<commit_message>
Uppdatering av TKB och AB efter återkoppling från AL. Lagt till bilaga med gemensamma typer.
</commit_message>
<xml_diff>
--- a/ServiceInteractions/riv/clinicalprocess/healthcond/rheuma/trunk/docs/Arkitekturella beslut.docx
+++ b/ServiceInteractions/riv/clinicalprocess/healthcond/rheuma/trunk/docs/Arkitekturella beslut.docx
@@ -25,7 +25,7 @@
           <w:sz w:val="56"/>
           <w:szCs w:val="56"/>
         </w:rPr>
-        <w:t>Journal-på-nätet</w:t>
+        <w:t>Hantera hälsorelaterade reumatismdata – tillståndsbeskrivning</w:t>
       </w:r>
     </w:p>
     <w:p>
@@ -38,13 +38,32 @@
           <w:szCs w:val="56"/>
         </w:rPr>
       </w:pPr>
+    </w:p>
+    <w:p>
+      <w:pPr>
+        <w:spacing w:before="120" w:after="120"/>
+        <w:jc w:val="center"/>
+        <w:rPr>
+          <w:rFonts w:ascii="Arial" w:hAnsi="Arial" w:cs="Arial"/>
+          <w:sz w:val="56"/>
+          <w:szCs w:val="56"/>
+        </w:rPr>
+      </w:pPr>
       <w:r>
         <w:rPr>
           <w:rFonts w:ascii="Arial" w:hAnsi="Arial" w:cs="Arial"/>
           <w:sz w:val="56"/>
           <w:szCs w:val="56"/>
         </w:rPr>
-        <w:t>arkitekturella beslut</w:t>
+        <w:t>A</w:t>
+      </w:r>
+      <w:r>
+        <w:rPr>
+          <w:rFonts w:ascii="Arial" w:hAnsi="Arial" w:cs="Arial"/>
+          <w:sz w:val="56"/>
+          <w:szCs w:val="56"/>
+        </w:rPr>
+        <w:t>rkitekturella beslut</w:t>
       </w:r>
     </w:p>
     <w:p>
@@ -220,7 +239,7 @@
           <w:sz w:val="36"/>
           <w:szCs w:val="36"/>
         </w:rPr>
-        <w:t>2014-01</w:t>
+        <w:t>2014-02</w:t>
       </w:r>
       <w:r>
         <w:rPr>
@@ -228,7 +247,7 @@
           <w:sz w:val="36"/>
           <w:szCs w:val="36"/>
         </w:rPr>
-        <w:t>-2</w:t>
+        <w:t>-</w:t>
       </w:r>
       <w:r>
         <w:rPr>
@@ -244,7 +263,7 @@
           <w:sz w:val="36"/>
           <w:szCs w:val="36"/>
         </w:rPr>
-        <w:t>7</w:t>
+        <w:t>04</w:t>
       </w:r>
     </w:p>
     <w:p>
@@ -320,13 +339,13 @@
       <w:pPr>
         <w:pStyle w:val="Innehll1"/>
         <w:tabs>
-          <w:tab w:val="left" w:pos="436"/>
+          <w:tab w:val="left" w:pos="440"/>
         </w:tabs>
         <w:rPr>
           <w:rFonts w:asciiTheme="minorHAnsi" w:eastAsiaTheme="minorEastAsia" w:hAnsiTheme="minorHAnsi" w:cstheme="minorBidi"/>
-          <w:sz w:val="24"/>
-          <w:szCs w:val="24"/>
-          <w:lang w:eastAsia="ja-JP"/>
+          <w:sz w:val="22"/>
+          <w:szCs w:val="22"/>
+          <w:lang w:eastAsia="sv-SE"/>
         </w:rPr>
       </w:pPr>
       <w:r>
@@ -338,416 +357,412 @@
       <w:r>
         <w:fldChar w:fldCharType="separate"/>
       </w:r>
-      <w:r>
-        <w:t>1.</w:t>
-      </w:r>
-      <w:r>
-        <w:rPr>
-          <w:rFonts w:asciiTheme="minorHAnsi" w:eastAsiaTheme="minorEastAsia" w:hAnsiTheme="minorHAnsi" w:cstheme="minorBidi"/>
-          <w:sz w:val="24"/>
-          <w:szCs w:val="24"/>
-          <w:lang w:eastAsia="ja-JP"/>
-        </w:rPr>
-        <w:tab/>
-      </w:r>
-      <w:r>
-        <w:t>Inledning</w:t>
-      </w:r>
-      <w:r>
-        <w:tab/>
-      </w:r>
-      <w:r>
-        <w:fldChar w:fldCharType="begin"/>
-      </w:r>
-      <w:r>
-        <w:instrText xml:space="preserve"> PAGEREF _Toc230936749 \h </w:instrText>
-      </w:r>
-      <w:r>
-        <w:fldChar w:fldCharType="separate"/>
-      </w:r>
-      <w:r>
-        <w:t>5</w:t>
-      </w:r>
-      <w:r>
-        <w:fldChar w:fldCharType="end"/>
-      </w:r>
+      <w:hyperlink w:anchor="_Toc379202696" w:history="1">
+        <w:r>
+          <w:rPr>
+            <w:rStyle w:val="Hyperlnk"/>
+          </w:rPr>
+          <w:t>1.</w:t>
+        </w:r>
+        <w:r>
+          <w:rPr>
+            <w:rFonts w:asciiTheme="minorHAnsi" w:eastAsiaTheme="minorEastAsia" w:hAnsiTheme="minorHAnsi" w:cstheme="minorBidi"/>
+            <w:sz w:val="22"/>
+            <w:szCs w:val="22"/>
+            <w:lang w:eastAsia="sv-SE"/>
+          </w:rPr>
+          <w:tab/>
+        </w:r>
+        <w:r>
+          <w:rPr>
+            <w:rStyle w:val="Hyperlnk"/>
+          </w:rPr>
+          <w:t>Inledning</w:t>
+        </w:r>
+        <w:r>
+          <w:rPr>
+            <w:webHidden/>
+          </w:rPr>
+          <w:tab/>
+        </w:r>
+        <w:r>
+          <w:rPr>
+            <w:webHidden/>
+          </w:rPr>
+          <w:fldChar w:fldCharType="begin"/>
+        </w:r>
+        <w:r>
+          <w:rPr>
+            <w:webHidden/>
+          </w:rPr>
+          <w:instrText xml:space="preserve"> PAGEREF _Toc379202696 \h </w:instrText>
+        </w:r>
+        <w:r>
+          <w:rPr>
+            <w:webHidden/>
+          </w:rPr>
+        </w:r>
+        <w:r>
+          <w:rPr>
+            <w:webHidden/>
+          </w:rPr>
+          <w:fldChar w:fldCharType="separate"/>
+        </w:r>
+        <w:r>
+          <w:rPr>
+            <w:webHidden/>
+          </w:rPr>
+          <w:t>4</w:t>
+        </w:r>
+        <w:r>
+          <w:rPr>
+            <w:webHidden/>
+          </w:rPr>
+          <w:fldChar w:fldCharType="end"/>
+        </w:r>
+      </w:hyperlink>
     </w:p>
     <w:p>
       <w:pPr>
         <w:pStyle w:val="Innehll2"/>
         <w:tabs>
-          <w:tab w:val="left" w:pos="720"/>
+          <w:tab w:val="left" w:pos="880"/>
           <w:tab w:val="right" w:leader="dot" w:pos="8664"/>
         </w:tabs>
         <w:rPr>
           <w:rFonts w:asciiTheme="minorHAnsi" w:eastAsiaTheme="minorEastAsia" w:hAnsiTheme="minorHAnsi" w:cstheme="minorBidi"/>
           <w:noProof/>
-          <w:sz w:val="24"/>
-          <w:szCs w:val="24"/>
-          <w:lang w:eastAsia="ja-JP"/>
+          <w:sz w:val="22"/>
+          <w:lang w:eastAsia="sv-SE"/>
         </w:rPr>
       </w:pPr>
-      <w:r>
-        <w:rPr>
-          <w:noProof/>
-        </w:rPr>
-        <w:t>1.1.</w:t>
-      </w:r>
-      <w:r>
-        <w:rPr>
-          <w:rFonts w:asciiTheme="minorHAnsi" w:eastAsiaTheme="minorEastAsia" w:hAnsiTheme="minorHAnsi" w:cstheme="minorBidi"/>
-          <w:noProof/>
-          <w:sz w:val="24"/>
-          <w:szCs w:val="24"/>
-          <w:lang w:eastAsia="ja-JP"/>
-        </w:rPr>
-        <w:tab/>
-      </w:r>
-      <w:r>
-        <w:rPr>
-          <w:noProof/>
-        </w:rPr>
-        <w:t>Syfte</w:t>
-      </w:r>
-      <w:r>
-        <w:rPr>
-          <w:noProof/>
-        </w:rPr>
-        <w:tab/>
-      </w:r>
-      <w:r>
-        <w:rPr>
-          <w:noProof/>
-        </w:rPr>
-        <w:fldChar w:fldCharType="begin"/>
-      </w:r>
-      <w:r>
-        <w:rPr>
-          <w:noProof/>
-        </w:rPr>
-        <w:instrText xml:space="preserve"> PAGEREF _Toc230936750 \h </w:instrText>
-      </w:r>
-      <w:r>
-        <w:rPr>
-          <w:noProof/>
-        </w:rPr>
-      </w:r>
-      <w:r>
-        <w:rPr>
-          <w:noProof/>
-        </w:rPr>
-        <w:fldChar w:fldCharType="separate"/>
-      </w:r>
-      <w:r>
-        <w:rPr>
-          <w:noProof/>
-        </w:rPr>
-        <w:t>5</w:t>
-      </w:r>
-      <w:r>
-        <w:rPr>
-          <w:noProof/>
-        </w:rPr>
-        <w:fldChar w:fldCharType="end"/>
-      </w:r>
+      <w:hyperlink w:anchor="_Toc379202697" w:history="1">
+        <w:r>
+          <w:rPr>
+            <w:rStyle w:val="Hyperlnk"/>
+            <w:noProof/>
+          </w:rPr>
+          <w:t>1.1.</w:t>
+        </w:r>
+        <w:r>
+          <w:rPr>
+            <w:rFonts w:asciiTheme="minorHAnsi" w:eastAsiaTheme="minorEastAsia" w:hAnsiTheme="minorHAnsi" w:cstheme="minorBidi"/>
+            <w:noProof/>
+            <w:sz w:val="22"/>
+            <w:lang w:eastAsia="sv-SE"/>
+          </w:rPr>
+          <w:tab/>
+        </w:r>
+        <w:r>
+          <w:rPr>
+            <w:rStyle w:val="Hyperlnk"/>
+            <w:noProof/>
+          </w:rPr>
+          <w:t>Syfte</w:t>
+        </w:r>
+        <w:r>
+          <w:rPr>
+            <w:noProof/>
+            <w:webHidden/>
+          </w:rPr>
+          <w:tab/>
+        </w:r>
+        <w:r>
+          <w:rPr>
+            <w:noProof/>
+            <w:webHidden/>
+          </w:rPr>
+          <w:fldChar w:fldCharType="begin"/>
+        </w:r>
+        <w:r>
+          <w:rPr>
+            <w:noProof/>
+            <w:webHidden/>
+          </w:rPr>
+          <w:instrText xml:space="preserve"> PAGEREF _Toc379202697 \h </w:instrText>
+        </w:r>
+        <w:r>
+          <w:rPr>
+            <w:noProof/>
+            <w:webHidden/>
+          </w:rPr>
+        </w:r>
+        <w:r>
+          <w:rPr>
+            <w:noProof/>
+            <w:webHidden/>
+          </w:rPr>
+          <w:fldChar w:fldCharType="separate"/>
+        </w:r>
+        <w:r>
+          <w:rPr>
+            <w:noProof/>
+            <w:webHidden/>
+          </w:rPr>
+          <w:t>4</w:t>
+        </w:r>
+        <w:r>
+          <w:rPr>
+            <w:noProof/>
+            <w:webHidden/>
+          </w:rPr>
+          <w:fldChar w:fldCharType="end"/>
+        </w:r>
+      </w:hyperlink>
     </w:p>
     <w:p>
       <w:pPr>
         <w:pStyle w:val="Innehll2"/>
         <w:tabs>
-          <w:tab w:val="left" w:pos="745"/>
+          <w:tab w:val="left" w:pos="880"/>
           <w:tab w:val="right" w:leader="dot" w:pos="8664"/>
         </w:tabs>
         <w:rPr>
           <w:rFonts w:asciiTheme="minorHAnsi" w:eastAsiaTheme="minorEastAsia" w:hAnsiTheme="minorHAnsi" w:cstheme="minorBidi"/>
           <w:noProof/>
-          <w:sz w:val="24"/>
-          <w:szCs w:val="24"/>
-          <w:lang w:eastAsia="ja-JP"/>
+          <w:sz w:val="22"/>
+          <w:lang w:eastAsia="sv-SE"/>
         </w:rPr>
       </w:pPr>
-      <w:r>
-        <w:rPr>
-          <w:noProof/>
-        </w:rPr>
-        <w:t>1.2.</w:t>
-      </w:r>
-      <w:r>
-        <w:rPr>
-          <w:rFonts w:asciiTheme="minorHAnsi" w:eastAsiaTheme="minorEastAsia" w:hAnsiTheme="minorHAnsi" w:cstheme="minorBidi"/>
-          <w:noProof/>
-          <w:sz w:val="24"/>
-          <w:szCs w:val="24"/>
-          <w:lang w:eastAsia="ja-JP"/>
-        </w:rPr>
-        <w:tab/>
-      </w:r>
-      <w:r>
-        <w:rPr>
-          <w:noProof/>
-        </w:rPr>
-        <w:t>Begrepp</w:t>
-      </w:r>
-      <w:r>
-        <w:rPr>
-          <w:noProof/>
-        </w:rPr>
-        <w:tab/>
-      </w:r>
-      <w:r>
-        <w:rPr>
-          <w:noProof/>
-        </w:rPr>
-        <w:fldChar w:fldCharType="begin"/>
-      </w:r>
-      <w:r>
-        <w:rPr>
-          <w:noProof/>
-        </w:rPr>
-        <w:instrText xml:space="preserve"> PAGEREF _Toc230936751 \h </w:instrText>
-      </w:r>
-      <w:r>
-        <w:rPr>
-          <w:noProof/>
-        </w:rPr>
-      </w:r>
-      <w:r>
-        <w:rPr>
-          <w:noProof/>
-        </w:rPr>
-        <w:fldChar w:fldCharType="separate"/>
-      </w:r>
-      <w:r>
-        <w:rPr>
-          <w:noProof/>
-        </w:rPr>
-        <w:t>5</w:t>
-      </w:r>
-      <w:r>
-        <w:rPr>
-          <w:noProof/>
-        </w:rPr>
-        <w:fldChar w:fldCharType="end"/>
-      </w:r>
+      <w:hyperlink w:anchor="_Toc379202698" w:history="1">
+        <w:r>
+          <w:rPr>
+            <w:rStyle w:val="Hyperlnk"/>
+            <w:noProof/>
+          </w:rPr>
+          <w:t>1.2.</w:t>
+        </w:r>
+        <w:r>
+          <w:rPr>
+            <w:rFonts w:asciiTheme="minorHAnsi" w:eastAsiaTheme="minorEastAsia" w:hAnsiTheme="minorHAnsi" w:cstheme="minorBidi"/>
+            <w:noProof/>
+            <w:sz w:val="22"/>
+            <w:lang w:eastAsia="sv-SE"/>
+          </w:rPr>
+          <w:tab/>
+        </w:r>
+        <w:r>
+          <w:rPr>
+            <w:rStyle w:val="Hyperlnk"/>
+            <w:noProof/>
+          </w:rPr>
+          <w:t>Begrepp</w:t>
+        </w:r>
+        <w:r>
+          <w:rPr>
+            <w:noProof/>
+            <w:webHidden/>
+          </w:rPr>
+          <w:tab/>
+        </w:r>
+        <w:r>
+          <w:rPr>
+            <w:noProof/>
+            <w:webHidden/>
+          </w:rPr>
+          <w:fldChar w:fldCharType="begin"/>
+        </w:r>
+        <w:r>
+          <w:rPr>
+            <w:noProof/>
+            <w:webHidden/>
+          </w:rPr>
+          <w:instrText xml:space="preserve"> PAGEREF _Toc379202698 \h </w:instrText>
+        </w:r>
+        <w:r>
+          <w:rPr>
+            <w:noProof/>
+            <w:webHidden/>
+          </w:rPr>
+        </w:r>
+        <w:r>
+          <w:rPr>
+            <w:noProof/>
+            <w:webHidden/>
+          </w:rPr>
+          <w:fldChar w:fldCharType="separate"/>
+        </w:r>
+        <w:r>
+          <w:rPr>
+            <w:noProof/>
+            <w:webHidden/>
+          </w:rPr>
+          <w:t>4</w:t>
+        </w:r>
+        <w:r>
+          <w:rPr>
+            <w:noProof/>
+            <w:webHidden/>
+          </w:rPr>
+          <w:fldChar w:fldCharType="end"/>
+        </w:r>
+      </w:hyperlink>
     </w:p>
     <w:p>
       <w:pPr>
         <w:pStyle w:val="Innehll1"/>
         <w:tabs>
-          <w:tab w:val="left" w:pos="472"/>
+          <w:tab w:val="left" w:pos="660"/>
         </w:tabs>
         <w:rPr>
           <w:rFonts w:asciiTheme="minorHAnsi" w:eastAsiaTheme="minorEastAsia" w:hAnsiTheme="minorHAnsi" w:cstheme="minorBidi"/>
-          <w:sz w:val="24"/>
-          <w:szCs w:val="24"/>
-          <w:lang w:eastAsia="ja-JP"/>
+          <w:sz w:val="22"/>
+          <w:szCs w:val="22"/>
+          <w:lang w:eastAsia="sv-SE"/>
         </w:rPr>
       </w:pPr>
-      <w:r>
-        <w:t>2.</w:t>
-      </w:r>
-      <w:r>
-        <w:rPr>
-          <w:rFonts w:asciiTheme="minorHAnsi" w:eastAsiaTheme="minorEastAsia" w:hAnsiTheme="minorHAnsi" w:cstheme="minorBidi"/>
-          <w:sz w:val="24"/>
-          <w:szCs w:val="24"/>
-          <w:lang w:eastAsia="ja-JP"/>
-        </w:rPr>
-        <w:tab/>
-      </w:r>
-      <w:r>
-        <w:t>Arkitekturella beslut</w:t>
-      </w:r>
-      <w:r>
-        <w:tab/>
-      </w:r>
-      <w:r>
-        <w:fldChar w:fldCharType="begin"/>
-      </w:r>
-      <w:r>
-        <w:instrText xml:space="preserve"> PAGEREF _Toc230936752 \h </w:instrText>
-      </w:r>
-      <w:r>
-        <w:fldChar w:fldCharType="separate"/>
-      </w:r>
-      <w:r>
-        <w:t>6</w:t>
-      </w:r>
-      <w:r>
-        <w:fldChar w:fldCharType="end"/>
-      </w:r>
+      <w:hyperlink w:anchor="_Toc379202699" w:history="1">
+        <w:r>
+          <w:rPr>
+            <w:rStyle w:val="Hyperlnk"/>
+          </w:rPr>
+          <w:t>2.</w:t>
+        </w:r>
+        <w:r>
+          <w:rPr>
+            <w:rFonts w:asciiTheme="minorHAnsi" w:eastAsiaTheme="minorEastAsia" w:hAnsiTheme="minorHAnsi" w:cstheme="minorBidi"/>
+            <w:sz w:val="22"/>
+            <w:szCs w:val="22"/>
+            <w:lang w:eastAsia="sv-SE"/>
+          </w:rPr>
+          <w:tab/>
+        </w:r>
+        <w:r>
+          <w:rPr>
+            <w:rStyle w:val="Hyperlnk"/>
+          </w:rPr>
+          <w:t>Arkitekturella beslut</w:t>
+        </w:r>
+        <w:r>
+          <w:rPr>
+            <w:webHidden/>
+          </w:rPr>
+          <w:tab/>
+        </w:r>
+        <w:r>
+          <w:rPr>
+            <w:webHidden/>
+          </w:rPr>
+          <w:fldChar w:fldCharType="begin"/>
+        </w:r>
+        <w:r>
+          <w:rPr>
+            <w:webHidden/>
+          </w:rPr>
+          <w:instrText xml:space="preserve"> PAGEREF _Toc379202699 \h </w:instrText>
+        </w:r>
+        <w:r>
+          <w:rPr>
+            <w:webHidden/>
+          </w:rPr>
+        </w:r>
+        <w:r>
+          <w:rPr>
+            <w:webHidden/>
+          </w:rPr>
+          <w:fldChar w:fldCharType="separate"/>
+        </w:r>
+        <w:r>
+          <w:rPr>
+            <w:webHidden/>
+          </w:rPr>
+          <w:t>5</w:t>
+        </w:r>
+        <w:r>
+          <w:rPr>
+            <w:webHidden/>
+          </w:rPr>
+          <w:fldChar w:fldCharType="end"/>
+        </w:r>
+      </w:hyperlink>
     </w:p>
     <w:p>
       <w:pPr>
         <w:pStyle w:val="Innehll2"/>
         <w:tabs>
-          <w:tab w:val="left" w:pos="745"/>
+          <w:tab w:val="left" w:pos="880"/>
           <w:tab w:val="right" w:leader="dot" w:pos="8664"/>
         </w:tabs>
         <w:rPr>
           <w:rFonts w:asciiTheme="minorHAnsi" w:eastAsiaTheme="minorEastAsia" w:hAnsiTheme="minorHAnsi" w:cstheme="minorBidi"/>
           <w:noProof/>
-          <w:sz w:val="24"/>
-          <w:szCs w:val="24"/>
-          <w:lang w:eastAsia="ja-JP"/>
+          <w:sz w:val="22"/>
+          <w:lang w:eastAsia="sv-SE"/>
         </w:rPr>
       </w:pPr>
-      <w:r>
-        <w:rPr>
-          <w:noProof/>
-        </w:rPr>
-        <w:t>2.1.</w:t>
-      </w:r>
-      <w:r>
-        <w:rPr>
-          <w:rFonts w:asciiTheme="minorHAnsi" w:eastAsiaTheme="minorEastAsia" w:hAnsiTheme="minorHAnsi" w:cstheme="minorBidi"/>
-          <w:noProof/>
-          <w:sz w:val="24"/>
-          <w:szCs w:val="24"/>
-          <w:lang w:eastAsia="ja-JP"/>
-        </w:rPr>
-        <w:tab/>
-      </w:r>
-      <w:r>
-        <w:rPr>
-          <w:noProof/>
-        </w:rPr>
-        <w:t xml:space="preserve">AB: </w:t>
-      </w:r>
-      <w:r>
-        <w:rPr>
-          <w:noProof/>
-          <w:highlight w:val="yellow"/>
-        </w:rPr>
-        <w:t>Rubrik på område för beslut</w:t>
-      </w:r>
-      <w:r>
-        <w:rPr>
-          <w:noProof/>
-        </w:rPr>
-        <w:tab/>
-      </w:r>
-      <w:r>
-        <w:rPr>
-          <w:noProof/>
-        </w:rPr>
-        <w:fldChar w:fldCharType="begin"/>
-      </w:r>
-      <w:r>
-        <w:rPr>
-          <w:noProof/>
-        </w:rPr>
-        <w:instrText xml:space="preserve"> PAGEREF _Toc230936753 \h </w:instrText>
-      </w:r>
-      <w:r>
-        <w:rPr>
-          <w:noProof/>
-        </w:rPr>
-      </w:r>
-      <w:r>
-        <w:rPr>
-          <w:noProof/>
-        </w:rPr>
-        <w:fldChar w:fldCharType="separate"/>
-      </w:r>
-      <w:r>
-        <w:rPr>
-          <w:noProof/>
-        </w:rPr>
-        <w:t>6</w:t>
-      </w:r>
-      <w:r>
-        <w:rPr>
-          <w:noProof/>
-        </w:rPr>
-        <w:fldChar w:fldCharType="end"/>
-      </w:r>
-    </w:p>
-    <w:p>
-      <w:pPr>
-        <w:pStyle w:val="Innehll2"/>
-        <w:tabs>
-          <w:tab w:val="left" w:pos="771"/>
-          <w:tab w:val="right" w:leader="dot" w:pos="8664"/>
-        </w:tabs>
-        <w:rPr>
-          <w:rFonts w:asciiTheme="minorHAnsi" w:eastAsiaTheme="minorEastAsia" w:hAnsiTheme="minorHAnsi" w:cstheme="minorBidi"/>
-          <w:noProof/>
-          <w:sz w:val="24"/>
-          <w:szCs w:val="24"/>
-          <w:lang w:eastAsia="ja-JP"/>
-        </w:rPr>
-      </w:pPr>
-      <w:r>
-        <w:rPr>
-          <w:noProof/>
-        </w:rPr>
-        <w:t>2.2.</w:t>
-      </w:r>
-      <w:r>
-        <w:rPr>
-          <w:rFonts w:asciiTheme="minorHAnsi" w:eastAsiaTheme="minorEastAsia" w:hAnsiTheme="minorHAnsi" w:cstheme="minorBidi"/>
-          <w:noProof/>
-          <w:sz w:val="24"/>
-          <w:szCs w:val="24"/>
-          <w:lang w:eastAsia="ja-JP"/>
-        </w:rPr>
-        <w:tab/>
-      </w:r>
-      <w:r>
-        <w:rPr>
-          <w:noProof/>
-        </w:rPr>
-        <w:t xml:space="preserve">AB: </w:t>
-      </w:r>
-      <w:r>
-        <w:rPr>
-          <w:noProof/>
-          <w:color w:val="4F81BD" w:themeColor="accent1"/>
-        </w:rPr>
-        <w:t>…</w:t>
-      </w:r>
-      <w:r>
-        <w:rPr>
-          <w:noProof/>
-        </w:rPr>
-        <w:tab/>
-      </w:r>
-      <w:r>
-        <w:rPr>
-          <w:noProof/>
-        </w:rPr>
-        <w:fldChar w:fldCharType="begin"/>
-      </w:r>
-      <w:r>
-        <w:rPr>
-          <w:noProof/>
-        </w:rPr>
-        <w:instrText xml:space="preserve"> PAGEREF _Toc230936754 \h </w:instrText>
-      </w:r>
-      <w:r>
-        <w:rPr>
-          <w:noProof/>
-        </w:rPr>
-      </w:r>
-      <w:r>
-        <w:rPr>
-          <w:noProof/>
-        </w:rPr>
-        <w:fldChar w:fldCharType="separate"/>
-      </w:r>
-      <w:r>
-        <w:rPr>
-          <w:noProof/>
-        </w:rPr>
-        <w:t>7</w:t>
-      </w:r>
-      <w:r>
-        <w:rPr>
-          <w:noProof/>
-        </w:rPr>
-        <w:fldChar w:fldCharType="end"/>
-      </w:r>
+      <w:hyperlink w:anchor="_Toc379202700" w:history="1">
+        <w:r>
+          <w:rPr>
+            <w:rStyle w:val="Hyperlnk"/>
+            <w:noProof/>
+          </w:rPr>
+          <w:t>2.1.</w:t>
+        </w:r>
+        <w:r>
+          <w:rPr>
+            <w:rFonts w:asciiTheme="minorHAnsi" w:eastAsiaTheme="minorEastAsia" w:hAnsiTheme="minorHAnsi" w:cstheme="minorBidi"/>
+            <w:noProof/>
+            <w:sz w:val="22"/>
+            <w:lang w:eastAsia="sv-SE"/>
+          </w:rPr>
+          <w:tab/>
+        </w:r>
+        <w:r>
+          <w:rPr>
+            <w:rStyle w:val="Hyperlnk"/>
+            <w:noProof/>
+          </w:rPr>
+          <w:t>AB: Beslut om att utveckla ett monolitiskt kontrakt</w:t>
+        </w:r>
+        <w:r>
+          <w:rPr>
+            <w:noProof/>
+            <w:webHidden/>
+          </w:rPr>
+          <w:tab/>
+        </w:r>
+        <w:r>
+          <w:rPr>
+            <w:noProof/>
+            <w:webHidden/>
+          </w:rPr>
+          <w:fldChar w:fldCharType="begin"/>
+        </w:r>
+        <w:r>
+          <w:rPr>
+            <w:noProof/>
+            <w:webHidden/>
+          </w:rPr>
+          <w:instrText xml:space="preserve"> PAGEREF _Toc379202700 \h </w:instrText>
+        </w:r>
+        <w:r>
+          <w:rPr>
+            <w:noProof/>
+            <w:webHidden/>
+          </w:rPr>
+        </w:r>
+        <w:r>
+          <w:rPr>
+            <w:noProof/>
+            <w:webHidden/>
+          </w:rPr>
+          <w:fldChar w:fldCharType="separate"/>
+        </w:r>
+        <w:r>
+          <w:rPr>
+            <w:noProof/>
+            <w:webHidden/>
+          </w:rPr>
+          <w:t>5</w:t>
+        </w:r>
+        <w:r>
+          <w:rPr>
+            <w:noProof/>
+            <w:webHidden/>
+          </w:rPr>
+          <w:fldChar w:fldCharType="end"/>
+        </w:r>
+      </w:hyperlink>
     </w:p>
     <w:p>
       <w:r>
@@ -948,19 +963,7 @@
               <w:jc w:val="center"/>
             </w:pPr>
             <w:r>
-              <w:t>2013</w:t>
-            </w:r>
-            <w:r>
-              <w:t>-</w:t>
-            </w:r>
-            <w:r>
-              <w:t>11</w:t>
-            </w:r>
-            <w:r>
-              <w:t>-</w:t>
-            </w:r>
-            <w:r>
-              <w:t>21</w:t>
+              <w:t>2014-01-10</w:t>
             </w:r>
           </w:p>
         </w:tc>
@@ -1013,6 +1016,93 @@
               <w:pStyle w:val="TableText"/>
               <w:ind w:right="0"/>
               <w:jc w:val="center"/>
+            </w:pPr>
+          </w:p>
+        </w:tc>
+      </w:tr>
+      <w:tr>
+        <w:tc>
+          <w:tcPr>
+            <w:tcW w:w="964" w:type="dxa"/>
+          </w:tcPr>
+          <w:p>
+            <w:pPr>
+              <w:pStyle w:val="TableText"/>
+              <w:ind w:right="0"/>
+              <w:jc w:val="center"/>
+            </w:pPr>
+            <w:r>
+              <w:t>PA2</w:t>
+            </w:r>
+          </w:p>
+        </w:tc>
+        <w:tc>
+          <w:tcPr>
+            <w:tcW w:w="1224" w:type="dxa"/>
+          </w:tcPr>
+          <w:p>
+            <w:pPr>
+              <w:pStyle w:val="TableText"/>
+              <w:ind w:right="0"/>
+              <w:jc w:val="center"/>
+            </w:pPr>
+            <w:r>
+              <w:t>2014-02-04</w:t>
+            </w:r>
+          </w:p>
+        </w:tc>
+        <w:tc>
+          <w:tcPr>
+            <w:tcW w:w="4140" w:type="dxa"/>
+          </w:tcPr>
+          <w:p>
+            <w:pPr>
+              <w:pStyle w:val="TableText"/>
+              <w:ind w:right="0"/>
+              <w:rPr>
+                <w:lang w:val="sv-SE"/>
+              </w:rPr>
+            </w:pPr>
+            <w:r>
+              <w:rPr>
+                <w:lang w:val="sv-SE"/>
+              </w:rPr>
+              <w:t>Reviderat dokumentet efter återkoppling från AL.</w:t>
+            </w:r>
+          </w:p>
+        </w:tc>
+        <w:tc>
+          <w:tcPr>
+            <w:tcW w:w="1980" w:type="dxa"/>
+          </w:tcPr>
+          <w:p>
+            <w:pPr>
+              <w:pStyle w:val="TableText"/>
+              <w:ind w:right="0"/>
+              <w:rPr>
+                <w:lang w:val="sv-SE"/>
+              </w:rPr>
+            </w:pPr>
+            <w:r>
+              <w:rPr>
+                <w:lang w:val="sv-SE"/>
+              </w:rPr>
+              <w:t>Björn Genfors, Mawell</w:t>
+            </w:r>
+          </w:p>
+        </w:tc>
+        <w:tc>
+          <w:tcPr>
+            <w:tcW w:w="1440" w:type="dxa"/>
+          </w:tcPr>
+          <w:p>
+            <w:pPr>
+              <w:pStyle w:val="TableText"/>
+              <w:ind w:right="0"/>
+              <w:jc w:val="center"/>
+              <w:rPr>
+                <w:lang w:val="sv-SE"/>
+              </w:rPr>
             </w:pPr>
           </w:p>
         </w:tc>
@@ -1270,7 +1360,7 @@
         <w:pStyle w:val="Rubrik1"/>
         <w:ind w:left="720"/>
       </w:pPr>
-      <w:bookmarkStart w:id="2" w:name="_Toc230936749"/>
+      <w:bookmarkStart w:id="2" w:name="_Toc379202696"/>
       <w:r>
         <w:lastRenderedPageBreak/>
         <w:t>Inledning</w:t>
@@ -1316,7 +1406,7 @@
       </w:pPr>
       <w:bookmarkStart w:id="3" w:name="_Toc264866304"/>
       <w:bookmarkStart w:id="4" w:name="_Toc185913452"/>
-      <w:bookmarkStart w:id="5" w:name="_Toc230936750"/>
+      <w:bookmarkStart w:id="5" w:name="_Toc379202697"/>
       <w:r>
         <w:t>Syfte</w:t>
       </w:r>
@@ -1436,7 +1526,7 @@
       <w:pPr>
         <w:pStyle w:val="Rubrik2"/>
       </w:pPr>
-      <w:bookmarkStart w:id="6" w:name="_Toc230936751"/>
+      <w:bookmarkStart w:id="6" w:name="_Toc379202698"/>
       <w:r>
         <w:t>Begrepp</w:t>
       </w:r>
@@ -1841,7 +1931,7 @@
       </w:pPr>
       <w:bookmarkStart w:id="7" w:name="_Toc264866307"/>
       <w:bookmarkStart w:id="8" w:name="_Toc185913455"/>
-      <w:bookmarkStart w:id="9" w:name="_Toc230936752"/>
+      <w:bookmarkStart w:id="9" w:name="_Toc379202699"/>
       <w:r>
         <w:lastRenderedPageBreak/>
         <w:t>Arkitekturella beslut</w:t>
@@ -1854,22 +1944,28 @@
       <w:pPr>
         <w:pStyle w:val="Rubrik2"/>
       </w:pPr>
-      <w:bookmarkStart w:id="10" w:name="_Toc230936753"/>
-      <w:bookmarkStart w:id="11" w:name="_Toc185913456"/>
+      <w:bookmarkStart w:id="10" w:name="_Toc185913456"/>
+      <w:bookmarkStart w:id="11" w:name="_Toc379202700"/>
       <w:r>
         <w:t>AB</w:t>
       </w:r>
       <w:r>
         <w:t xml:space="preserve">: </w:t>
       </w:r>
-      <w:bookmarkEnd w:id="10"/>
       <w:r>
-        <w:t>Beslut om att utveckla ett monolitiskt kontrakt</w:t>
+        <w:t xml:space="preserve">Beslut om att utveckla ett </w:t>
       </w:r>
+      <w:r>
+        <w:t xml:space="preserve">temporärt </w:t>
+      </w:r>
+      <w:r>
+        <w:t>monolitiskt kontrakt</w:t>
+      </w:r>
+      <w:bookmarkEnd w:id="11"/>
       <w:r>
         <w:t xml:space="preserve"> </w:t>
       </w:r>
-      <w:bookmarkEnd w:id="11"/>
+      <w:bookmarkEnd w:id="10"/>
     </w:p>
     <w:tbl>
       <w:tblPr>
@@ -1996,7 +2092,7 @@
                 <w:color w:val="4F81BD" w:themeColor="accent1"/>
                 <w:sz w:val="22"/>
               </w:rPr>
-              <w:t>Monolitiska kontrakt är generellt icke önskvärda</w:t>
+              <w:t>Syftet är att ge patienten åtkomst till sina reumatismdata från journalsystem.</w:t>
             </w:r>
           </w:p>
         </w:tc>
@@ -2229,7 +2325,25 @@
                 <w:smallCaps/>
                 <w:lang w:val="sv-SE"/>
               </w:rPr>
-              <w:t>Utveckla ett monolitiskt kontrakt</w:t>
+              <w:t xml:space="preserve">Utveckla ett </w:t>
+            </w:r>
+            <w:r>
+              <w:rPr>
+                <w:b/>
+                <w:bCs/>
+                <w:smallCaps/>
+                <w:lang w:val="sv-SE"/>
+              </w:rPr>
+              <w:t xml:space="preserve">temporärt </w:t>
+            </w:r>
+            <w:r>
+              <w:rPr>
+                <w:b/>
+                <w:bCs/>
+                <w:smallCaps/>
+                <w:lang w:val="sv-SE"/>
+              </w:rPr>
+              <w:t>monolitiskt kontrakt</w:t>
             </w:r>
           </w:p>
           <w:p>
@@ -2282,7 +2396,28 @@
                 <w:color w:val="4F81BD" w:themeColor="accent1"/>
                 <w:lang w:val="sv-SE"/>
               </w:rPr>
-              <w:t xml:space="preserve"> sin informationsarkitektur är hårt kopplat till Reuma beslutsstödsjournal.</w:t>
+              <w:t xml:space="preserve"> sin informationsarkitektur är hårt kopplat</w:t>
+            </w:r>
+            <w:r>
+              <w:rPr>
+                <w:color w:val="4F81BD" w:themeColor="accent1"/>
+                <w:lang w:val="sv-SE"/>
+              </w:rPr>
+              <w:t xml:space="preserve"> till Reuma beslutsstödsjournal, men </w:t>
+            </w:r>
+            <w:r>
+              <w:rPr>
+                <w:color w:val="4F81BD" w:themeColor="accent1"/>
+                <w:lang w:val="sv-SE"/>
+              </w:rPr>
+              <w:t>som har</w:t>
+            </w:r>
+            <w:r>
+              <w:rPr>
+                <w:color w:val="4F81BD" w:themeColor="accent1"/>
+                <w:lang w:val="sv-SE"/>
+              </w:rPr>
+              <w:t xml:space="preserve"> begränsad levnadstid.</w:t>
             </w:r>
           </w:p>
         </w:tc>
@@ -2541,6 +2676,7 @@
               <w:rPr>
                 <w:lang w:val="sv-SE"/>
               </w:rPr>
+              <w:lastRenderedPageBreak/>
               <w:t>Skäl till beslut</w:t>
             </w:r>
           </w:p>
@@ -2573,7 +2709,7 @@
                 <w:szCs w:val="20"/>
                 <w:lang w:val="sv-SE" w:eastAsia="ar-SA"/>
               </w:rPr>
-              <w:t>Beslutet fattades med en proof-of-concept-visning i åtanke. En betalningsmilstolpe för Journal på nätet – etapp 3 (reumatismdata) baseras på att data måste kunna överföras vid en demonstration sista veckan i februari</w:t>
+              <w:t xml:space="preserve">Beslutet fattades med en proof-of-concept-visning </w:t>
             </w:r>
             <w:r>
               <w:rPr>
@@ -2582,7 +2718,34 @@
                 <w:szCs w:val="20"/>
                 <w:lang w:val="sv-SE" w:eastAsia="ar-SA"/>
               </w:rPr>
+              <w:t xml:space="preserve">som ska ske </w:t>
+            </w:r>
+            <w:r>
+              <w:rPr>
+                <w:rFonts w:ascii="Arial" w:hAnsi="Arial"/>
+                <w:color w:val="4F81BD" w:themeColor="accent1"/>
+                <w:szCs w:val="20"/>
+                <w:lang w:val="sv-SE" w:eastAsia="ar-SA"/>
+              </w:rPr>
+              <w:t>vid en demonstration sista veckan i februari</w:t>
+            </w:r>
+            <w:r>
+              <w:rPr>
+                <w:rFonts w:ascii="Arial" w:hAnsi="Arial"/>
+                <w:color w:val="4F81BD" w:themeColor="accent1"/>
+                <w:szCs w:val="20"/>
+                <w:lang w:val="sv-SE" w:eastAsia="ar-SA"/>
+              </w:rPr>
               <w:t xml:space="preserve"> 2014</w:t>
+            </w:r>
+            <w:r>
+              <w:rPr>
+                <w:rFonts w:ascii="Arial" w:hAnsi="Arial"/>
+                <w:color w:val="4F81BD" w:themeColor="accent1"/>
+                <w:szCs w:val="20"/>
+                <w:lang w:val="sv-SE" w:eastAsia="ar-SA"/>
+              </w:rPr>
+              <w:t xml:space="preserve"> i åtanke</w:t>
             </w:r>
             <w:r>
               <w:rPr>
@@ -2689,7 +2852,43 @@
                 <w:szCs w:val="20"/>
                 <w:lang w:val="sv-SE" w:eastAsia="ar-SA"/>
               </w:rPr>
-              <w:t>GetMeasurement som allra säkrast skulle behöva användas är ännu inte godkänt av Cehis.</w:t>
+              <w:t xml:space="preserve">GetMeasurement som allra säkrast skulle behöva användas </w:t>
+            </w:r>
+            <w:r>
+              <w:rPr>
+                <w:rFonts w:ascii="Arial" w:hAnsi="Arial"/>
+                <w:color w:val="4F81BD" w:themeColor="accent1"/>
+                <w:szCs w:val="20"/>
+                <w:lang w:val="sv-SE" w:eastAsia="ar-SA"/>
+              </w:rPr>
+              <w:t>var</w:t>
+            </w:r>
+            <w:r>
+              <w:rPr>
+                <w:rFonts w:ascii="Arial" w:hAnsi="Arial"/>
+                <w:color w:val="4F81BD" w:themeColor="accent1"/>
+                <w:szCs w:val="20"/>
+                <w:lang w:val="sv-SE" w:eastAsia="ar-SA"/>
+              </w:rPr>
+              <w:t xml:space="preserve"> ännu inte godkänt av Cehis</w:t>
+            </w:r>
+            <w:r>
+              <w:rPr>
+                <w:rFonts w:ascii="Arial" w:hAnsi="Arial"/>
+                <w:color w:val="4F81BD" w:themeColor="accent1"/>
+                <w:szCs w:val="20"/>
+                <w:lang w:val="sv-SE" w:eastAsia="ar-SA"/>
+              </w:rPr>
+              <w:t xml:space="preserve"> vid tidpunkten för kontraktsutvecklingsarbetets start</w:t>
+            </w:r>
+            <w:r>
+              <w:rPr>
+                <w:rFonts w:ascii="Arial" w:hAnsi="Arial"/>
+                <w:color w:val="4F81BD" w:themeColor="accent1"/>
+                <w:szCs w:val="20"/>
+                <w:lang w:val="sv-SE" w:eastAsia="ar-SA"/>
+              </w:rPr>
+              <w:t>.</w:t>
             </w:r>
           </w:p>
           <w:p>
@@ -2774,7 +2973,7 @@
               <w:rPr>
                 <w:rFonts w:ascii="Arial" w:hAnsi="Arial" w:cs="Arial"/>
                 <w:color w:val="4F81BD" w:themeColor="accent1"/>
-                <w:sz w:val="24"/>
+                <w:szCs w:val="22"/>
                 <w:lang w:val="sv-SE"/>
               </w:rPr>
             </w:pPr>
@@ -2792,31 +2991,110 @@
                 <w:color w:val="4F81BD" w:themeColor="accent1"/>
                 <w:lang w:val="sv-SE"/>
               </w:rPr>
-              <w:t>lertal andra kontrakt använ</w:t>
+              <w:t xml:space="preserve">lertal andra kontrakt </w:t>
             </w:r>
             <w:r>
               <w:rPr>
                 <w:rFonts w:ascii="Arial" w:hAnsi="Arial" w:cs="Arial"/>
                 <w:color w:val="4F81BD" w:themeColor="accent1"/>
-                <w:lang w:val="sv-SE"/>
-              </w:rPr>
-              <w:t>d</w:t>
+                <w:szCs w:val="22"/>
+                <w:lang w:val="sv-SE"/>
+              </w:rPr>
+              <w:t>använ</w:t>
             </w:r>
             <w:r>
               <w:rPr>
                 <w:rFonts w:ascii="Arial" w:hAnsi="Arial" w:cs="Arial"/>
                 <w:color w:val="4F81BD" w:themeColor="accent1"/>
-                <w:lang w:val="sv-SE"/>
-              </w:rPr>
-              <w:t xml:space="preserve">s även här, och medan dessa tillåter mindre höggradigt kodad data, är de </w:t>
+                <w:szCs w:val="22"/>
+                <w:lang w:val="sv-SE"/>
+              </w:rPr>
+              <w:t>d</w:t>
             </w:r>
             <w:r>
               <w:rPr>
                 <w:rFonts w:ascii="Arial" w:hAnsi="Arial" w:cs="Arial"/>
                 <w:color w:val="4F81BD" w:themeColor="accent1"/>
-                <w:lang w:val="sv-SE"/>
-              </w:rPr>
-              <w:t>byggda för att kunna kommunicera välkodad information. Viss framtidssäkring finns alltså.</w:t>
+                <w:szCs w:val="22"/>
+                <w:lang w:val="sv-SE"/>
+              </w:rPr>
+              <w:t xml:space="preserve">s även här, och medan dessa tillåter mindre höggradigt kodad data, är de </w:t>
+            </w:r>
+            <w:r>
+              <w:rPr>
+                <w:rFonts w:ascii="Arial" w:hAnsi="Arial" w:cs="Arial"/>
+                <w:color w:val="4F81BD" w:themeColor="accent1"/>
+                <w:szCs w:val="22"/>
+                <w:lang w:val="sv-SE"/>
+              </w:rPr>
+              <w:t>byggda för att kunna ko</w:t>
+            </w:r>
+            <w:r>
+              <w:rPr>
+                <w:rFonts w:ascii="Arial" w:hAnsi="Arial" w:cs="Arial"/>
+                <w:color w:val="4F81BD" w:themeColor="accent1"/>
+                <w:szCs w:val="22"/>
+                <w:lang w:val="sv-SE"/>
+              </w:rPr>
+              <w:t>mmunicera välkodad information.</w:t>
+            </w:r>
+          </w:p>
+          <w:p>
+            <w:pPr>
+              <w:pStyle w:val="Brdtext"/>
+              <w:rPr>
+                <w:rFonts w:ascii="Arial" w:hAnsi="Arial" w:cs="Arial"/>
+                <w:color w:val="4F81BD" w:themeColor="accent1"/>
+                <w:szCs w:val="22"/>
+                <w:lang w:val="sv-SE"/>
+              </w:rPr>
+            </w:pPr>
+          </w:p>
+          <w:p>
+            <w:pPr>
+              <w:pStyle w:val="Brdtext"/>
+              <w:rPr>
+                <w:rFonts w:ascii="Arial" w:hAnsi="Arial" w:cs="Arial"/>
+                <w:color w:val="4F81BD" w:themeColor="accent1"/>
+                <w:sz w:val="24"/>
+                <w:lang w:val="sv-SE"/>
+              </w:rPr>
+            </w:pPr>
+            <w:r>
+              <w:rPr>
+                <w:rFonts w:ascii="Arial" w:hAnsi="Arial" w:cs="Arial"/>
+                <w:color w:val="4F81BD" w:themeColor="accent1"/>
+                <w:szCs w:val="22"/>
+                <w:lang w:val="sv-SE"/>
+              </w:rPr>
+              <w:t>Detta</w:t>
+            </w:r>
+            <w:r>
+              <w:rPr>
+                <w:rFonts w:ascii="Arial" w:hAnsi="Arial" w:cs="Arial"/>
+                <w:color w:val="4F81BD" w:themeColor="accent1"/>
+                <w:szCs w:val="22"/>
+                <w:lang w:val="sv-SE"/>
+              </w:rPr>
+              <w:t xml:space="preserve"> kontrakt ska ha en begränsad levnadstid och vara utbytt</w:t>
+            </w:r>
+            <w:r>
+              <w:rPr>
+                <w:rFonts w:ascii="Arial" w:hAnsi="Arial" w:cs="Arial"/>
+                <w:color w:val="4F81BD" w:themeColor="accent1"/>
+                <w:szCs w:val="22"/>
+                <w:lang w:val="sv-SE"/>
+              </w:rPr>
+              <w:t xml:space="preserve"> mot alternativ 2</w:t>
+            </w:r>
+            <w:r>
+              <w:rPr>
+                <w:rFonts w:ascii="Arial" w:hAnsi="Arial" w:cs="Arial"/>
+                <w:color w:val="4F81BD" w:themeColor="accent1"/>
+                <w:szCs w:val="22"/>
+                <w:lang w:val="sv-SE"/>
+              </w:rPr>
+              <w:t xml:space="preserve"> vid utgången av kvartal 3 2014.</w:t>
             </w:r>
           </w:p>
         </w:tc>
@@ -2847,7 +3125,6 @@
               <w:rPr>
                 <w:lang w:val="sv-SE"/>
               </w:rPr>
-              <w:lastRenderedPageBreak/>
               <w:t>Konsekvenser</w:t>
             </w:r>
           </w:p>
@@ -2867,45 +3144,31 @@
             <w:pPr>
               <w:pStyle w:val="Brdtext"/>
               <w:rPr>
-                <w:rFonts w:ascii="Arial" w:hAnsi="Arial"/>
                 <w:color w:val="4F81BD" w:themeColor="accent1"/>
+                <w:sz w:val="20"/>
                 <w:szCs w:val="20"/>
-                <w:lang w:val="sv-SE" w:eastAsia="ar-SA"/>
+                <w:lang w:val="sv-SE"/>
               </w:rPr>
             </w:pPr>
             <w:r>
-              <w:rPr>
-                <w:rFonts w:ascii="Arial" w:hAnsi="Arial"/>
-                <w:color w:val="4F81BD" w:themeColor="accent1"/>
-                <w:szCs w:val="20"/>
-                <w:lang w:val="sv-SE" w:eastAsia="ar-SA"/>
-              </w:rPr>
-              <w:t>Att ha ett tjänstekontrakt</w:t>
-            </w:r>
-            <w:r>
-              <w:rPr>
-                <w:rFonts w:ascii="Arial" w:hAnsi="Arial"/>
-                <w:color w:val="4F81BD" w:themeColor="accent1"/>
-                <w:szCs w:val="20"/>
-                <w:lang w:val="sv-SE" w:eastAsia="ar-SA"/>
-              </w:rPr>
-              <w:t xml:space="preserve"> som är hårt bundet till en specifik leverantör/ett specifikt system innebär följande konsekvenser:</w:t>
-            </w:r>
-          </w:p>
-          <w:p>
-            <w:pPr>
-              <w:pStyle w:val="Brdtext"/>
-              <w:numPr>
-                <w:ilvl w:val="0"/>
-                <w:numId w:val="25"/>
-              </w:numPr>
               <w:rPr>
                 <w:rFonts w:ascii="Arial" w:hAnsi="Arial" w:cs="Arial"/>
                 <w:color w:val="4F81BD" w:themeColor="accent1"/>
                 <w:szCs w:val="22"/>
                 <w:lang w:val="sv-SE"/>
               </w:rPr>
-            </w:pPr>
+              <w:t xml:space="preserve">Konsekvenserna av detta beslut är att alternativ 2 </w:t>
+            </w:r>
+            <w:r>
+              <w:rPr>
+                <w:rFonts w:ascii="Arial" w:hAnsi="Arial" w:cs="Arial"/>
+                <w:i/>
+                <w:color w:val="4F81BD" w:themeColor="accent1"/>
+                <w:szCs w:val="22"/>
+                <w:lang w:val="sv-SE"/>
+              </w:rPr>
+              <w:t>kanske</w:t>
+            </w:r>
             <w:r>
               <w:rPr>
                 <w:rFonts w:ascii="Arial" w:hAnsi="Arial" w:cs="Arial"/>
@@ -2913,23 +3176,19 @@
                 <w:szCs w:val="22"/>
                 <w:lang w:val="sv-SE"/>
               </w:rPr>
-              <w:t>Kontraktet är statiskt. Om informationsinnehållet skulle ändras i journalsystemet så är risken stor att kontraktet behöver ändras. Om ytterligare information ska kunna visas för patienten måste kontraktet ändras.</w:t>
-            </w:r>
-          </w:p>
-          <w:p>
-            <w:pPr>
-              <w:pStyle w:val="Brdtext"/>
-              <w:numPr>
-                <w:ilvl w:val="0"/>
-                <w:numId w:val="25"/>
-              </w:numPr>
+              <w:t xml:space="preserve"> realiseras något senare än vad som skulle vara fallet om fullt fokus låg på alternativ 2 från början, men </w:t>
+            </w:r>
+            <w:r>
               <w:rPr>
                 <w:rFonts w:ascii="Arial" w:hAnsi="Arial" w:cs="Arial"/>
                 <w:color w:val="4F81BD" w:themeColor="accent1"/>
                 <w:szCs w:val="22"/>
                 <w:lang w:val="sv-SE"/>
               </w:rPr>
-            </w:pPr>
+              <w:t xml:space="preserve">i så fall </w:t>
+            </w:r>
+            <w:bookmarkStart w:id="12" w:name="_GoBack"/>
+            <w:bookmarkEnd w:id="12"/>
             <w:r>
               <w:rPr>
                 <w:rFonts w:ascii="Arial" w:hAnsi="Arial" w:cs="Arial"/>
@@ -2937,51 +3196,7 @@
                 <w:szCs w:val="22"/>
                 <w:lang w:val="sv-SE"/>
               </w:rPr>
-              <w:t>Andra journalsystem med liknande information blir mer eller mindre effektivt utestängda från att använda detta kontrakt – användbarheten blir begränsad.</w:t>
-            </w:r>
-          </w:p>
-          <w:p>
-            <w:pPr>
-              <w:pStyle w:val="Brdtext"/>
-              <w:numPr>
-                <w:ilvl w:val="0"/>
-                <w:numId w:val="25"/>
-              </w:numPr>
-              <w:rPr>
-                <w:color w:val="4F81BD" w:themeColor="accent1"/>
-                <w:sz w:val="20"/>
-                <w:szCs w:val="20"/>
-                <w:lang w:val="sv-SE"/>
-              </w:rPr>
-            </w:pPr>
-            <w:r>
-              <w:rPr>
-                <w:rFonts w:ascii="Arial" w:hAnsi="Arial" w:cs="Arial"/>
-                <w:color w:val="4F81BD" w:themeColor="accent1"/>
-                <w:szCs w:val="22"/>
-                <w:lang w:val="sv-SE"/>
-              </w:rPr>
-              <w:t xml:space="preserve">Om alla beslutsstödsjournaler skulle ha sitt eget kontrakt så riskerar situationen på sikt att bli oöverskådlig. Detta innebär </w:t>
-            </w:r>
-            <w:r>
-              <w:rPr>
-                <w:rFonts w:ascii="Arial" w:hAnsi="Arial" w:cs="Arial"/>
-                <w:color w:val="4F81BD" w:themeColor="accent1"/>
-                <w:szCs w:val="22"/>
-                <w:lang w:val="sv-SE"/>
-              </w:rPr>
-              <w:t xml:space="preserve">bl.a. en väsentligt </w:t>
-            </w:r>
-            <w:bookmarkStart w:id="12" w:name="_GoBack"/>
-            <w:bookmarkEnd w:id="12"/>
-            <w:r>
-              <w:rPr>
-                <w:rFonts w:ascii="Arial" w:hAnsi="Arial" w:cs="Arial"/>
-                <w:color w:val="4F81BD" w:themeColor="accent1"/>
-                <w:szCs w:val="22"/>
-                <w:lang w:val="sv-SE"/>
-              </w:rPr>
-              <w:t>ökad förvaltningsbörda.</w:t>
+              <w:t>enbart i mycket begränsad utsträckning.</w:t>
             </w:r>
           </w:p>
         </w:tc>
@@ -3567,31 +3782,16 @@
                             </w:rPr>
                             <w:t xml:space="preserve"> (</w:t>
                           </w:r>
-                          <w:r>
-                            <w:fldChar w:fldCharType="begin"/>
-                          </w:r>
-                          <w:r>
-                            <w:instrText xml:space="preserve"> SECTIONPAGES   \* MERGEFORMAT </w:instrText>
-                          </w:r>
-                          <w:r>
-                            <w:fldChar w:fldCharType="separate"/>
-                          </w:r>
-                          <w:r>
-                            <w:rPr>
-                              <w:noProof/>
-                              <w:sz w:val="16"/>
-                              <w:szCs w:val="16"/>
-                            </w:rPr>
-                            <w:t>6</w:t>
-                          </w:r>
-                          <w:r>
-                            <w:rPr>
-                              <w:noProof/>
-                              <w:sz w:val="16"/>
-                              <w:szCs w:val="16"/>
-                            </w:rPr>
-                            <w:fldChar w:fldCharType="end"/>
-                          </w:r>
+                          <w:fldSimple w:instr=" SECTIONPAGES   \* MERGEFORMAT ">
+                            <w:r>
+                              <w:rPr>
+                                <w:noProof/>
+                                <w:sz w:val="16"/>
+                                <w:szCs w:val="16"/>
+                              </w:rPr>
+                              <w:t>6</w:t>
+                            </w:r>
+                          </w:fldSimple>
                           <w:r>
                             <w:rPr>
                               <w:sz w:val="16"/>
@@ -3673,31 +3873,16 @@
                       </w:rPr>
                       <w:t xml:space="preserve"> (</w:t>
                     </w:r>
-                    <w:r>
-                      <w:fldChar w:fldCharType="begin"/>
-                    </w:r>
-                    <w:r>
-                      <w:instrText xml:space="preserve"> SECTIONPAGES   \* MERGEFORMAT </w:instrText>
-                    </w:r>
-                    <w:r>
-                      <w:fldChar w:fldCharType="separate"/>
-                    </w:r>
-                    <w:r>
-                      <w:rPr>
-                        <w:noProof/>
-                        <w:sz w:val="16"/>
-                        <w:szCs w:val="16"/>
-                      </w:rPr>
-                      <w:t>6</w:t>
-                    </w:r>
-                    <w:r>
-                      <w:rPr>
-                        <w:noProof/>
-                        <w:sz w:val="16"/>
-                        <w:szCs w:val="16"/>
-                      </w:rPr>
-                      <w:fldChar w:fldCharType="end"/>
-                    </w:r>
+                    <w:fldSimple w:instr=" SECTIONPAGES   \* MERGEFORMAT ">
+                      <w:r>
+                        <w:rPr>
+                          <w:noProof/>
+                          <w:sz w:val="16"/>
+                          <w:szCs w:val="16"/>
+                        </w:rPr>
+                        <w:t>6</w:t>
+                      </w:r>
+                    </w:fldSimple>
                     <w:r>
                       <w:rPr>
                         <w:sz w:val="16"/>
@@ -4293,31 +4478,16 @@
                             </w:rPr>
                             <w:t xml:space="preserve"> (</w:t>
                           </w:r>
-                          <w:r>
-                            <w:fldChar w:fldCharType="begin"/>
-                          </w:r>
-                          <w:r>
-                            <w:instrText xml:space="preserve"> SECTIONPAGES   \* MERGEFORMAT </w:instrText>
-                          </w:r>
-                          <w:r>
-                            <w:fldChar w:fldCharType="separate"/>
-                          </w:r>
-                          <w:r>
-                            <w:rPr>
-                              <w:noProof/>
-                              <w:sz w:val="16"/>
-                              <w:szCs w:val="16"/>
-                            </w:rPr>
-                            <w:t>7</w:t>
-                          </w:r>
-                          <w:r>
-                            <w:rPr>
-                              <w:noProof/>
-                              <w:sz w:val="16"/>
-                              <w:szCs w:val="16"/>
-                            </w:rPr>
-                            <w:fldChar w:fldCharType="end"/>
-                          </w:r>
+                          <w:fldSimple w:instr=" SECTIONPAGES   \* MERGEFORMAT ">
+                            <w:r>
+                              <w:rPr>
+                                <w:noProof/>
+                                <w:sz w:val="16"/>
+                                <w:szCs w:val="16"/>
+                              </w:rPr>
+                              <w:t>6</w:t>
+                            </w:r>
+                          </w:fldSimple>
                           <w:r>
                             <w:rPr>
                               <w:sz w:val="16"/>
@@ -4399,31 +4569,16 @@
                       </w:rPr>
                       <w:t xml:space="preserve"> (</w:t>
                     </w:r>
-                    <w:r>
-                      <w:fldChar w:fldCharType="begin"/>
-                    </w:r>
-                    <w:r>
-                      <w:instrText xml:space="preserve"> SECTIONPAGES   \* MERGEFORMAT </w:instrText>
-                    </w:r>
-                    <w:r>
-                      <w:fldChar w:fldCharType="separate"/>
-                    </w:r>
-                    <w:r>
-                      <w:rPr>
-                        <w:noProof/>
-                        <w:sz w:val="16"/>
-                        <w:szCs w:val="16"/>
-                      </w:rPr>
-                      <w:t>7</w:t>
-                    </w:r>
-                    <w:r>
-                      <w:rPr>
-                        <w:noProof/>
-                        <w:sz w:val="16"/>
-                        <w:szCs w:val="16"/>
-                      </w:rPr>
-                      <w:fldChar w:fldCharType="end"/>
-                    </w:r>
+                    <w:fldSimple w:instr=" SECTIONPAGES   \* MERGEFORMAT ">
+                      <w:r>
+                        <w:rPr>
+                          <w:noProof/>
+                          <w:sz w:val="16"/>
+                          <w:szCs w:val="16"/>
+                        </w:rPr>
+                        <w:t>6</w:t>
+                      </w:r>
+                    </w:fldSimple>
                     <w:r>
                       <w:rPr>
                         <w:sz w:val="16"/>
@@ -7657,7 +7812,6 @@
     <w:lsdException w:name="Default Paragraph Font" w:uiPriority="1"/>
     <w:lsdException w:name="Body Text" w:uiPriority="0"/>
     <w:lsdException w:name="Subtitle" w:semiHidden="0" w:uiPriority="11" w:unhideWhenUsed="0"/>
-    <w:lsdException w:name="Hyperlink" w:uiPriority="0"/>
     <w:lsdException w:name="Strong" w:semiHidden="0" w:uiPriority="22" w:unhideWhenUsed="0"/>
     <w:lsdException w:name="Emphasis" w:semiHidden="0" w:uiPriority="20" w:unhideWhenUsed="0"/>
     <w:lsdException w:name="Table Grid" w:semiHidden="0" w:uiPriority="59" w:unhideWhenUsed="0"/>
@@ -8287,6 +8441,7 @@
   <w:style w:type="character" w:styleId="Hyperlnk">
     <w:name w:val="Hyperlink"/>
     <w:basedOn w:val="Standardstycketeckensnitt"/>
+    <w:uiPriority w:val="99"/>
     <w:rsid w:val="00F456CC"/>
     <w:rPr>
       <w:color w:val="0000FF"/>
@@ -8444,7 +8599,6 @@
     <w:lsdException w:name="Default Paragraph Font" w:uiPriority="1"/>
     <w:lsdException w:name="Body Text" w:uiPriority="0"/>
     <w:lsdException w:name="Subtitle" w:semiHidden="0" w:uiPriority="11" w:unhideWhenUsed="0"/>
-    <w:lsdException w:name="Hyperlink" w:uiPriority="0"/>
     <w:lsdException w:name="Strong" w:semiHidden="0" w:uiPriority="22" w:unhideWhenUsed="0"/>
     <w:lsdException w:name="Emphasis" w:semiHidden="0" w:uiPriority="20" w:unhideWhenUsed="0"/>
     <w:lsdException w:name="Table Grid" w:semiHidden="0" w:uiPriority="59" w:unhideWhenUsed="0"/>
@@ -9074,6 +9228,7 @@
   <w:style w:type="character" w:styleId="Hyperlnk">
     <w:name w:val="Hyperlink"/>
     <w:basedOn w:val="Standardstycketeckensnitt"/>
+    <w:uiPriority w:val="99"/>
     <w:rsid w:val="00F456CC"/>
     <w:rPr>
       <w:color w:val="0000FF"/>
@@ -9482,7 +9637,7 @@
 </file>
 
 <file path=customXml/itemProps1.xml><?xml version="1.0" encoding="utf-8"?>
-<ds:datastoreItem xmlns:ds="http://schemas.openxmlformats.org/officeDocument/2006/customXml" ds:itemID="{8C073F8E-8D7D-4F18-AAE0-1C3838E22BBC}">
+<ds:datastoreItem xmlns:ds="http://schemas.openxmlformats.org/officeDocument/2006/customXml" ds:itemID="{1AA7E4A9-4B24-4307-BCAB-EE4DB87955DF}">
   <ds:schemaRefs>
     <ds:schemaRef ds:uri="http://schemas.openxmlformats.org/officeDocument/2006/bibliography"/>
   </ds:schemaRefs>

</xml_diff>

<commit_message>
Uppdaterat TKB och AB efter feedback från AL. Några småändringar kvar att göra.
</commit_message>
<xml_diff>
--- a/ServiceInteractions/riv/clinicalprocess/healthcond/rheuma/trunk/docs/Arkitekturella beslut.docx
+++ b/ServiceInteractions/riv/clinicalprocess/healthcond/rheuma/trunk/docs/Arkitekturella beslut.docx
@@ -25,7 +25,31 @@
           <w:sz w:val="56"/>
           <w:szCs w:val="56"/>
         </w:rPr>
-        <w:t>Hantera hälsorelaterade reumatismdata – tillståndsbeskrivning</w:t>
+        <w:t>Hantera hälsorelaterade</w:t>
+      </w:r>
+      <w:r>
+        <w:rPr>
+          <w:rFonts w:ascii="Arial" w:hAnsi="Arial" w:cs="Arial"/>
+          <w:sz w:val="56"/>
+          <w:szCs w:val="56"/>
+        </w:rPr>
+        <w:t xml:space="preserve"> tillstånd </w:t>
+      </w:r>
+      <w:r>
+        <w:rPr>
+          <w:rFonts w:ascii="Arial" w:hAnsi="Arial" w:cs="Arial"/>
+          <w:sz w:val="56"/>
+          <w:szCs w:val="56"/>
+        </w:rPr>
+        <w:t xml:space="preserve">– </w:t>
+      </w:r>
+      <w:r>
+        <w:rPr>
+          <w:rFonts w:ascii="Arial" w:hAnsi="Arial" w:cs="Arial"/>
+          <w:sz w:val="56"/>
+          <w:szCs w:val="56"/>
+        </w:rPr>
+        <w:t>reumatismdata</w:t>
       </w:r>
     </w:p>
     <w:p>
@@ -49,6 +73,7 @@
           <w:szCs w:val="56"/>
         </w:rPr>
       </w:pPr>
+      <w:proofErr w:type="spellStart"/>
       <w:r>
         <w:rPr>
           <w:rFonts w:ascii="Arial" w:hAnsi="Arial" w:cs="Arial"/>
@@ -63,7 +88,16 @@
           <w:sz w:val="56"/>
           <w:szCs w:val="56"/>
         </w:rPr>
-        <w:t>rkitekturella beslut</w:t>
+        <w:t>rkitekturella</w:t>
+      </w:r>
+      <w:proofErr w:type="spellEnd"/>
+      <w:r>
+        <w:rPr>
+          <w:rFonts w:ascii="Arial" w:hAnsi="Arial" w:cs="Arial"/>
+          <w:sz w:val="56"/>
+          <w:szCs w:val="56"/>
+        </w:rPr>
+        <w:t xml:space="preserve"> beslut</w:t>
       </w:r>
     </w:p>
     <w:p>
@@ -126,70 +160,10 @@
           <w:sz w:val="36"/>
           <w:szCs w:val="36"/>
         </w:rPr>
-        <w:fldChar w:fldCharType="begin"/>
+        <w:t>RC1</w:t>
       </w:r>
-      <w:r>
-        <w:rPr>
-          <w:color w:val="92D050"/>
-          <w:sz w:val="36"/>
-          <w:szCs w:val="36"/>
-        </w:rPr>
-        <w:instrText xml:space="preserve"> DOCPROPERTY  Version_1  \* MERGEFORMAT </w:instrText>
-      </w:r>
-      <w:r>
-        <w:rPr>
-          <w:color w:val="92D050"/>
-          <w:sz w:val="36"/>
-          <w:szCs w:val="36"/>
-        </w:rPr>
-        <w:fldChar w:fldCharType="separate"/>
-      </w:r>
-      <w:r>
-        <w:rPr>
-          <w:color w:val="92D050"/>
-          <w:sz w:val="36"/>
-          <w:szCs w:val="36"/>
-        </w:rPr>
-        <w:t>1</w:t>
-      </w:r>
-      <w:r>
-        <w:rPr>
-          <w:color w:val="92D050"/>
-          <w:sz w:val="36"/>
-          <w:szCs w:val="36"/>
-        </w:rPr>
-        <w:fldChar w:fldCharType="end"/>
-      </w:r>
-      <w:r>
-        <w:rPr>
-          <w:sz w:val="36"/>
-          <w:szCs w:val="36"/>
-        </w:rPr>
-        <w:t>.</w:t>
-      </w:r>
-      <w:r>
-        <w:rPr>
-          <w:color w:val="92D050"/>
-          <w:sz w:val="36"/>
-          <w:szCs w:val="36"/>
-        </w:rPr>
-        <w:t>0</w:t>
-      </w:r>
-      <w:r>
-        <w:rPr>
-          <w:sz w:val="36"/>
-          <w:szCs w:val="36"/>
-        </w:rPr>
-        <w:t>.</w:t>
-      </w:r>
-      <w:r>
-        <w:rPr>
-          <w:color w:val="92D050"/>
-          <w:sz w:val="36"/>
-          <w:szCs w:val="36"/>
-        </w:rPr>
-        <w:t>0</w:t>
-      </w:r>
+      <w:bookmarkStart w:id="1" w:name="_GoBack"/>
+      <w:bookmarkEnd w:id="1"/>
     </w:p>
     <w:p>
       <w:pPr>
@@ -903,13 +877,47 @@
                 <w:sz w:val="20"/>
               </w:rPr>
             </w:pPr>
+            <w:proofErr w:type="spellStart"/>
             <w:r>
               <w:rPr>
                 <w:b/>
                 <w:sz w:val="20"/>
               </w:rPr>
-              <w:t>Ändringar gjorda av</w:t>
-            </w:r>
+              <w:t>Ändringar</w:t>
+            </w:r>
+            <w:proofErr w:type="spellEnd"/>
+            <w:r>
+              <w:rPr>
+                <w:b/>
+                <w:sz w:val="20"/>
+              </w:rPr>
+              <w:t xml:space="preserve"> </w:t>
+            </w:r>
+            <w:proofErr w:type="spellStart"/>
+            <w:r>
+              <w:rPr>
+                <w:b/>
+                <w:sz w:val="20"/>
+              </w:rPr>
+              <w:t>gjorda</w:t>
+            </w:r>
+            <w:proofErr w:type="spellEnd"/>
+            <w:r>
+              <w:rPr>
+                <w:b/>
+                <w:sz w:val="20"/>
+              </w:rPr>
+              <w:t xml:space="preserve"> </w:t>
+            </w:r>
+            <w:proofErr w:type="spellStart"/>
+            <w:r>
+              <w:rPr>
+                <w:b/>
+                <w:sz w:val="20"/>
+              </w:rPr>
+              <w:t>av</w:t>
+            </w:r>
+            <w:proofErr w:type="spellEnd"/>
           </w:p>
         </w:tc>
         <w:tc>
@@ -926,13 +934,31 @@
                 <w:sz w:val="20"/>
               </w:rPr>
             </w:pPr>
+            <w:proofErr w:type="spellStart"/>
             <w:r>
               <w:rPr>
                 <w:b/>
                 <w:sz w:val="20"/>
               </w:rPr>
-              <w:t>Granskad av</w:t>
-            </w:r>
+              <w:t>Granskad</w:t>
+            </w:r>
+            <w:proofErr w:type="spellEnd"/>
+            <w:r>
+              <w:rPr>
+                <w:b/>
+                <w:sz w:val="20"/>
+              </w:rPr>
+              <w:t xml:space="preserve"> </w:t>
+            </w:r>
+            <w:proofErr w:type="spellStart"/>
+            <w:r>
+              <w:rPr>
+                <w:b/>
+                <w:sz w:val="20"/>
+              </w:rPr>
+              <w:t>av</w:t>
+            </w:r>
+            <w:proofErr w:type="spellEnd"/>
           </w:p>
         </w:tc>
       </w:tr>
@@ -1107,6 +1133,93 @@
           </w:p>
         </w:tc>
       </w:tr>
+      <w:tr>
+        <w:tc>
+          <w:tcPr>
+            <w:tcW w:w="964" w:type="dxa"/>
+          </w:tcPr>
+          <w:p>
+            <w:pPr>
+              <w:pStyle w:val="TableText"/>
+              <w:ind w:right="0"/>
+              <w:jc w:val="center"/>
+            </w:pPr>
+            <w:r>
+              <w:t>RC1</w:t>
+            </w:r>
+          </w:p>
+        </w:tc>
+        <w:tc>
+          <w:tcPr>
+            <w:tcW w:w="1224" w:type="dxa"/>
+          </w:tcPr>
+          <w:p>
+            <w:pPr>
+              <w:pStyle w:val="TableText"/>
+              <w:ind w:right="0"/>
+              <w:jc w:val="center"/>
+            </w:pPr>
+            <w:r>
+              <w:t>2014-02-05</w:t>
+            </w:r>
+          </w:p>
+        </w:tc>
+        <w:tc>
+          <w:tcPr>
+            <w:tcW w:w="4140" w:type="dxa"/>
+          </w:tcPr>
+          <w:p>
+            <w:pPr>
+              <w:pStyle w:val="TableText"/>
+              <w:ind w:right="0"/>
+              <w:rPr>
+                <w:lang w:val="sv-SE"/>
+              </w:rPr>
+            </w:pPr>
+            <w:r>
+              <w:rPr>
+                <w:lang w:val="sv-SE"/>
+              </w:rPr>
+              <w:t>Korrigerat svenskt namn så det följer regelverket. Korrigerat versionsangivelse på förstasidan.</w:t>
+            </w:r>
+          </w:p>
+        </w:tc>
+        <w:tc>
+          <w:tcPr>
+            <w:tcW w:w="1980" w:type="dxa"/>
+          </w:tcPr>
+          <w:p>
+            <w:pPr>
+              <w:pStyle w:val="TableText"/>
+              <w:ind w:right="0"/>
+              <w:rPr>
+                <w:lang w:val="sv-SE"/>
+              </w:rPr>
+            </w:pPr>
+            <w:r>
+              <w:rPr>
+                <w:lang w:val="sv-SE"/>
+              </w:rPr>
+              <w:t>Björn Genfors, Mawell</w:t>
+            </w:r>
+          </w:p>
+        </w:tc>
+        <w:tc>
+          <w:tcPr>
+            <w:tcW w:w="1440" w:type="dxa"/>
+          </w:tcPr>
+          <w:p>
+            <w:pPr>
+              <w:pStyle w:val="TableText"/>
+              <w:ind w:right="0"/>
+              <w:jc w:val="center"/>
+              <w:rPr>
+                <w:lang w:val="sv-SE"/>
+              </w:rPr>
+            </w:pPr>
+          </w:p>
+        </w:tc>
+      </w:tr>
     </w:tbl>
     <w:p/>
     <w:p>
@@ -1115,7 +1228,7 @@
           <w:sz w:val="36"/>
         </w:rPr>
       </w:pPr>
-      <w:bookmarkStart w:id="1" w:name="_Toc185913451"/>
+      <w:bookmarkStart w:id="2" w:name="_Toc185913451"/>
     </w:p>
     <w:p>
       <w:pPr>
@@ -1249,8 +1362,14 @@
               <w:pStyle w:val="TableText"/>
               <w:ind w:right="0"/>
               <w:jc w:val="center"/>
+              <w:rPr>
+                <w:lang w:val="sv-SE"/>
+              </w:rPr>
             </w:pPr>
             <w:r>
+              <w:rPr>
+                <w:lang w:val="sv-SE"/>
+              </w:rPr>
               <w:t>R1</w:t>
             </w:r>
           </w:p>
@@ -1269,11 +1388,19 @@
                 <w:lang w:val="sv-SE"/>
               </w:rPr>
             </w:pPr>
-            <w:r>
-              <w:rPr>
-                <w:lang w:val="sv-SE"/>
-              </w:rPr>
-              <w:t>Tjanstekontraktsbeskrivning clinicalprocess_healthcond_rheuma</w:t>
+            <w:proofErr w:type="spellStart"/>
+            <w:r>
+              <w:rPr>
+                <w:lang w:val="sv-SE"/>
+              </w:rPr>
+              <w:t>Tjanstekontraktsbeskrivning</w:t>
+            </w:r>
+            <w:proofErr w:type="spellEnd"/>
+            <w:r>
+              <w:rPr>
+                <w:lang w:val="sv-SE"/>
+              </w:rPr>
+              <w:t xml:space="preserve"> clinicalprocess_healthcond_rheuma</w:t>
             </w:r>
             <w:r>
               <w:rPr>
@@ -1295,12 +1422,14 @@
                 <w:lang w:val="sv-SE"/>
               </w:rPr>
             </w:pPr>
+            <w:proofErr w:type="gramStart"/>
             <w:r>
               <w:rPr>
                 <w:lang w:val="sv-SE"/>
               </w:rPr>
               <w:t>---</w:t>
             </w:r>
+            <w:proofErr w:type="gramEnd"/>
           </w:p>
         </w:tc>
         <w:tc>
@@ -1360,23 +1489,47 @@
         <w:pStyle w:val="Rubrik1"/>
         <w:ind w:left="720"/>
       </w:pPr>
-      <w:bookmarkStart w:id="2" w:name="_Toc379202696"/>
+      <w:bookmarkStart w:id="3" w:name="_Toc379202696"/>
       <w:r>
         <w:lastRenderedPageBreak/>
         <w:t>Inledning</w:t>
       </w:r>
-      <w:bookmarkEnd w:id="1"/>
       <w:bookmarkEnd w:id="2"/>
+      <w:bookmarkEnd w:id="3"/>
     </w:p>
     <w:p>
       <w:r>
-        <w:t xml:space="preserve">Detta dokument beskriver de viktiga arkitekturella beslut (AB) som fattats under </w:t>
+        <w:t xml:space="preserve">Detta dokument beskriver de viktiga </w:t>
+      </w:r>
+      <w:proofErr w:type="spellStart"/>
+      <w:r>
+        <w:t>arkitekturella</w:t>
+      </w:r>
+      <w:proofErr w:type="spellEnd"/>
+      <w:r>
+        <w:t xml:space="preserve"> beslut (AB) som fattats under </w:t>
       </w:r>
       <w:r>
-        <w:t>utvecklingen av GetRheumaticArthritisData-kontraktet</w:t>
+        <w:t xml:space="preserve">utvecklingen av </w:t>
+      </w:r>
+      <w:proofErr w:type="spellStart"/>
+      <w:r>
+        <w:t>GetRheumaticArthritisData</w:t>
+      </w:r>
+      <w:proofErr w:type="spellEnd"/>
+      <w:r>
+        <w:t>-kontraktet</w:t>
       </w:r>
       <w:r>
-        <w:t>. Ett arkitekturellt beslut kan innefatta alla aspekter av arkitekturen såsom systemstruktur, funktionalitet, standarduppfyllnad samt operationella aspekter.</w:t>
+        <w:t xml:space="preserve">. Ett </w:t>
+      </w:r>
+      <w:proofErr w:type="spellStart"/>
+      <w:r>
+        <w:t>arkitekturellt</w:t>
+      </w:r>
+      <w:proofErr w:type="spellEnd"/>
+      <w:r>
+        <w:t xml:space="preserve"> beslut kan innefatta alla aspekter av arkitekturen såsom systemstruktur, funktionalitet, standarduppfyllnad samt operationella aspekter.</w:t>
       </w:r>
     </w:p>
     <w:p>
@@ -1404,15 +1557,15 @@
       <w:pPr>
         <w:pStyle w:val="Rubrik2"/>
       </w:pPr>
-      <w:bookmarkStart w:id="3" w:name="_Toc264866304"/>
-      <w:bookmarkStart w:id="4" w:name="_Toc185913452"/>
-      <w:bookmarkStart w:id="5" w:name="_Toc379202697"/>
+      <w:bookmarkStart w:id="4" w:name="_Toc264866304"/>
+      <w:bookmarkStart w:id="5" w:name="_Toc185913452"/>
+      <w:bookmarkStart w:id="6" w:name="_Toc379202697"/>
       <w:r>
         <w:t>Syfte</w:t>
       </w:r>
-      <w:bookmarkEnd w:id="3"/>
       <w:bookmarkEnd w:id="4"/>
       <w:bookmarkEnd w:id="5"/>
+      <w:bookmarkEnd w:id="6"/>
     </w:p>
     <w:p>
       <w:pPr>
@@ -1447,7 +1600,21 @@
         <w:rPr>
           <w:lang w:val="sv-SE"/>
         </w:rPr>
-        <w:t>Etablera en enda plats där alla viktiga arkitekturella beslut samlas</w:t>
+        <w:t xml:space="preserve">Etablera en enda plats där alla viktiga </w:t>
+      </w:r>
+      <w:proofErr w:type="spellStart"/>
+      <w:r>
+        <w:rPr>
+          <w:lang w:val="sv-SE"/>
+        </w:rPr>
+        <w:t>arkitekturella</w:t>
+      </w:r>
+      <w:proofErr w:type="spellEnd"/>
+      <w:r>
+        <w:rPr>
+          <w:lang w:val="sv-SE"/>
+        </w:rPr>
+        <w:t xml:space="preserve"> beslut samlas</w:t>
       </w:r>
     </w:p>
     <w:p>
@@ -1526,11 +1693,11 @@
       <w:pPr>
         <w:pStyle w:val="Rubrik2"/>
       </w:pPr>
-      <w:bookmarkStart w:id="6" w:name="_Toc379202698"/>
+      <w:bookmarkStart w:id="7" w:name="_Toc379202698"/>
       <w:r>
         <w:t>Begrepp</w:t>
       </w:r>
-      <w:bookmarkEnd w:id="6"/>
+      <w:bookmarkEnd w:id="7"/>
     </w:p>
     <w:p>
       <w:pPr>
@@ -1929,23 +2096,28 @@
         <w:pStyle w:val="Rubrik1"/>
         <w:ind w:left="720"/>
       </w:pPr>
-      <w:bookmarkStart w:id="7" w:name="_Toc264866307"/>
-      <w:bookmarkStart w:id="8" w:name="_Toc185913455"/>
-      <w:bookmarkStart w:id="9" w:name="_Toc379202699"/>
+      <w:bookmarkStart w:id="8" w:name="_Toc264866307"/>
+      <w:bookmarkStart w:id="9" w:name="_Toc185913455"/>
+      <w:bookmarkStart w:id="10" w:name="_Toc379202699"/>
+      <w:proofErr w:type="spellStart"/>
       <w:r>
         <w:lastRenderedPageBreak/>
-        <w:t>Arkitekturella beslut</w:t>
+        <w:t>Arkitekturella</w:t>
       </w:r>
-      <w:bookmarkEnd w:id="7"/>
+      <w:proofErr w:type="spellEnd"/>
+      <w:r>
+        <w:t xml:space="preserve"> beslut</w:t>
+      </w:r>
       <w:bookmarkEnd w:id="8"/>
       <w:bookmarkEnd w:id="9"/>
+      <w:bookmarkEnd w:id="10"/>
     </w:p>
     <w:p>
       <w:pPr>
         <w:pStyle w:val="Rubrik2"/>
       </w:pPr>
-      <w:bookmarkStart w:id="10" w:name="_Toc185913456"/>
       <w:bookmarkStart w:id="11" w:name="_Toc379202700"/>
+      <w:bookmarkStart w:id="12" w:name="_Toc185913456"/>
       <w:r>
         <w:t>AB</w:t>
       </w:r>
@@ -1965,7 +2137,7 @@
       <w:r>
         <w:t xml:space="preserve"> </w:t>
       </w:r>
-      <w:bookmarkEnd w:id="10"/>
+      <w:bookmarkEnd w:id="12"/>
     </w:p>
     <w:tbl>
       <w:tblPr>
@@ -2555,7 +2727,39 @@
                 <w:color w:val="4F81BD" w:themeColor="accent1"/>
                 <w:lang w:val="sv-SE"/>
               </w:rPr>
-              <w:t>kontrakt används för att föra över data (exempelvis GetMeasurement och GetCareDocumentation).</w:t>
+              <w:t xml:space="preserve">kontrakt används för att föra över data (exempelvis </w:t>
+            </w:r>
+            <w:proofErr w:type="spellStart"/>
+            <w:r>
+              <w:rPr>
+                <w:color w:val="4F81BD" w:themeColor="accent1"/>
+                <w:lang w:val="sv-SE"/>
+              </w:rPr>
+              <w:t>GetMeasurement</w:t>
+            </w:r>
+            <w:proofErr w:type="spellEnd"/>
+            <w:r>
+              <w:rPr>
+                <w:color w:val="4F81BD" w:themeColor="accent1"/>
+                <w:lang w:val="sv-SE"/>
+              </w:rPr>
+              <w:t xml:space="preserve"> och </w:t>
+            </w:r>
+            <w:proofErr w:type="spellStart"/>
+            <w:r>
+              <w:rPr>
+                <w:color w:val="4F81BD" w:themeColor="accent1"/>
+                <w:lang w:val="sv-SE"/>
+              </w:rPr>
+              <w:t>GetCareDocumentation</w:t>
+            </w:r>
+            <w:proofErr w:type="spellEnd"/>
+            <w:r>
+              <w:rPr>
+                <w:color w:val="4F81BD" w:themeColor="accent1"/>
+                <w:lang w:val="sv-SE"/>
+              </w:rPr>
+              <w:t>).</w:t>
             </w:r>
           </w:p>
         </w:tc>
@@ -2709,7 +2913,67 @@
                 <w:szCs w:val="20"/>
                 <w:lang w:val="sv-SE" w:eastAsia="ar-SA"/>
               </w:rPr>
-              <w:t xml:space="preserve">Beslutet fattades med en proof-of-concept-visning </w:t>
+              <w:t xml:space="preserve">Beslutet fattades med en </w:t>
+            </w:r>
+            <w:proofErr w:type="spellStart"/>
+            <w:r>
+              <w:rPr>
+                <w:rFonts w:ascii="Arial" w:hAnsi="Arial"/>
+                <w:color w:val="4F81BD" w:themeColor="accent1"/>
+                <w:szCs w:val="20"/>
+                <w:lang w:val="sv-SE" w:eastAsia="ar-SA"/>
+              </w:rPr>
+              <w:t>proof</w:t>
+            </w:r>
+            <w:proofErr w:type="spellEnd"/>
+            <w:r>
+              <w:rPr>
+                <w:rFonts w:ascii="Arial" w:hAnsi="Arial"/>
+                <w:color w:val="4F81BD" w:themeColor="accent1"/>
+                <w:szCs w:val="20"/>
+                <w:lang w:val="sv-SE" w:eastAsia="ar-SA"/>
+              </w:rPr>
+              <w:t>-</w:t>
+            </w:r>
+            <w:proofErr w:type="spellStart"/>
+            <w:r>
+              <w:rPr>
+                <w:rFonts w:ascii="Arial" w:hAnsi="Arial"/>
+                <w:color w:val="4F81BD" w:themeColor="accent1"/>
+                <w:szCs w:val="20"/>
+                <w:lang w:val="sv-SE" w:eastAsia="ar-SA"/>
+              </w:rPr>
+              <w:t>of</w:t>
+            </w:r>
+            <w:proofErr w:type="spellEnd"/>
+            <w:r>
+              <w:rPr>
+                <w:rFonts w:ascii="Arial" w:hAnsi="Arial"/>
+                <w:color w:val="4F81BD" w:themeColor="accent1"/>
+                <w:szCs w:val="20"/>
+                <w:lang w:val="sv-SE" w:eastAsia="ar-SA"/>
+              </w:rPr>
+              <w:t>-</w:t>
+            </w:r>
+            <w:proofErr w:type="spellStart"/>
+            <w:r>
+              <w:rPr>
+                <w:rFonts w:ascii="Arial" w:hAnsi="Arial"/>
+                <w:color w:val="4F81BD" w:themeColor="accent1"/>
+                <w:szCs w:val="20"/>
+                <w:lang w:val="sv-SE" w:eastAsia="ar-SA"/>
+              </w:rPr>
+              <w:t>concept</w:t>
+            </w:r>
+            <w:proofErr w:type="spellEnd"/>
+            <w:r>
+              <w:rPr>
+                <w:rFonts w:ascii="Arial" w:hAnsi="Arial"/>
+                <w:color w:val="4F81BD" w:themeColor="accent1"/>
+                <w:szCs w:val="20"/>
+                <w:lang w:val="sv-SE" w:eastAsia="ar-SA"/>
+              </w:rPr>
+              <w:t xml:space="preserve">-visning </w:t>
             </w:r>
             <w:r>
               <w:rPr>
@@ -2845,6 +3109,7 @@
               </w:rPr>
               <w:t xml:space="preserve">Exempelvis </w:t>
             </w:r>
+            <w:proofErr w:type="spellStart"/>
             <w:r>
               <w:rPr>
                 <w:rFonts w:ascii="Arial" w:hAnsi="Arial"/>
@@ -2852,8 +3117,9 @@
                 <w:szCs w:val="20"/>
                 <w:lang w:val="sv-SE" w:eastAsia="ar-SA"/>
               </w:rPr>
-              <w:t xml:space="preserve">GetMeasurement som allra säkrast skulle behöva användas </w:t>
-            </w:r>
+              <w:t>GetMeasurement</w:t>
+            </w:r>
+            <w:proofErr w:type="spellEnd"/>
             <w:r>
               <w:rPr>
                 <w:rFonts w:ascii="Arial" w:hAnsi="Arial"/>
@@ -2861,7 +3127,7 @@
                 <w:szCs w:val="20"/>
                 <w:lang w:val="sv-SE" w:eastAsia="ar-SA"/>
               </w:rPr>
-              <w:t>var</w:t>
+              <w:t xml:space="preserve"> som allra säkrast skulle behöva användas </w:t>
             </w:r>
             <w:r>
               <w:rPr>
@@ -2870,8 +3136,28 @@
                 <w:szCs w:val="20"/>
                 <w:lang w:val="sv-SE" w:eastAsia="ar-SA"/>
               </w:rPr>
-              <w:t xml:space="preserve"> ännu inte godkänt av Cehis</w:t>
-            </w:r>
+              <w:t>var</w:t>
+            </w:r>
+            <w:r>
+              <w:rPr>
+                <w:rFonts w:ascii="Arial" w:hAnsi="Arial"/>
+                <w:color w:val="4F81BD" w:themeColor="accent1"/>
+                <w:szCs w:val="20"/>
+                <w:lang w:val="sv-SE" w:eastAsia="ar-SA"/>
+              </w:rPr>
+              <w:t xml:space="preserve"> ännu inte godkänt av </w:t>
+            </w:r>
+            <w:proofErr w:type="spellStart"/>
+            <w:r>
+              <w:rPr>
+                <w:rFonts w:ascii="Arial" w:hAnsi="Arial"/>
+                <w:color w:val="4F81BD" w:themeColor="accent1"/>
+                <w:szCs w:val="20"/>
+                <w:lang w:val="sv-SE" w:eastAsia="ar-SA"/>
+              </w:rPr>
+              <w:t>Cehis</w:t>
+            </w:r>
+            <w:proofErr w:type="spellEnd"/>
             <w:r>
               <w:rPr>
                 <w:rFonts w:ascii="Arial" w:hAnsi="Arial"/>
@@ -3036,7 +3322,27 @@
                 <w:szCs w:val="22"/>
                 <w:lang w:val="sv-SE"/>
               </w:rPr>
-              <w:t>mmunicera välkodad information.</w:t>
+              <w:t xml:space="preserve">mmunicera </w:t>
+            </w:r>
+            <w:proofErr w:type="spellStart"/>
+            <w:r>
+              <w:rPr>
+                <w:rFonts w:ascii="Arial" w:hAnsi="Arial" w:cs="Arial"/>
+                <w:color w:val="4F81BD" w:themeColor="accent1"/>
+                <w:szCs w:val="22"/>
+                <w:lang w:val="sv-SE"/>
+              </w:rPr>
+              <w:t>välkodad</w:t>
+            </w:r>
+            <w:proofErr w:type="spellEnd"/>
+            <w:r>
+              <w:rPr>
+                <w:rFonts w:ascii="Arial" w:hAnsi="Arial" w:cs="Arial"/>
+                <w:color w:val="4F81BD" w:themeColor="accent1"/>
+                <w:szCs w:val="22"/>
+                <w:lang w:val="sv-SE"/>
+              </w:rPr>
+              <w:t xml:space="preserve"> information.</w:t>
             </w:r>
           </w:p>
           <w:p>
@@ -3187,8 +3493,6 @@
               </w:rPr>
               <w:t xml:space="preserve">i så fall </w:t>
             </w:r>
-            <w:bookmarkStart w:id="12" w:name="_GoBack"/>
-            <w:bookmarkEnd w:id="12"/>
             <w:r>
               <w:rPr>
                 <w:rFonts w:ascii="Arial" w:hAnsi="Arial" w:cs="Arial"/>
@@ -3365,28 +3669,9 @@
         <w:color w:val="333333"/>
         <w:szCs w:val="12"/>
       </w:rPr>
-      <w:t>Center för eHälsa i samverkan</w:t>
+      <w:t xml:space="preserve">Center för </w:t>
     </w:r>
-    <w:r>
-      <w:rPr>
-        <w:color w:val="333333"/>
-        <w:szCs w:val="12"/>
-      </w:rPr>
-      <w:t xml:space="preserve"> koordinerar landstingens och regionernas samarbete för att </w:t>
-    </w:r>
-    <w:r>
-      <w:rPr>
-        <w:szCs w:val="12"/>
-      </w:rPr>
-      <w:t>förverkliga strategin för Nationell eHälsa – tillgänglig och säker information inom vård och omsorg</w:t>
-    </w:r>
-    <w:r>
-      <w:rPr>
-        <w:color w:val="333333"/>
-        <w:szCs w:val="12"/>
-      </w:rPr>
-      <w:t xml:space="preserve">. Centret ska skapa den långsiktighet som krävs för att utveckla och införa gemensamma eHälsostöd, infrastruktur och standarder som förbättrar informationstillgänglighet, kvalitet och patientsäkerhet. </w:t>
-    </w:r>
+    <w:proofErr w:type="spellStart"/>
     <w:r>
       <w:rPr>
         <w:i/>
@@ -3394,7 +3679,96 @@
         <w:color w:val="333333"/>
         <w:szCs w:val="12"/>
       </w:rPr>
-      <w:t>Center för eHälsa i samverkan</w:t>
+      <w:t>eHälsa</w:t>
+    </w:r>
+    <w:proofErr w:type="spellEnd"/>
+    <w:r>
+      <w:rPr>
+        <w:i/>
+        <w:iCs/>
+        <w:color w:val="333333"/>
+        <w:szCs w:val="12"/>
+      </w:rPr>
+      <w:t xml:space="preserve"> i samverkan</w:t>
+    </w:r>
+    <w:r>
+      <w:rPr>
+        <w:color w:val="333333"/>
+        <w:szCs w:val="12"/>
+      </w:rPr>
+      <w:t xml:space="preserve"> koordinerar landstingens och regionernas samarbete för att </w:t>
+    </w:r>
+    <w:r>
+      <w:rPr>
+        <w:szCs w:val="12"/>
+      </w:rPr>
+      <w:t xml:space="preserve">förverkliga strategin för Nationell </w:t>
+    </w:r>
+    <w:proofErr w:type="spellStart"/>
+    <w:r>
+      <w:rPr>
+        <w:szCs w:val="12"/>
+      </w:rPr>
+      <w:t>eHälsa</w:t>
+    </w:r>
+    <w:proofErr w:type="spellEnd"/>
+    <w:r>
+      <w:rPr>
+        <w:szCs w:val="12"/>
+      </w:rPr>
+      <w:t xml:space="preserve"> – tillgänglig och säker information inom vård och omsorg</w:t>
+    </w:r>
+    <w:r>
+      <w:rPr>
+        <w:color w:val="333333"/>
+        <w:szCs w:val="12"/>
+      </w:rPr>
+      <w:t xml:space="preserve">. Centret ska skapa den långsiktighet som krävs för att utveckla och införa gemensamma </w:t>
+    </w:r>
+    <w:proofErr w:type="spellStart"/>
+    <w:r>
+      <w:rPr>
+        <w:color w:val="333333"/>
+        <w:szCs w:val="12"/>
+      </w:rPr>
+      <w:t>eHälsostöd</w:t>
+    </w:r>
+    <w:proofErr w:type="spellEnd"/>
+    <w:r>
+      <w:rPr>
+        <w:color w:val="333333"/>
+        <w:szCs w:val="12"/>
+      </w:rPr>
+      <w:t xml:space="preserve">, infrastruktur och standarder som förbättrar informationstillgänglighet, kvalitet och patientsäkerhet. </w:t>
+    </w:r>
+    <w:r>
+      <w:rPr>
+        <w:i/>
+        <w:iCs/>
+        <w:color w:val="333333"/>
+        <w:szCs w:val="12"/>
+      </w:rPr>
+      <w:t xml:space="preserve">Center för </w:t>
+    </w:r>
+    <w:proofErr w:type="spellStart"/>
+    <w:r>
+      <w:rPr>
+        <w:i/>
+        <w:iCs/>
+        <w:color w:val="333333"/>
+        <w:szCs w:val="12"/>
+      </w:rPr>
+      <w:t>eHälsa</w:t>
+    </w:r>
+    <w:proofErr w:type="spellEnd"/>
+    <w:r>
+      <w:rPr>
+        <w:i/>
+        <w:iCs/>
+        <w:color w:val="333333"/>
+        <w:szCs w:val="12"/>
+      </w:rPr>
+      <w:t xml:space="preserve"> i samverkan</w:t>
     </w:r>
     <w:r>
       <w:rPr>
@@ -3782,16 +4156,31 @@
                             </w:rPr>
                             <w:t xml:space="preserve"> (</w:t>
                           </w:r>
-                          <w:fldSimple w:instr=" SECTIONPAGES   \* MERGEFORMAT ">
-                            <w:r>
-                              <w:rPr>
-                                <w:noProof/>
-                                <w:sz w:val="16"/>
-                                <w:szCs w:val="16"/>
-                              </w:rPr>
-                              <w:t>6</w:t>
-                            </w:r>
-                          </w:fldSimple>
+                          <w:r>
+                            <w:fldChar w:fldCharType="begin"/>
+                          </w:r>
+                          <w:r>
+                            <w:instrText xml:space="preserve"> SECTIONPAGES   \* MERGEFORMAT </w:instrText>
+                          </w:r>
+                          <w:r>
+                            <w:fldChar w:fldCharType="separate"/>
+                          </w:r>
+                          <w:r>
+                            <w:rPr>
+                              <w:noProof/>
+                              <w:sz w:val="16"/>
+                              <w:szCs w:val="16"/>
+                            </w:rPr>
+                            <w:t>6</w:t>
+                          </w:r>
+                          <w:r>
+                            <w:rPr>
+                              <w:noProof/>
+                              <w:sz w:val="16"/>
+                              <w:szCs w:val="16"/>
+                            </w:rPr>
+                            <w:fldChar w:fldCharType="end"/>
+                          </w:r>
                           <w:r>
                             <w:rPr>
                               <w:sz w:val="16"/>
@@ -3873,16 +4262,31 @@
                       </w:rPr>
                       <w:t xml:space="preserve"> (</w:t>
                     </w:r>
-                    <w:fldSimple w:instr=" SECTIONPAGES   \* MERGEFORMAT ">
-                      <w:r>
-                        <w:rPr>
-                          <w:noProof/>
-                          <w:sz w:val="16"/>
-                          <w:szCs w:val="16"/>
-                        </w:rPr>
-                        <w:t>6</w:t>
-                      </w:r>
-                    </w:fldSimple>
+                    <w:r>
+                      <w:fldChar w:fldCharType="begin"/>
+                    </w:r>
+                    <w:r>
+                      <w:instrText xml:space="preserve"> SECTIONPAGES   \* MERGEFORMAT </w:instrText>
+                    </w:r>
+                    <w:r>
+                      <w:fldChar w:fldCharType="separate"/>
+                    </w:r>
+                    <w:r>
+                      <w:rPr>
+                        <w:noProof/>
+                        <w:sz w:val="16"/>
+                        <w:szCs w:val="16"/>
+                      </w:rPr>
+                      <w:t>6</w:t>
+                    </w:r>
+                    <w:r>
+                      <w:rPr>
+                        <w:noProof/>
+                        <w:sz w:val="16"/>
+                        <w:szCs w:val="16"/>
+                      </w:rPr>
+                      <w:fldChar w:fldCharType="end"/>
+                    </w:r>
                     <w:r>
                       <w:rPr>
                         <w:sz w:val="16"/>
@@ -4045,7 +4449,25 @@
               <w:sz w:val="14"/>
               <w:szCs w:val="14"/>
             </w:rPr>
-            <w:t>Center för eHälsa i samverkan</w:t>
+            <w:t xml:space="preserve">Center för </w:t>
+          </w:r>
+          <w:proofErr w:type="spellStart"/>
+          <w:r>
+            <w:rPr>
+              <w:rFonts w:cs="Georgia"/>
+              <w:sz w:val="14"/>
+              <w:szCs w:val="14"/>
+            </w:rPr>
+            <w:t>eHälsa</w:t>
+          </w:r>
+          <w:proofErr w:type="spellEnd"/>
+          <w:r>
+            <w:rPr>
+              <w:rFonts w:cs="Georgia"/>
+              <w:sz w:val="14"/>
+              <w:szCs w:val="14"/>
+            </w:rPr>
+            <w:t xml:space="preserve"> i samverkan</w:t>
           </w:r>
         </w:p>
         <w:p>
@@ -4075,13 +4497,23 @@
               <w:szCs w:val="12"/>
             </w:rPr>
           </w:pPr>
+          <w:proofErr w:type="spellStart"/>
           <w:r>
             <w:rPr>
               <w:rFonts w:cs="Georgia"/>
               <w:sz w:val="12"/>
               <w:szCs w:val="12"/>
             </w:rPr>
-            <w:t>Vxl: 08-452 70 00</w:t>
+            <w:t>Vxl</w:t>
+          </w:r>
+          <w:proofErr w:type="spellEnd"/>
+          <w:r>
+            <w:rPr>
+              <w:rFonts w:cs="Georgia"/>
+              <w:sz w:val="12"/>
+              <w:szCs w:val="12"/>
+            </w:rPr>
+            <w:t>: 08-452 70 00</w:t>
           </w:r>
         </w:p>
         <w:p>
@@ -4093,6 +4525,7 @@
               <w:szCs w:val="12"/>
             </w:rPr>
           </w:pPr>
+          <w:proofErr w:type="gramStart"/>
           <w:r>
             <w:rPr>
               <w:rFonts w:cs="Georgia"/>
@@ -4125,7 +4558,16 @@
               <w:sz w:val="12"/>
               <w:szCs w:val="12"/>
             </w:rPr>
-            <w:t>070-9785404</w:t>
+            <w:t>070</w:t>
+          </w:r>
+          <w:proofErr w:type="gramEnd"/>
+          <w:r>
+            <w:rPr>
+              <w:rFonts w:cs="Georgia"/>
+              <w:sz w:val="12"/>
+              <w:szCs w:val="12"/>
+            </w:rPr>
+            <w:t>-9785404</w:t>
           </w:r>
         </w:p>
         <w:p>
@@ -4478,16 +4920,31 @@
                             </w:rPr>
                             <w:t xml:space="preserve"> (</w:t>
                           </w:r>
-                          <w:fldSimple w:instr=" SECTIONPAGES   \* MERGEFORMAT ">
-                            <w:r>
-                              <w:rPr>
-                                <w:noProof/>
-                                <w:sz w:val="16"/>
-                                <w:szCs w:val="16"/>
-                              </w:rPr>
-                              <w:t>6</w:t>
-                            </w:r>
-                          </w:fldSimple>
+                          <w:r>
+                            <w:fldChar w:fldCharType="begin"/>
+                          </w:r>
+                          <w:r>
+                            <w:instrText xml:space="preserve"> SECTIONPAGES   \* MERGEFORMAT </w:instrText>
+                          </w:r>
+                          <w:r>
+                            <w:fldChar w:fldCharType="separate"/>
+                          </w:r>
+                          <w:r>
+                            <w:rPr>
+                              <w:noProof/>
+                              <w:sz w:val="16"/>
+                              <w:szCs w:val="16"/>
+                            </w:rPr>
+                            <w:t>6</w:t>
+                          </w:r>
+                          <w:r>
+                            <w:rPr>
+                              <w:noProof/>
+                              <w:sz w:val="16"/>
+                              <w:szCs w:val="16"/>
+                            </w:rPr>
+                            <w:fldChar w:fldCharType="end"/>
+                          </w:r>
                           <w:r>
                             <w:rPr>
                               <w:sz w:val="16"/>
@@ -4569,16 +5026,31 @@
                       </w:rPr>
                       <w:t xml:space="preserve"> (</w:t>
                     </w:r>
-                    <w:fldSimple w:instr=" SECTIONPAGES   \* MERGEFORMAT ">
-                      <w:r>
-                        <w:rPr>
-                          <w:noProof/>
-                          <w:sz w:val="16"/>
-                          <w:szCs w:val="16"/>
-                        </w:rPr>
-                        <w:t>6</w:t>
-                      </w:r>
-                    </w:fldSimple>
+                    <w:r>
+                      <w:fldChar w:fldCharType="begin"/>
+                    </w:r>
+                    <w:r>
+                      <w:instrText xml:space="preserve"> SECTIONPAGES   \* MERGEFORMAT </w:instrText>
+                    </w:r>
+                    <w:r>
+                      <w:fldChar w:fldCharType="separate"/>
+                    </w:r>
+                    <w:r>
+                      <w:rPr>
+                        <w:noProof/>
+                        <w:sz w:val="16"/>
+                        <w:szCs w:val="16"/>
+                      </w:rPr>
+                      <w:t>6</w:t>
+                    </w:r>
+                    <w:r>
+                      <w:rPr>
+                        <w:noProof/>
+                        <w:sz w:val="16"/>
+                        <w:szCs w:val="16"/>
+                      </w:rPr>
+                      <w:fldChar w:fldCharType="end"/>
+                    </w:r>
                     <w:r>
                       <w:rPr>
                         <w:sz w:val="16"/>
@@ -9637,7 +10109,7 @@
 </file>
 
 <file path=customXml/itemProps1.xml><?xml version="1.0" encoding="utf-8"?>
-<ds:datastoreItem xmlns:ds="http://schemas.openxmlformats.org/officeDocument/2006/customXml" ds:itemID="{1AA7E4A9-4B24-4307-BCAB-EE4DB87955DF}">
+<ds:datastoreItem xmlns:ds="http://schemas.openxmlformats.org/officeDocument/2006/customXml" ds:itemID="{41B7F6B4-E1F4-4A20-805B-7A5080CD8D82}">
   <ds:schemaRefs>
     <ds:schemaRef ds:uri="http://schemas.openxmlformats.org/officeDocument/2006/bibliography"/>
   </ds:schemaRefs>

</xml_diff>

<commit_message>
Uppdaterat TKB och AB enligt återkoppling från AL.
</commit_message>
<xml_diff>
--- a/ServiceInteractions/riv/clinicalprocess/healthcond/rheuma/trunk/docs/Arkitekturella beslut.docx
+++ b/ServiceInteractions/riv/clinicalprocess/healthcond/rheuma/trunk/docs/Arkitekturella beslut.docx
@@ -162,8 +162,6 @@
         </w:rPr>
         <w:t>RC1</w:t>
       </w:r>
-      <w:bookmarkStart w:id="1" w:name="_GoBack"/>
-      <w:bookmarkEnd w:id="1"/>
     </w:p>
     <w:p>
       <w:pPr>
@@ -1228,7 +1226,7 @@
           <w:sz w:val="36"/>
         </w:rPr>
       </w:pPr>
-      <w:bookmarkStart w:id="2" w:name="_Toc185913451"/>
+      <w:bookmarkStart w:id="1" w:name="_Toc185913451"/>
     </w:p>
     <w:p>
       <w:pPr>
@@ -1489,13 +1487,13 @@
         <w:pStyle w:val="Rubrik1"/>
         <w:ind w:left="720"/>
       </w:pPr>
-      <w:bookmarkStart w:id="3" w:name="_Toc379202696"/>
+      <w:bookmarkStart w:id="2" w:name="_Toc379202696"/>
       <w:r>
         <w:lastRenderedPageBreak/>
         <w:t>Inledning</w:t>
       </w:r>
+      <w:bookmarkEnd w:id="1"/>
       <w:bookmarkEnd w:id="2"/>
-      <w:bookmarkEnd w:id="3"/>
     </w:p>
     <w:p>
       <w:r>
@@ -1557,15 +1555,15 @@
       <w:pPr>
         <w:pStyle w:val="Rubrik2"/>
       </w:pPr>
-      <w:bookmarkStart w:id="4" w:name="_Toc264866304"/>
-      <w:bookmarkStart w:id="5" w:name="_Toc185913452"/>
-      <w:bookmarkStart w:id="6" w:name="_Toc379202697"/>
+      <w:bookmarkStart w:id="3" w:name="_Toc264866304"/>
+      <w:bookmarkStart w:id="4" w:name="_Toc185913452"/>
+      <w:bookmarkStart w:id="5" w:name="_Toc379202697"/>
       <w:r>
         <w:t>Syfte</w:t>
       </w:r>
+      <w:bookmarkEnd w:id="3"/>
       <w:bookmarkEnd w:id="4"/>
       <w:bookmarkEnd w:id="5"/>
-      <w:bookmarkEnd w:id="6"/>
     </w:p>
     <w:p>
       <w:pPr>
@@ -1693,11 +1691,11 @@
       <w:pPr>
         <w:pStyle w:val="Rubrik2"/>
       </w:pPr>
-      <w:bookmarkStart w:id="7" w:name="_Toc379202698"/>
+      <w:bookmarkStart w:id="6" w:name="_Toc379202698"/>
       <w:r>
         <w:t>Begrepp</w:t>
       </w:r>
-      <w:bookmarkEnd w:id="7"/>
+      <w:bookmarkEnd w:id="6"/>
     </w:p>
     <w:p>
       <w:pPr>
@@ -2096,9 +2094,9 @@
         <w:pStyle w:val="Rubrik1"/>
         <w:ind w:left="720"/>
       </w:pPr>
-      <w:bookmarkStart w:id="8" w:name="_Toc264866307"/>
-      <w:bookmarkStart w:id="9" w:name="_Toc185913455"/>
-      <w:bookmarkStart w:id="10" w:name="_Toc379202699"/>
+      <w:bookmarkStart w:id="7" w:name="_Toc264866307"/>
+      <w:bookmarkStart w:id="8" w:name="_Toc185913455"/>
+      <w:bookmarkStart w:id="9" w:name="_Toc379202699"/>
       <w:proofErr w:type="spellStart"/>
       <w:r>
         <w:lastRenderedPageBreak/>
@@ -2108,16 +2106,16 @@
       <w:r>
         <w:t xml:space="preserve"> beslut</w:t>
       </w:r>
+      <w:bookmarkEnd w:id="7"/>
       <w:bookmarkEnd w:id="8"/>
       <w:bookmarkEnd w:id="9"/>
-      <w:bookmarkEnd w:id="10"/>
     </w:p>
     <w:p>
       <w:pPr>
         <w:pStyle w:val="Rubrik2"/>
       </w:pPr>
-      <w:bookmarkStart w:id="11" w:name="_Toc379202700"/>
-      <w:bookmarkStart w:id="12" w:name="_Toc185913456"/>
+      <w:bookmarkStart w:id="10" w:name="_Toc379202700"/>
+      <w:bookmarkStart w:id="11" w:name="_Toc185913456"/>
       <w:r>
         <w:t>AB</w:t>
       </w:r>
@@ -2133,11 +2131,11 @@
       <w:r>
         <w:t>monolitiskt kontrakt</w:t>
       </w:r>
-      <w:bookmarkEnd w:id="11"/>
+      <w:bookmarkEnd w:id="10"/>
       <w:r>
         <w:t xml:space="preserve"> </w:t>
       </w:r>
-      <w:bookmarkEnd w:id="12"/>
+      <w:bookmarkEnd w:id="11"/>
     </w:p>
     <w:tbl>
       <w:tblPr>
@@ -2255,13 +2253,9 @@
               </w:tabs>
               <w:snapToGrid w:val="0"/>
               <w:ind w:left="0" w:firstLine="0"/>
-              <w:rPr>
-                <w:color w:val="4F81BD" w:themeColor="accent1"/>
-              </w:rPr>
             </w:pPr>
             <w:r>
               <w:rPr>
-                <w:color w:val="4F81BD" w:themeColor="accent1"/>
                 <w:sz w:val="22"/>
               </w:rPr>
               <w:t>Syftet är att ge patienten åtkomst till sina reumatismdata från journalsystem.</w:t>
@@ -2318,13 +2312,9 @@
               </w:tabs>
               <w:snapToGrid w:val="0"/>
               <w:ind w:left="0" w:firstLine="0"/>
-              <w:rPr>
-                <w:color w:val="4F81BD" w:themeColor="accent1"/>
-              </w:rPr>
             </w:pPr>
             <w:r>
               <w:rPr>
-                <w:color w:val="4F81BD" w:themeColor="accent1"/>
                 <w:sz w:val="22"/>
               </w:rPr>
               <w:t>Det är viktigt att hålla uppsatt deadline</w:t>
@@ -2404,9 +2394,6 @@
               </w:tabs>
               <w:snapToGrid w:val="0"/>
               <w:ind w:left="0" w:firstLine="0"/>
-              <w:rPr>
-                <w:color w:val="4F81BD" w:themeColor="accent1"/>
-              </w:rPr>
             </w:pPr>
           </w:p>
         </w:tc>
@@ -2523,7 +2510,6 @@
               <w:pStyle w:val="TableText"/>
               <w:ind w:left="0"/>
               <w:rPr>
-                <w:color w:val="4F81BD" w:themeColor="accent1"/>
                 <w:sz w:val="20"/>
                 <w:lang w:val="sv-SE"/>
               </w:rPr>
@@ -2537,56 +2523,48 @@
             </w:r>
             <w:r>
               <w:rPr>
-                <w:color w:val="4F81BD" w:themeColor="accent1"/>
                 <w:lang w:val="sv-SE"/>
               </w:rPr>
               <w:t xml:space="preserve">Utveckla ett kontrakt som </w:t>
             </w:r>
             <w:r>
               <w:rPr>
-                <w:color w:val="4F81BD" w:themeColor="accent1"/>
                 <w:lang w:val="sv-SE"/>
               </w:rPr>
               <w:t>t</w:t>
             </w:r>
             <w:r>
               <w:rPr>
-                <w:color w:val="4F81BD" w:themeColor="accent1"/>
                 <w:lang w:val="sv-SE"/>
               </w:rPr>
               <w:t>i</w:t>
             </w:r>
             <w:r>
               <w:rPr>
-                <w:color w:val="4F81BD" w:themeColor="accent1"/>
                 <w:lang w:val="sv-SE"/>
               </w:rPr>
               <w:t>ll</w:t>
             </w:r>
             <w:r>
               <w:rPr>
-                <w:color w:val="4F81BD" w:themeColor="accent1"/>
                 <w:lang w:val="sv-SE"/>
               </w:rPr>
               <w:t xml:space="preserve"> sin informationsarkitektur är hårt kopplat</w:t>
             </w:r>
             <w:r>
               <w:rPr>
-                <w:color w:val="4F81BD" w:themeColor="accent1"/>
                 <w:lang w:val="sv-SE"/>
               </w:rPr>
               <w:t xml:space="preserve"> till Reuma beslutsstödsjournal, men </w:t>
             </w:r>
             <w:r>
               <w:rPr>
-                <w:color w:val="4F81BD" w:themeColor="accent1"/>
                 <w:lang w:val="sv-SE"/>
               </w:rPr>
               <w:t>som har</w:t>
             </w:r>
             <w:r>
               <w:rPr>
-                <w:color w:val="4F81BD" w:themeColor="accent1"/>
                 <w:lang w:val="sv-SE"/>
               </w:rPr>
               <w:t xml:space="preserve"> begränsad levnadstid.</w:t>
@@ -2682,7 +2660,6 @@
               <w:pStyle w:val="TableText"/>
               <w:ind w:left="0"/>
               <w:rPr>
-                <w:color w:val="4F81BD" w:themeColor="accent1"/>
                 <w:sz w:val="20"/>
                 <w:lang w:val="sv-SE"/>
               </w:rPr>
@@ -2696,43 +2673,43 @@
             </w:r>
             <w:r>
               <w:rPr>
-                <w:color w:val="4F81BD" w:themeColor="accent1"/>
                 <w:lang w:val="sv-SE"/>
               </w:rPr>
               <w:t>Beskriv</w:t>
             </w:r>
             <w:r>
               <w:rPr>
-                <w:color w:val="4F81BD" w:themeColor="accent1"/>
                 <w:lang w:val="sv-SE"/>
               </w:rPr>
               <w:t>a</w:t>
             </w:r>
             <w:r>
               <w:rPr>
-                <w:color w:val="4F81BD" w:themeColor="accent1"/>
                 <w:lang w:val="sv-SE"/>
               </w:rPr>
               <w:t xml:space="preserve"> en mappningsstrategi för informationen som ska överföras, där ett fåtal redan existerande, eller snart existerande </w:t>
             </w:r>
             <w:r>
               <w:rPr>
-                <w:color w:val="4F81BD" w:themeColor="accent1"/>
                 <w:lang w:val="sv-SE"/>
               </w:rPr>
               <w:t xml:space="preserve">atomära </w:t>
             </w:r>
             <w:r>
               <w:rPr>
-                <w:color w:val="4F81BD" w:themeColor="accent1"/>
-                <w:lang w:val="sv-SE"/>
-              </w:rPr>
-              <w:t xml:space="preserve">kontrakt används för att föra över data (exempelvis </w:t>
+                <w:lang w:val="sv-SE"/>
+              </w:rPr>
+              <w:t>kontrakt används för att föra över data (</w:t>
+            </w:r>
+            <w:r>
+              <w:rPr>
+                <w:lang w:val="sv-SE"/>
+              </w:rPr>
+              <w:t xml:space="preserve">potentiella kandidater för detta: </w:t>
             </w:r>
             <w:proofErr w:type="spellStart"/>
             <w:r>
               <w:rPr>
-                <w:color w:val="4F81BD" w:themeColor="accent1"/>
                 <w:lang w:val="sv-SE"/>
               </w:rPr>
               <w:t>GetMeasurement</w:t>
@@ -2740,7 +2717,48 @@
             <w:proofErr w:type="spellEnd"/>
             <w:r>
               <w:rPr>
-                <w:color w:val="4F81BD" w:themeColor="accent1"/>
+                <w:lang w:val="sv-SE"/>
+              </w:rPr>
+              <w:t xml:space="preserve">, </w:t>
+            </w:r>
+            <w:proofErr w:type="spellStart"/>
+            <w:r>
+              <w:rPr>
+                <w:lang w:val="sv-SE"/>
+              </w:rPr>
+              <w:t>GetObservation</w:t>
+            </w:r>
+            <w:proofErr w:type="spellEnd"/>
+            <w:r>
+              <w:rPr>
+                <w:lang w:val="sv-SE"/>
+              </w:rPr>
+              <w:t xml:space="preserve">, </w:t>
+            </w:r>
+            <w:proofErr w:type="spellStart"/>
+            <w:r>
+              <w:rPr>
+                <w:lang w:val="sv-SE"/>
+              </w:rPr>
+              <w:t>GetCareContacts</w:t>
+            </w:r>
+            <w:proofErr w:type="spellEnd"/>
+            <w:r>
+              <w:rPr>
+                <w:lang w:val="sv-SE"/>
+              </w:rPr>
+              <w:t xml:space="preserve">, </w:t>
+            </w:r>
+            <w:proofErr w:type="spellStart"/>
+            <w:r>
+              <w:rPr>
+                <w:lang w:val="sv-SE"/>
+              </w:rPr>
+              <w:t>GetCareDocumentation</w:t>
+            </w:r>
+            <w:proofErr w:type="spellEnd"/>
+            <w:r>
+              <w:rPr>
                 <w:lang w:val="sv-SE"/>
               </w:rPr>
               <w:t xml:space="preserve"> och </w:t>
@@ -2748,15 +2766,13 @@
             <w:proofErr w:type="spellStart"/>
             <w:r>
               <w:rPr>
-                <w:color w:val="4F81BD" w:themeColor="accent1"/>
-                <w:lang w:val="sv-SE"/>
-              </w:rPr>
-              <w:t>GetCareDocumentation</w:t>
+                <w:lang w:val="sv-SE"/>
+              </w:rPr>
+              <w:t>GetMedicationHistory</w:t>
             </w:r>
             <w:proofErr w:type="spellEnd"/>
             <w:r>
               <w:rPr>
-                <w:color w:val="4F81BD" w:themeColor="accent1"/>
                 <w:lang w:val="sv-SE"/>
               </w:rPr>
               <w:t>).</w:t>
@@ -2901,7 +2917,6 @@
               <w:pStyle w:val="Brdtext"/>
               <w:rPr>
                 <w:rFonts w:ascii="Arial" w:hAnsi="Arial"/>
-                <w:color w:val="4F81BD" w:themeColor="accent1"/>
                 <w:szCs w:val="20"/>
                 <w:lang w:val="sv-SE" w:eastAsia="ar-SA"/>
               </w:rPr>
@@ -2909,7 +2924,6 @@
             <w:r>
               <w:rPr>
                 <w:rFonts w:ascii="Arial" w:hAnsi="Arial"/>
-                <w:color w:val="4F81BD" w:themeColor="accent1"/>
                 <w:szCs w:val="20"/>
                 <w:lang w:val="sv-SE" w:eastAsia="ar-SA"/>
               </w:rPr>
@@ -2919,7 +2933,6 @@
             <w:r>
               <w:rPr>
                 <w:rFonts w:ascii="Arial" w:hAnsi="Arial"/>
-                <w:color w:val="4F81BD" w:themeColor="accent1"/>
                 <w:szCs w:val="20"/>
                 <w:lang w:val="sv-SE" w:eastAsia="ar-SA"/>
               </w:rPr>
@@ -2929,7 +2942,6 @@
             <w:r>
               <w:rPr>
                 <w:rFonts w:ascii="Arial" w:hAnsi="Arial"/>
-                <w:color w:val="4F81BD" w:themeColor="accent1"/>
                 <w:szCs w:val="20"/>
                 <w:lang w:val="sv-SE" w:eastAsia="ar-SA"/>
               </w:rPr>
@@ -2939,7 +2951,6 @@
             <w:r>
               <w:rPr>
                 <w:rFonts w:ascii="Arial" w:hAnsi="Arial"/>
-                <w:color w:val="4F81BD" w:themeColor="accent1"/>
                 <w:szCs w:val="20"/>
                 <w:lang w:val="sv-SE" w:eastAsia="ar-SA"/>
               </w:rPr>
@@ -2949,7 +2960,6 @@
             <w:r>
               <w:rPr>
                 <w:rFonts w:ascii="Arial" w:hAnsi="Arial"/>
-                <w:color w:val="4F81BD" w:themeColor="accent1"/>
                 <w:szCs w:val="20"/>
                 <w:lang w:val="sv-SE" w:eastAsia="ar-SA"/>
               </w:rPr>
@@ -2959,7 +2969,6 @@
             <w:r>
               <w:rPr>
                 <w:rFonts w:ascii="Arial" w:hAnsi="Arial"/>
-                <w:color w:val="4F81BD" w:themeColor="accent1"/>
                 <w:szCs w:val="20"/>
                 <w:lang w:val="sv-SE" w:eastAsia="ar-SA"/>
               </w:rPr>
@@ -2969,7 +2978,6 @@
             <w:r>
               <w:rPr>
                 <w:rFonts w:ascii="Arial" w:hAnsi="Arial"/>
-                <w:color w:val="4F81BD" w:themeColor="accent1"/>
                 <w:szCs w:val="20"/>
                 <w:lang w:val="sv-SE" w:eastAsia="ar-SA"/>
               </w:rPr>
@@ -2978,7 +2986,6 @@
             <w:r>
               <w:rPr>
                 <w:rFonts w:ascii="Arial" w:hAnsi="Arial"/>
-                <w:color w:val="4F81BD" w:themeColor="accent1"/>
                 <w:szCs w:val="20"/>
                 <w:lang w:val="sv-SE" w:eastAsia="ar-SA"/>
               </w:rPr>
@@ -2987,7 +2994,6 @@
             <w:r>
               <w:rPr>
                 <w:rFonts w:ascii="Arial" w:hAnsi="Arial"/>
-                <w:color w:val="4F81BD" w:themeColor="accent1"/>
                 <w:szCs w:val="20"/>
                 <w:lang w:val="sv-SE" w:eastAsia="ar-SA"/>
               </w:rPr>
@@ -2996,7 +3002,6 @@
             <w:r>
               <w:rPr>
                 <w:rFonts w:ascii="Arial" w:hAnsi="Arial"/>
-                <w:color w:val="4F81BD" w:themeColor="accent1"/>
                 <w:szCs w:val="20"/>
                 <w:lang w:val="sv-SE" w:eastAsia="ar-SA"/>
               </w:rPr>
@@ -3005,7 +3010,6 @@
             <w:r>
               <w:rPr>
                 <w:rFonts w:ascii="Arial" w:hAnsi="Arial"/>
-                <w:color w:val="4F81BD" w:themeColor="accent1"/>
                 <w:szCs w:val="20"/>
                 <w:lang w:val="sv-SE" w:eastAsia="ar-SA"/>
               </w:rPr>
@@ -3014,7 +3018,6 @@
             <w:r>
               <w:rPr>
                 <w:rFonts w:ascii="Arial" w:hAnsi="Arial"/>
-                <w:color w:val="4F81BD" w:themeColor="accent1"/>
                 <w:szCs w:val="20"/>
                 <w:lang w:val="sv-SE" w:eastAsia="ar-SA"/>
               </w:rPr>
@@ -3029,14 +3032,12 @@
                 <w:numId w:val="25"/>
               </w:numPr>
               <w:rPr>
-                <w:color w:val="4F81BD" w:themeColor="accent1"/>
                 <w:lang w:val="sv-SE"/>
               </w:rPr>
             </w:pPr>
             <w:r>
               <w:rPr>
                 <w:rFonts w:ascii="Arial" w:hAnsi="Arial"/>
-                <w:color w:val="4F81BD" w:themeColor="accent1"/>
                 <w:szCs w:val="20"/>
                 <w:lang w:val="sv-SE" w:eastAsia="ar-SA"/>
               </w:rPr>
@@ -3045,7 +3046,6 @@
             <w:r>
               <w:rPr>
                 <w:rFonts w:ascii="Arial" w:hAnsi="Arial"/>
-                <w:color w:val="4F81BD" w:themeColor="accent1"/>
                 <w:szCs w:val="20"/>
                 <w:lang w:val="sv-SE" w:eastAsia="ar-SA"/>
               </w:rPr>
@@ -3054,7 +3054,6 @@
             <w:r>
               <w:rPr>
                 <w:rFonts w:ascii="Arial" w:hAnsi="Arial"/>
-                <w:color w:val="4F81BD" w:themeColor="accent1"/>
                 <w:szCs w:val="20"/>
                 <w:lang w:val="sv-SE" w:eastAsia="ar-SA"/>
               </w:rPr>
@@ -3063,7 +3062,6 @@
             <w:r>
               <w:rPr>
                 <w:rFonts w:ascii="Arial" w:hAnsi="Arial"/>
-                <w:color w:val="4F81BD" w:themeColor="accent1"/>
                 <w:szCs w:val="20"/>
                 <w:lang w:val="sv-SE" w:eastAsia="ar-SA"/>
               </w:rPr>
@@ -3072,7 +3070,6 @@
             <w:r>
               <w:rPr>
                 <w:rFonts w:ascii="Arial" w:hAnsi="Arial"/>
-                <w:color w:val="4F81BD" w:themeColor="accent1"/>
                 <w:szCs w:val="20"/>
                 <w:lang w:val="sv-SE" w:eastAsia="ar-SA"/>
               </w:rPr>
@@ -3081,7 +3078,6 @@
             <w:r>
               <w:rPr>
                 <w:rFonts w:ascii="Arial" w:hAnsi="Arial"/>
-                <w:color w:val="4F81BD" w:themeColor="accent1"/>
                 <w:szCs w:val="20"/>
                 <w:lang w:val="sv-SE" w:eastAsia="ar-SA"/>
               </w:rPr>
@@ -3096,14 +3092,12 @@
                 <w:numId w:val="25"/>
               </w:numPr>
               <w:rPr>
-                <w:color w:val="4F81BD" w:themeColor="accent1"/>
                 <w:lang w:val="sv-SE"/>
               </w:rPr>
             </w:pPr>
             <w:r>
               <w:rPr>
                 <w:rFonts w:ascii="Arial" w:hAnsi="Arial"/>
-                <w:color w:val="4F81BD" w:themeColor="accent1"/>
                 <w:szCs w:val="20"/>
                 <w:lang w:val="sv-SE" w:eastAsia="ar-SA"/>
               </w:rPr>
@@ -3113,7 +3107,6 @@
             <w:r>
               <w:rPr>
                 <w:rFonts w:ascii="Arial" w:hAnsi="Arial"/>
-                <w:color w:val="4F81BD" w:themeColor="accent1"/>
                 <w:szCs w:val="20"/>
                 <w:lang w:val="sv-SE" w:eastAsia="ar-SA"/>
               </w:rPr>
@@ -3123,7 +3116,6 @@
             <w:r>
               <w:rPr>
                 <w:rFonts w:ascii="Arial" w:hAnsi="Arial"/>
-                <w:color w:val="4F81BD" w:themeColor="accent1"/>
                 <w:szCs w:val="20"/>
                 <w:lang w:val="sv-SE" w:eastAsia="ar-SA"/>
               </w:rPr>
@@ -3132,7 +3124,6 @@
             <w:r>
               <w:rPr>
                 <w:rFonts w:ascii="Arial" w:hAnsi="Arial"/>
-                <w:color w:val="4F81BD" w:themeColor="accent1"/>
                 <w:szCs w:val="20"/>
                 <w:lang w:val="sv-SE" w:eastAsia="ar-SA"/>
               </w:rPr>
@@ -3141,7 +3132,6 @@
             <w:r>
               <w:rPr>
                 <w:rFonts w:ascii="Arial" w:hAnsi="Arial"/>
-                <w:color w:val="4F81BD" w:themeColor="accent1"/>
                 <w:szCs w:val="20"/>
                 <w:lang w:val="sv-SE" w:eastAsia="ar-SA"/>
               </w:rPr>
@@ -3151,7 +3141,6 @@
             <w:r>
               <w:rPr>
                 <w:rFonts w:ascii="Arial" w:hAnsi="Arial"/>
-                <w:color w:val="4F81BD" w:themeColor="accent1"/>
                 <w:szCs w:val="20"/>
                 <w:lang w:val="sv-SE" w:eastAsia="ar-SA"/>
               </w:rPr>
@@ -3161,7 +3150,6 @@
             <w:r>
               <w:rPr>
                 <w:rFonts w:ascii="Arial" w:hAnsi="Arial"/>
-                <w:color w:val="4F81BD" w:themeColor="accent1"/>
                 <w:szCs w:val="20"/>
                 <w:lang w:val="sv-SE" w:eastAsia="ar-SA"/>
               </w:rPr>
@@ -3170,7 +3158,6 @@
             <w:r>
               <w:rPr>
                 <w:rFonts w:ascii="Arial" w:hAnsi="Arial"/>
-                <w:color w:val="4F81BD" w:themeColor="accent1"/>
                 <w:szCs w:val="20"/>
                 <w:lang w:val="sv-SE" w:eastAsia="ar-SA"/>
               </w:rPr>
@@ -3185,14 +3172,12 @@
                 <w:numId w:val="25"/>
               </w:numPr>
               <w:rPr>
-                <w:color w:val="4F81BD" w:themeColor="accent1"/>
                 <w:lang w:val="sv-SE"/>
               </w:rPr>
             </w:pPr>
             <w:r>
               <w:rPr>
                 <w:rFonts w:ascii="Arial" w:hAnsi="Arial"/>
-                <w:color w:val="4F81BD" w:themeColor="accent1"/>
                 <w:szCs w:val="20"/>
                 <w:lang w:val="sv-SE" w:eastAsia="ar-SA"/>
               </w:rPr>
@@ -3201,7 +3186,6 @@
             <w:r>
               <w:rPr>
                 <w:rFonts w:ascii="Arial" w:hAnsi="Arial"/>
-                <w:color w:val="4F81BD" w:themeColor="accent1"/>
                 <w:szCs w:val="20"/>
                 <w:lang w:val="sv-SE" w:eastAsia="ar-SA"/>
               </w:rPr>
@@ -3210,7 +3194,6 @@
             <w:r>
               <w:rPr>
                 <w:rFonts w:ascii="Arial" w:hAnsi="Arial"/>
-                <w:color w:val="4F81BD" w:themeColor="accent1"/>
                 <w:szCs w:val="20"/>
                 <w:lang w:val="sv-SE" w:eastAsia="ar-SA"/>
               </w:rPr>
@@ -3219,7 +3202,6 @@
             <w:r>
               <w:rPr>
                 <w:rFonts w:ascii="Arial" w:hAnsi="Arial"/>
-                <w:color w:val="4F81BD" w:themeColor="accent1"/>
                 <w:szCs w:val="20"/>
                 <w:lang w:val="sv-SE" w:eastAsia="ar-SA"/>
               </w:rPr>
@@ -3228,7 +3210,6 @@
             <w:r>
               <w:rPr>
                 <w:rFonts w:ascii="Arial" w:hAnsi="Arial"/>
-                <w:color w:val="4F81BD" w:themeColor="accent1"/>
                 <w:szCs w:val="20"/>
                 <w:lang w:val="sv-SE" w:eastAsia="ar-SA"/>
               </w:rPr>
@@ -3237,7 +3218,6 @@
             <w:r>
               <w:rPr>
                 <w:rFonts w:ascii="Arial" w:hAnsi="Arial"/>
-                <w:color w:val="4F81BD" w:themeColor="accent1"/>
                 <w:szCs w:val="20"/>
                 <w:lang w:val="sv-SE" w:eastAsia="ar-SA"/>
               </w:rPr>
@@ -3246,7 +3226,6 @@
             <w:r>
               <w:rPr>
                 <w:rFonts w:ascii="Arial" w:hAnsi="Arial"/>
-                <w:color w:val="4F81BD" w:themeColor="accent1"/>
                 <w:szCs w:val="20"/>
                 <w:lang w:val="sv-SE" w:eastAsia="ar-SA"/>
               </w:rPr>
@@ -3258,7 +3237,6 @@
               <w:pStyle w:val="Brdtext"/>
               <w:rPr>
                 <w:rFonts w:ascii="Arial" w:hAnsi="Arial" w:cs="Arial"/>
-                <w:color w:val="4F81BD" w:themeColor="accent1"/>
                 <w:szCs w:val="22"/>
                 <w:lang w:val="sv-SE"/>
               </w:rPr>
@@ -3266,7 +3244,6 @@
             <w:r>
               <w:rPr>
                 <w:rFonts w:ascii="Arial" w:hAnsi="Arial" w:cs="Arial"/>
-                <w:color w:val="4F81BD" w:themeColor="accent1"/>
                 <w:lang w:val="sv-SE"/>
               </w:rPr>
               <w:t>Det kontrakt som tas fram är så välstrukturerat som situationen tillåter. Gemensamma typer som har använts i ett f</w:t>
@@ -3274,7 +3251,6 @@
             <w:r>
               <w:rPr>
                 <w:rFonts w:ascii="Arial" w:hAnsi="Arial" w:cs="Arial"/>
-                <w:color w:val="4F81BD" w:themeColor="accent1"/>
                 <w:lang w:val="sv-SE"/>
               </w:rPr>
               <w:t xml:space="preserve">lertal andra kontrakt </w:t>
@@ -3282,7 +3258,6 @@
             <w:r>
               <w:rPr>
                 <w:rFonts w:ascii="Arial" w:hAnsi="Arial" w:cs="Arial"/>
-                <w:color w:val="4F81BD" w:themeColor="accent1"/>
                 <w:szCs w:val="22"/>
                 <w:lang w:val="sv-SE"/>
               </w:rPr>
@@ -3291,7 +3266,6 @@
             <w:r>
               <w:rPr>
                 <w:rFonts w:ascii="Arial" w:hAnsi="Arial" w:cs="Arial"/>
-                <w:color w:val="4F81BD" w:themeColor="accent1"/>
                 <w:szCs w:val="22"/>
                 <w:lang w:val="sv-SE"/>
               </w:rPr>
@@ -3300,7 +3274,6 @@
             <w:r>
               <w:rPr>
                 <w:rFonts w:ascii="Arial" w:hAnsi="Arial" w:cs="Arial"/>
-                <w:color w:val="4F81BD" w:themeColor="accent1"/>
                 <w:szCs w:val="22"/>
                 <w:lang w:val="sv-SE"/>
               </w:rPr>
@@ -3309,7 +3282,6 @@
             <w:r>
               <w:rPr>
                 <w:rFonts w:ascii="Arial" w:hAnsi="Arial" w:cs="Arial"/>
-                <w:color w:val="4F81BD" w:themeColor="accent1"/>
                 <w:szCs w:val="22"/>
                 <w:lang w:val="sv-SE"/>
               </w:rPr>
@@ -3318,7 +3290,6 @@
             <w:r>
               <w:rPr>
                 <w:rFonts w:ascii="Arial" w:hAnsi="Arial" w:cs="Arial"/>
-                <w:color w:val="4F81BD" w:themeColor="accent1"/>
                 <w:szCs w:val="22"/>
                 <w:lang w:val="sv-SE"/>
               </w:rPr>
@@ -3328,7 +3299,6 @@
             <w:r>
               <w:rPr>
                 <w:rFonts w:ascii="Arial" w:hAnsi="Arial" w:cs="Arial"/>
-                <w:color w:val="4F81BD" w:themeColor="accent1"/>
                 <w:szCs w:val="22"/>
                 <w:lang w:val="sv-SE"/>
               </w:rPr>
@@ -3338,7 +3308,6 @@
             <w:r>
               <w:rPr>
                 <w:rFonts w:ascii="Arial" w:hAnsi="Arial" w:cs="Arial"/>
-                <w:color w:val="4F81BD" w:themeColor="accent1"/>
                 <w:szCs w:val="22"/>
                 <w:lang w:val="sv-SE"/>
               </w:rPr>
@@ -3350,7 +3319,6 @@
               <w:pStyle w:val="Brdtext"/>
               <w:rPr>
                 <w:rFonts w:ascii="Arial" w:hAnsi="Arial" w:cs="Arial"/>
-                <w:color w:val="4F81BD" w:themeColor="accent1"/>
                 <w:szCs w:val="22"/>
                 <w:lang w:val="sv-SE"/>
               </w:rPr>
@@ -3361,7 +3329,7 @@
               <w:pStyle w:val="Brdtext"/>
               <w:rPr>
                 <w:rFonts w:ascii="Arial" w:hAnsi="Arial" w:cs="Arial"/>
-                <w:color w:val="4F81BD" w:themeColor="accent1"/>
+                <w:i/>
                 <w:sz w:val="24"/>
                 <w:lang w:val="sv-SE"/>
               </w:rPr>
@@ -3369,38 +3337,85 @@
             <w:r>
               <w:rPr>
                 <w:rFonts w:ascii="Arial" w:hAnsi="Arial" w:cs="Arial"/>
-                <w:color w:val="4F81BD" w:themeColor="accent1"/>
+                <w:i/>
                 <w:szCs w:val="22"/>
                 <w:lang w:val="sv-SE"/>
               </w:rPr>
-              <w:t>Detta</w:t>
+              <w:t>Detta kontrak</w:t>
             </w:r>
             <w:r>
               <w:rPr>
                 <w:rFonts w:ascii="Arial" w:hAnsi="Arial" w:cs="Arial"/>
-                <w:color w:val="4F81BD" w:themeColor="accent1"/>
+                <w:i/>
                 <w:szCs w:val="22"/>
                 <w:lang w:val="sv-SE"/>
               </w:rPr>
-              <w:t xml:space="preserve"> kontrakt ska ha en begränsad levnadstid och vara utbytt</w:t>
+              <w:t>t</w:t>
             </w:r>
             <w:r>
               <w:rPr>
                 <w:rFonts w:ascii="Arial" w:hAnsi="Arial" w:cs="Arial"/>
-                <w:color w:val="4F81BD" w:themeColor="accent1"/>
+                <w:i/>
                 <w:szCs w:val="22"/>
                 <w:lang w:val="sv-SE"/>
               </w:rPr>
-              <w:t xml:space="preserve"> mot alternativ 2</w:t>
+              <w:t xml:space="preserve"> ska</w:t>
             </w:r>
             <w:r>
               <w:rPr>
                 <w:rFonts w:ascii="Arial" w:hAnsi="Arial" w:cs="Arial"/>
-                <w:color w:val="4F81BD" w:themeColor="accent1"/>
+                <w:i/>
                 <w:szCs w:val="22"/>
                 <w:lang w:val="sv-SE"/>
               </w:rPr>
-              <w:t xml:space="preserve"> vid utgången av kvartal 3 2014.</w:t>
+              <w:t>, liksom domänen,</w:t>
+            </w:r>
+            <w:r>
+              <w:rPr>
+                <w:rFonts w:ascii="Arial" w:hAnsi="Arial" w:cs="Arial"/>
+                <w:i/>
+                <w:szCs w:val="22"/>
+                <w:lang w:val="sv-SE"/>
+              </w:rPr>
+              <w:t xml:space="preserve"> </w:t>
+            </w:r>
+            <w:bookmarkStart w:id="12" w:name="_GoBack"/>
+            <w:bookmarkEnd w:id="12"/>
+            <w:r>
+              <w:rPr>
+                <w:rFonts w:ascii="Arial" w:hAnsi="Arial" w:cs="Arial"/>
+                <w:i/>
+                <w:szCs w:val="22"/>
+                <w:lang w:val="sv-SE"/>
+              </w:rPr>
+              <w:t xml:space="preserve">ha en begränsad levnadstid </w:t>
+            </w:r>
+            <w:r>
+              <w:rPr>
+                <w:rFonts w:ascii="Arial" w:hAnsi="Arial" w:cs="Arial"/>
+                <w:i/>
+                <w:szCs w:val="22"/>
+                <w:lang w:val="sv-SE"/>
+              </w:rPr>
+              <w:t xml:space="preserve">och får bara finnas på gemensamma tjänsteplattformen till </w:t>
+            </w:r>
+            <w:r>
+              <w:rPr>
+                <w:rFonts w:ascii="Arial" w:hAnsi="Arial" w:cs="Arial"/>
+                <w:i/>
+                <w:szCs w:val="22"/>
+                <w:lang w:val="sv-SE"/>
+              </w:rPr>
+              <w:t>utgången av kvartal 3 2014.</w:t>
+            </w:r>
+            <w:r>
+              <w:rPr>
+                <w:rFonts w:ascii="Arial" w:hAnsi="Arial" w:cs="Arial"/>
+                <w:i/>
+                <w:szCs w:val="22"/>
+                <w:lang w:val="sv-SE"/>
+              </w:rPr>
+              <w:t xml:space="preserve"> Dessa ska därefter ersättas av tillvägagångssättet som beskrivs i alternativ 2.</w:t>
             </w:r>
           </w:p>
         </w:tc>
@@ -3450,7 +3465,6 @@
             <w:pPr>
               <w:pStyle w:val="Brdtext"/>
               <w:rPr>
-                <w:color w:val="4F81BD" w:themeColor="accent1"/>
                 <w:sz w:val="20"/>
                 <w:szCs w:val="20"/>
                 <w:lang w:val="sv-SE"/>
@@ -3459,7 +3473,6 @@
             <w:r>
               <w:rPr>
                 <w:rFonts w:ascii="Arial" w:hAnsi="Arial" w:cs="Arial"/>
-                <w:color w:val="4F81BD" w:themeColor="accent1"/>
                 <w:szCs w:val="22"/>
                 <w:lang w:val="sv-SE"/>
               </w:rPr>
@@ -3469,7 +3482,6 @@
               <w:rPr>
                 <w:rFonts w:ascii="Arial" w:hAnsi="Arial" w:cs="Arial"/>
                 <w:i/>
-                <w:color w:val="4F81BD" w:themeColor="accent1"/>
                 <w:szCs w:val="22"/>
                 <w:lang w:val="sv-SE"/>
               </w:rPr>
@@ -3478,7 +3490,6 @@
             <w:r>
               <w:rPr>
                 <w:rFonts w:ascii="Arial" w:hAnsi="Arial" w:cs="Arial"/>
-                <w:color w:val="4F81BD" w:themeColor="accent1"/>
                 <w:szCs w:val="22"/>
                 <w:lang w:val="sv-SE"/>
               </w:rPr>
@@ -3487,7 +3498,6 @@
             <w:r>
               <w:rPr>
                 <w:rFonts w:ascii="Arial" w:hAnsi="Arial" w:cs="Arial"/>
-                <w:color w:val="4F81BD" w:themeColor="accent1"/>
                 <w:szCs w:val="22"/>
                 <w:lang w:val="sv-SE"/>
               </w:rPr>
@@ -3496,7 +3506,6 @@
             <w:r>
               <w:rPr>
                 <w:rFonts w:ascii="Arial" w:hAnsi="Arial" w:cs="Arial"/>
-                <w:color w:val="4F81BD" w:themeColor="accent1"/>
                 <w:szCs w:val="22"/>
                 <w:lang w:val="sv-SE"/>
               </w:rPr>
@@ -4140,7 +4149,7 @@
                               <w:sz w:val="16"/>
                               <w:szCs w:val="16"/>
                             </w:rPr>
-                            <w:t>6</w:t>
+                            <w:t>5</w:t>
                           </w:r>
                           <w:r>
                             <w:rPr>
@@ -4156,31 +4165,16 @@
                             </w:rPr>
                             <w:t xml:space="preserve"> (</w:t>
                           </w:r>
-                          <w:r>
-                            <w:fldChar w:fldCharType="begin"/>
-                          </w:r>
-                          <w:r>
-                            <w:instrText xml:space="preserve"> SECTIONPAGES   \* MERGEFORMAT </w:instrText>
-                          </w:r>
-                          <w:r>
-                            <w:fldChar w:fldCharType="separate"/>
-                          </w:r>
-                          <w:r>
-                            <w:rPr>
-                              <w:noProof/>
-                              <w:sz w:val="16"/>
-                              <w:szCs w:val="16"/>
-                            </w:rPr>
-                            <w:t>6</w:t>
-                          </w:r>
-                          <w:r>
-                            <w:rPr>
-                              <w:noProof/>
-                              <w:sz w:val="16"/>
-                              <w:szCs w:val="16"/>
-                            </w:rPr>
-                            <w:fldChar w:fldCharType="end"/>
-                          </w:r>
+                          <w:fldSimple w:instr=" SECTIONPAGES   \* MERGEFORMAT ">
+                            <w:r>
+                              <w:rPr>
+                                <w:noProof/>
+                                <w:sz w:val="16"/>
+                                <w:szCs w:val="16"/>
+                              </w:rPr>
+                              <w:t>6</w:t>
+                            </w:r>
+                          </w:fldSimple>
                           <w:r>
                             <w:rPr>
                               <w:sz w:val="16"/>
@@ -4246,7 +4240,7 @@
                         <w:sz w:val="16"/>
                         <w:szCs w:val="16"/>
                       </w:rPr>
-                      <w:t>6</w:t>
+                      <w:t>5</w:t>
                     </w:r>
                     <w:r>
                       <w:rPr>
@@ -4262,31 +4256,16 @@
                       </w:rPr>
                       <w:t xml:space="preserve"> (</w:t>
                     </w:r>
-                    <w:r>
-                      <w:fldChar w:fldCharType="begin"/>
-                    </w:r>
-                    <w:r>
-                      <w:instrText xml:space="preserve"> SECTIONPAGES   \* MERGEFORMAT </w:instrText>
-                    </w:r>
-                    <w:r>
-                      <w:fldChar w:fldCharType="separate"/>
-                    </w:r>
-                    <w:r>
-                      <w:rPr>
-                        <w:noProof/>
-                        <w:sz w:val="16"/>
-                        <w:szCs w:val="16"/>
-                      </w:rPr>
-                      <w:t>6</w:t>
-                    </w:r>
-                    <w:r>
-                      <w:rPr>
-                        <w:noProof/>
-                        <w:sz w:val="16"/>
-                        <w:szCs w:val="16"/>
-                      </w:rPr>
-                      <w:fldChar w:fldCharType="end"/>
-                    </w:r>
+                    <w:fldSimple w:instr=" SECTIONPAGES   \* MERGEFORMAT ">
+                      <w:r>
+                        <w:rPr>
+                          <w:noProof/>
+                          <w:sz w:val="16"/>
+                          <w:szCs w:val="16"/>
+                        </w:rPr>
+                        <w:t>6</w:t>
+                      </w:r>
+                    </w:fldSimple>
                     <w:r>
                       <w:rPr>
                         <w:sz w:val="16"/>
@@ -4920,31 +4899,16 @@
                             </w:rPr>
                             <w:t xml:space="preserve"> (</w:t>
                           </w:r>
-                          <w:r>
-                            <w:fldChar w:fldCharType="begin"/>
-                          </w:r>
-                          <w:r>
-                            <w:instrText xml:space="preserve"> SECTIONPAGES   \* MERGEFORMAT </w:instrText>
-                          </w:r>
-                          <w:r>
-                            <w:fldChar w:fldCharType="separate"/>
-                          </w:r>
-                          <w:r>
-                            <w:rPr>
-                              <w:noProof/>
-                              <w:sz w:val="16"/>
-                              <w:szCs w:val="16"/>
-                            </w:rPr>
-                            <w:t>6</w:t>
-                          </w:r>
-                          <w:r>
-                            <w:rPr>
-                              <w:noProof/>
-                              <w:sz w:val="16"/>
-                              <w:szCs w:val="16"/>
-                            </w:rPr>
-                            <w:fldChar w:fldCharType="end"/>
-                          </w:r>
+                          <w:fldSimple w:instr=" SECTIONPAGES   \* MERGEFORMAT ">
+                            <w:r>
+                              <w:rPr>
+                                <w:noProof/>
+                                <w:sz w:val="16"/>
+                                <w:szCs w:val="16"/>
+                              </w:rPr>
+                              <w:t>6</w:t>
+                            </w:r>
+                          </w:fldSimple>
                           <w:r>
                             <w:rPr>
                               <w:sz w:val="16"/>
@@ -5026,31 +4990,16 @@
                       </w:rPr>
                       <w:t xml:space="preserve"> (</w:t>
                     </w:r>
-                    <w:r>
-                      <w:fldChar w:fldCharType="begin"/>
-                    </w:r>
-                    <w:r>
-                      <w:instrText xml:space="preserve"> SECTIONPAGES   \* MERGEFORMAT </w:instrText>
-                    </w:r>
-                    <w:r>
-                      <w:fldChar w:fldCharType="separate"/>
-                    </w:r>
-                    <w:r>
-                      <w:rPr>
-                        <w:noProof/>
-                        <w:sz w:val="16"/>
-                        <w:szCs w:val="16"/>
-                      </w:rPr>
-                      <w:t>6</w:t>
-                    </w:r>
-                    <w:r>
-                      <w:rPr>
-                        <w:noProof/>
-                        <w:sz w:val="16"/>
-                        <w:szCs w:val="16"/>
-                      </w:rPr>
-                      <w:fldChar w:fldCharType="end"/>
-                    </w:r>
+                    <w:fldSimple w:instr=" SECTIONPAGES   \* MERGEFORMAT ">
+                      <w:r>
+                        <w:rPr>
+                          <w:noProof/>
+                          <w:sz w:val="16"/>
+                          <w:szCs w:val="16"/>
+                        </w:rPr>
+                        <w:t>6</w:t>
+                      </w:r>
+                    </w:fldSimple>
                     <w:r>
                       <w:rPr>
                         <w:sz w:val="16"/>
@@ -10109,7 +10058,7 @@
 </file>
 
 <file path=customXml/itemProps1.xml><?xml version="1.0" encoding="utf-8"?>
-<ds:datastoreItem xmlns:ds="http://schemas.openxmlformats.org/officeDocument/2006/customXml" ds:itemID="{41B7F6B4-E1F4-4A20-805B-7A5080CD8D82}">
+<ds:datastoreItem xmlns:ds="http://schemas.openxmlformats.org/officeDocument/2006/customXml" ds:itemID="{C33068C3-382B-4AAD-AB08-01D42BAAA2FE}">
   <ds:schemaRefs>
     <ds:schemaRef ds:uri="http://schemas.openxmlformats.org/officeDocument/2006/bibliography"/>
   </ds:schemaRefs>

</xml_diff>

<commit_message>
Uppdatering av AB och TKB. Detta är arbetskopior, ej färdig version.
</commit_message>
<xml_diff>
--- a/ServiceInteractions/riv/clinicalprocess/healthcond/rheuma/trunk/docs/Arkitekturella beslut.docx
+++ b/ServiceInteractions/riv/clinicalprocess/healthcond/rheuma/trunk/docs/Arkitekturella beslut.docx
@@ -25,7 +25,7 @@
           <w:sz w:val="56"/>
           <w:szCs w:val="56"/>
         </w:rPr>
-        <w:t>Hantera hälsorelaterade</w:t>
+        <w:t>Vård- och omsorgsprocess: h</w:t>
       </w:r>
       <w:r>
         <w:rPr>
@@ -33,7 +33,7 @@
           <w:sz w:val="56"/>
           <w:szCs w:val="56"/>
         </w:rPr>
-        <w:t xml:space="preserve"> tillstånd </w:t>
+        <w:t>antera hälsorelaterade</w:t>
       </w:r>
       <w:r>
         <w:rPr>
@@ -41,7 +41,15 @@
           <w:sz w:val="56"/>
           <w:szCs w:val="56"/>
         </w:rPr>
-        <w:t xml:space="preserve">– </w:t>
+        <w:t xml:space="preserve"> tillstånd:</w:t>
+      </w:r>
+      <w:r>
+        <w:rPr>
+          <w:rFonts w:ascii="Arial" w:hAnsi="Arial" w:cs="Arial"/>
+          <w:sz w:val="56"/>
+          <w:szCs w:val="56"/>
+        </w:rPr>
+        <w:t xml:space="preserve"> </w:t>
       </w:r>
       <w:r>
         <w:rPr>
@@ -73,7 +81,6 @@
           <w:szCs w:val="56"/>
         </w:rPr>
       </w:pPr>
-      <w:proofErr w:type="spellStart"/>
       <w:r>
         <w:rPr>
           <w:rFonts w:ascii="Arial" w:hAnsi="Arial" w:cs="Arial"/>
@@ -88,16 +95,7 @@
           <w:sz w:val="56"/>
           <w:szCs w:val="56"/>
         </w:rPr>
-        <w:t>rkitekturella</w:t>
-      </w:r>
-      <w:proofErr w:type="spellEnd"/>
-      <w:r>
-        <w:rPr>
-          <w:rFonts w:ascii="Arial" w:hAnsi="Arial" w:cs="Arial"/>
-          <w:sz w:val="56"/>
-          <w:szCs w:val="56"/>
-        </w:rPr>
-        <w:t xml:space="preserve"> beslut</w:t>
+        <w:t>rkitekturella beslut</w:t>
       </w:r>
     </w:p>
     <w:p>
@@ -156,11 +154,10 @@
       </w:r>
       <w:r>
         <w:rPr>
-          <w:color w:val="92D050"/>
           <w:sz w:val="36"/>
           <w:szCs w:val="36"/>
         </w:rPr>
-        <w:t>RC1</w:t>
+        <w:t>1.0 RC1</w:t>
       </w:r>
     </w:p>
     <w:p>
@@ -235,7 +232,7 @@
           <w:sz w:val="36"/>
           <w:szCs w:val="36"/>
         </w:rPr>
-        <w:t>04</w:t>
+        <w:t>12</w:t>
       </w:r>
     </w:p>
     <w:p>
@@ -875,47 +872,13 @@
                 <w:sz w:val="20"/>
               </w:rPr>
             </w:pPr>
-            <w:proofErr w:type="spellStart"/>
             <w:r>
               <w:rPr>
                 <w:b/>
                 <w:sz w:val="20"/>
               </w:rPr>
-              <w:t>Ändringar</w:t>
-            </w:r>
-            <w:proofErr w:type="spellEnd"/>
-            <w:r>
-              <w:rPr>
-                <w:b/>
-                <w:sz w:val="20"/>
-              </w:rPr>
-              <w:t xml:space="preserve"> </w:t>
-            </w:r>
-            <w:proofErr w:type="spellStart"/>
-            <w:r>
-              <w:rPr>
-                <w:b/>
-                <w:sz w:val="20"/>
-              </w:rPr>
-              <w:t>gjorda</w:t>
-            </w:r>
-            <w:proofErr w:type="spellEnd"/>
-            <w:r>
-              <w:rPr>
-                <w:b/>
-                <w:sz w:val="20"/>
-              </w:rPr>
-              <w:t xml:space="preserve"> </w:t>
-            </w:r>
-            <w:proofErr w:type="spellStart"/>
-            <w:r>
-              <w:rPr>
-                <w:b/>
-                <w:sz w:val="20"/>
-              </w:rPr>
-              <w:t>av</w:t>
-            </w:r>
-            <w:proofErr w:type="spellEnd"/>
+              <w:t>Ändringar gjorda av</w:t>
+            </w:r>
           </w:p>
         </w:tc>
         <w:tc>
@@ -932,31 +895,13 @@
                 <w:sz w:val="20"/>
               </w:rPr>
             </w:pPr>
-            <w:proofErr w:type="spellStart"/>
             <w:r>
               <w:rPr>
                 <w:b/>
                 <w:sz w:val="20"/>
               </w:rPr>
-              <w:t>Granskad</w:t>
-            </w:r>
-            <w:proofErr w:type="spellEnd"/>
-            <w:r>
-              <w:rPr>
-                <w:b/>
-                <w:sz w:val="20"/>
-              </w:rPr>
-              <w:t xml:space="preserve"> </w:t>
-            </w:r>
-            <w:proofErr w:type="spellStart"/>
-            <w:r>
-              <w:rPr>
-                <w:b/>
-                <w:sz w:val="20"/>
-              </w:rPr>
-              <w:t>av</w:t>
-            </w:r>
-            <w:proofErr w:type="spellEnd"/>
+              <w:t>Granskad av</w:t>
+            </w:r>
           </w:p>
         </w:tc>
       </w:tr>
@@ -1143,6 +1088,9 @@
               <w:jc w:val="center"/>
             </w:pPr>
             <w:r>
+              <w:t xml:space="preserve">1.0 </w:t>
+            </w:r>
+            <w:r>
               <w:t>RC1</w:t>
             </w:r>
           </w:p>
@@ -1158,8 +1106,10 @@
               <w:jc w:val="center"/>
             </w:pPr>
             <w:r>
-              <w:t>2014-02-05</w:t>
-            </w:r>
+              <w:t>2014-02-12</w:t>
+            </w:r>
+            <w:bookmarkStart w:id="1" w:name="_GoBack"/>
+            <w:bookmarkEnd w:id="1"/>
           </w:p>
         </w:tc>
         <w:tc>
@@ -1226,7 +1176,7 @@
           <w:sz w:val="36"/>
         </w:rPr>
       </w:pPr>
-      <w:bookmarkStart w:id="1" w:name="_Toc185913451"/>
+      <w:bookmarkStart w:id="2" w:name="_Toc185913451"/>
     </w:p>
     <w:p>
       <w:pPr>
@@ -1386,19 +1336,11 @@
                 <w:lang w:val="sv-SE"/>
               </w:rPr>
             </w:pPr>
-            <w:proofErr w:type="spellStart"/>
-            <w:r>
-              <w:rPr>
-                <w:lang w:val="sv-SE"/>
-              </w:rPr>
-              <w:t>Tjanstekontraktsbeskrivning</w:t>
-            </w:r>
-            <w:proofErr w:type="spellEnd"/>
-            <w:r>
-              <w:rPr>
-                <w:lang w:val="sv-SE"/>
-              </w:rPr>
-              <w:t xml:space="preserve"> clinicalprocess_healthcond_rheuma</w:t>
+            <w:r>
+              <w:rPr>
+                <w:lang w:val="sv-SE"/>
+              </w:rPr>
+              <w:t>Tjanstekontraktsbeskrivning clinicalprocess_healthcond_rheuma</w:t>
             </w:r>
             <w:r>
               <w:rPr>
@@ -1420,14 +1362,12 @@
                 <w:lang w:val="sv-SE"/>
               </w:rPr>
             </w:pPr>
-            <w:proofErr w:type="gramStart"/>
             <w:r>
               <w:rPr>
                 <w:lang w:val="sv-SE"/>
               </w:rPr>
               <w:t>---</w:t>
             </w:r>
-            <w:proofErr w:type="gramEnd"/>
           </w:p>
         </w:tc>
         <w:tc>
@@ -1487,47 +1427,23 @@
         <w:pStyle w:val="Rubrik1"/>
         <w:ind w:left="720"/>
       </w:pPr>
-      <w:bookmarkStart w:id="2" w:name="_Toc379202696"/>
+      <w:bookmarkStart w:id="3" w:name="_Toc379202696"/>
       <w:r>
         <w:lastRenderedPageBreak/>
         <w:t>Inledning</w:t>
       </w:r>
-      <w:bookmarkEnd w:id="1"/>
       <w:bookmarkEnd w:id="2"/>
+      <w:bookmarkEnd w:id="3"/>
     </w:p>
     <w:p>
       <w:r>
-        <w:t xml:space="preserve">Detta dokument beskriver de viktiga </w:t>
-      </w:r>
-      <w:proofErr w:type="spellStart"/>
-      <w:r>
-        <w:t>arkitekturella</w:t>
-      </w:r>
-      <w:proofErr w:type="spellEnd"/>
-      <w:r>
-        <w:t xml:space="preserve"> beslut (AB) som fattats under </w:t>
+        <w:t xml:space="preserve">Detta dokument beskriver de viktiga arkitekturella beslut (AB) som fattats under </w:t>
       </w:r>
       <w:r>
-        <w:t xml:space="preserve">utvecklingen av </w:t>
-      </w:r>
-      <w:proofErr w:type="spellStart"/>
-      <w:r>
-        <w:t>GetRheumaticArthritisData</w:t>
-      </w:r>
-      <w:proofErr w:type="spellEnd"/>
-      <w:r>
-        <w:t>-kontraktet</w:t>
+        <w:t>utvecklingen av GetRheumaticArthritisData-kontraktet</w:t>
       </w:r>
       <w:r>
-        <w:t xml:space="preserve">. Ett </w:t>
-      </w:r>
-      <w:proofErr w:type="spellStart"/>
-      <w:r>
-        <w:t>arkitekturellt</w:t>
-      </w:r>
-      <w:proofErr w:type="spellEnd"/>
-      <w:r>
-        <w:t xml:space="preserve"> beslut kan innefatta alla aspekter av arkitekturen såsom systemstruktur, funktionalitet, standarduppfyllnad samt operationella aspekter.</w:t>
+        <w:t>. Ett arkitekturellt beslut kan innefatta alla aspekter av arkitekturen såsom systemstruktur, funktionalitet, standarduppfyllnad samt operationella aspekter.</w:t>
       </w:r>
     </w:p>
     <w:p>
@@ -1555,15 +1471,15 @@
       <w:pPr>
         <w:pStyle w:val="Rubrik2"/>
       </w:pPr>
-      <w:bookmarkStart w:id="3" w:name="_Toc264866304"/>
-      <w:bookmarkStart w:id="4" w:name="_Toc185913452"/>
-      <w:bookmarkStart w:id="5" w:name="_Toc379202697"/>
+      <w:bookmarkStart w:id="4" w:name="_Toc264866304"/>
+      <w:bookmarkStart w:id="5" w:name="_Toc185913452"/>
+      <w:bookmarkStart w:id="6" w:name="_Toc379202697"/>
       <w:r>
         <w:t>Syfte</w:t>
       </w:r>
-      <w:bookmarkEnd w:id="3"/>
       <w:bookmarkEnd w:id="4"/>
       <w:bookmarkEnd w:id="5"/>
+      <w:bookmarkEnd w:id="6"/>
     </w:p>
     <w:p>
       <w:pPr>
@@ -1598,21 +1514,7 @@
         <w:rPr>
           <w:lang w:val="sv-SE"/>
         </w:rPr>
-        <w:t xml:space="preserve">Etablera en enda plats där alla viktiga </w:t>
-      </w:r>
-      <w:proofErr w:type="spellStart"/>
-      <w:r>
-        <w:rPr>
-          <w:lang w:val="sv-SE"/>
-        </w:rPr>
-        <w:t>arkitekturella</w:t>
-      </w:r>
-      <w:proofErr w:type="spellEnd"/>
-      <w:r>
-        <w:rPr>
-          <w:lang w:val="sv-SE"/>
-        </w:rPr>
-        <w:t xml:space="preserve"> beslut samlas</w:t>
+        <w:t>Etablera en enda plats där alla viktiga arkitekturella beslut samlas</w:t>
       </w:r>
     </w:p>
     <w:p>
@@ -1691,11 +1593,11 @@
       <w:pPr>
         <w:pStyle w:val="Rubrik2"/>
       </w:pPr>
-      <w:bookmarkStart w:id="6" w:name="_Toc379202698"/>
+      <w:bookmarkStart w:id="7" w:name="_Toc379202698"/>
       <w:r>
         <w:t>Begrepp</w:t>
       </w:r>
-      <w:bookmarkEnd w:id="6"/>
+      <w:bookmarkEnd w:id="7"/>
     </w:p>
     <w:p>
       <w:pPr>
@@ -2094,28 +1996,23 @@
         <w:pStyle w:val="Rubrik1"/>
         <w:ind w:left="720"/>
       </w:pPr>
-      <w:bookmarkStart w:id="7" w:name="_Toc264866307"/>
-      <w:bookmarkStart w:id="8" w:name="_Toc185913455"/>
-      <w:bookmarkStart w:id="9" w:name="_Toc379202699"/>
-      <w:proofErr w:type="spellStart"/>
+      <w:bookmarkStart w:id="8" w:name="_Toc264866307"/>
+      <w:bookmarkStart w:id="9" w:name="_Toc185913455"/>
+      <w:bookmarkStart w:id="10" w:name="_Toc379202699"/>
       <w:r>
         <w:lastRenderedPageBreak/>
-        <w:t>Arkitekturella</w:t>
+        <w:t>Arkitekturella beslut</w:t>
       </w:r>
-      <w:proofErr w:type="spellEnd"/>
-      <w:r>
-        <w:t xml:space="preserve"> beslut</w:t>
-      </w:r>
-      <w:bookmarkEnd w:id="7"/>
       <w:bookmarkEnd w:id="8"/>
       <w:bookmarkEnd w:id="9"/>
+      <w:bookmarkEnd w:id="10"/>
     </w:p>
     <w:p>
       <w:pPr>
         <w:pStyle w:val="Rubrik2"/>
       </w:pPr>
-      <w:bookmarkStart w:id="10" w:name="_Toc379202700"/>
-      <w:bookmarkStart w:id="11" w:name="_Toc185913456"/>
+      <w:bookmarkStart w:id="11" w:name="_Toc379202700"/>
+      <w:bookmarkStart w:id="12" w:name="_Toc185913456"/>
       <w:r>
         <w:t>AB</w:t>
       </w:r>
@@ -2131,11 +2028,11 @@
       <w:r>
         <w:t>monolitiskt kontrakt</w:t>
       </w:r>
-      <w:bookmarkEnd w:id="10"/>
+      <w:bookmarkEnd w:id="11"/>
       <w:r>
         <w:t xml:space="preserve"> </w:t>
       </w:r>
-      <w:bookmarkEnd w:id="11"/>
+      <w:bookmarkEnd w:id="12"/>
     </w:p>
     <w:tbl>
       <w:tblPr>
@@ -2705,72 +2602,20 @@
               <w:rPr>
                 <w:lang w:val="sv-SE"/>
               </w:rPr>
-              <w:t xml:space="preserve">potentiella kandidater för detta: </w:t>
-            </w:r>
-            <w:proofErr w:type="spellStart"/>
-            <w:r>
-              <w:rPr>
-                <w:lang w:val="sv-SE"/>
-              </w:rPr>
-              <w:t>GetMeasurement</w:t>
-            </w:r>
-            <w:proofErr w:type="spellEnd"/>
-            <w:r>
-              <w:rPr>
-                <w:lang w:val="sv-SE"/>
-              </w:rPr>
-              <w:t xml:space="preserve">, </w:t>
-            </w:r>
-            <w:proofErr w:type="spellStart"/>
-            <w:r>
-              <w:rPr>
-                <w:lang w:val="sv-SE"/>
-              </w:rPr>
-              <w:t>GetObservation</w:t>
-            </w:r>
-            <w:proofErr w:type="spellEnd"/>
-            <w:r>
-              <w:rPr>
-                <w:lang w:val="sv-SE"/>
-              </w:rPr>
-              <w:t xml:space="preserve">, </w:t>
-            </w:r>
-            <w:proofErr w:type="spellStart"/>
-            <w:r>
-              <w:rPr>
-                <w:lang w:val="sv-SE"/>
-              </w:rPr>
-              <w:t>GetCareContacts</w:t>
-            </w:r>
-            <w:proofErr w:type="spellEnd"/>
-            <w:r>
-              <w:rPr>
-                <w:lang w:val="sv-SE"/>
-              </w:rPr>
-              <w:t xml:space="preserve">, </w:t>
-            </w:r>
-            <w:proofErr w:type="spellStart"/>
+              <w:t xml:space="preserve">potentiella kandidater för detta: GetMeasurement, GetObservation, GetCareContacts, </w:t>
+            </w:r>
             <w:r>
               <w:rPr>
                 <w:lang w:val="sv-SE"/>
               </w:rPr>
               <w:t>GetCareDocumentation</w:t>
             </w:r>
-            <w:proofErr w:type="spellEnd"/>
-            <w:r>
-              <w:rPr>
-                <w:lang w:val="sv-SE"/>
-              </w:rPr>
-              <w:t xml:space="preserve"> och </w:t>
-            </w:r>
-            <w:proofErr w:type="spellStart"/>
-            <w:r>
-              <w:rPr>
-                <w:lang w:val="sv-SE"/>
-              </w:rPr>
-              <w:t>GetMedicationHistory</w:t>
-            </w:r>
-            <w:proofErr w:type="spellEnd"/>
+            <w:r>
+              <w:rPr>
+                <w:lang w:val="sv-SE"/>
+              </w:rPr>
+              <w:t xml:space="preserve"> och GetMedicationHistory</w:t>
+            </w:r>
             <w:r>
               <w:rPr>
                 <w:lang w:val="sv-SE"/>
@@ -2927,61 +2772,7 @@
                 <w:szCs w:val="20"/>
                 <w:lang w:val="sv-SE" w:eastAsia="ar-SA"/>
               </w:rPr>
-              <w:t xml:space="preserve">Beslutet fattades med en </w:t>
-            </w:r>
-            <w:proofErr w:type="spellStart"/>
-            <w:r>
-              <w:rPr>
-                <w:rFonts w:ascii="Arial" w:hAnsi="Arial"/>
-                <w:szCs w:val="20"/>
-                <w:lang w:val="sv-SE" w:eastAsia="ar-SA"/>
-              </w:rPr>
-              <w:t>proof</w:t>
-            </w:r>
-            <w:proofErr w:type="spellEnd"/>
-            <w:r>
-              <w:rPr>
-                <w:rFonts w:ascii="Arial" w:hAnsi="Arial"/>
-                <w:szCs w:val="20"/>
-                <w:lang w:val="sv-SE" w:eastAsia="ar-SA"/>
-              </w:rPr>
-              <w:t>-</w:t>
-            </w:r>
-            <w:proofErr w:type="spellStart"/>
-            <w:r>
-              <w:rPr>
-                <w:rFonts w:ascii="Arial" w:hAnsi="Arial"/>
-                <w:szCs w:val="20"/>
-                <w:lang w:val="sv-SE" w:eastAsia="ar-SA"/>
-              </w:rPr>
-              <w:t>of</w:t>
-            </w:r>
-            <w:proofErr w:type="spellEnd"/>
-            <w:r>
-              <w:rPr>
-                <w:rFonts w:ascii="Arial" w:hAnsi="Arial"/>
-                <w:szCs w:val="20"/>
-                <w:lang w:val="sv-SE" w:eastAsia="ar-SA"/>
-              </w:rPr>
-              <w:t>-</w:t>
-            </w:r>
-            <w:proofErr w:type="spellStart"/>
-            <w:r>
-              <w:rPr>
-                <w:rFonts w:ascii="Arial" w:hAnsi="Arial"/>
-                <w:szCs w:val="20"/>
-                <w:lang w:val="sv-SE" w:eastAsia="ar-SA"/>
-              </w:rPr>
-              <w:t>concept</w:t>
-            </w:r>
-            <w:proofErr w:type="spellEnd"/>
-            <w:r>
-              <w:rPr>
-                <w:rFonts w:ascii="Arial" w:hAnsi="Arial"/>
-                <w:szCs w:val="20"/>
-                <w:lang w:val="sv-SE" w:eastAsia="ar-SA"/>
-              </w:rPr>
-              <w:t xml:space="preserve">-visning </w:t>
+              <w:t xml:space="preserve">Beslutet fattades med en proof-of-concept-visning </w:t>
             </w:r>
             <w:r>
               <w:rPr>
@@ -3103,23 +2894,21 @@
               </w:rPr>
               <w:t xml:space="preserve">Exempelvis </w:t>
             </w:r>
-            <w:proofErr w:type="spellStart"/>
             <w:r>
               <w:rPr>
                 <w:rFonts w:ascii="Arial" w:hAnsi="Arial"/>
                 <w:szCs w:val="20"/>
                 <w:lang w:val="sv-SE" w:eastAsia="ar-SA"/>
               </w:rPr>
-              <w:t>GetMeasurement</w:t>
-            </w:r>
-            <w:proofErr w:type="spellEnd"/>
+              <w:t xml:space="preserve">GetMeasurement som allra säkrast skulle behöva användas </w:t>
+            </w:r>
             <w:r>
               <w:rPr>
                 <w:rFonts w:ascii="Arial" w:hAnsi="Arial"/>
                 <w:szCs w:val="20"/>
                 <w:lang w:val="sv-SE" w:eastAsia="ar-SA"/>
               </w:rPr>
-              <w:t xml:space="preserve"> som allra säkrast skulle behöva användas </w:t>
+              <w:t>var</w:t>
             </w:r>
             <w:r>
               <w:rPr>
@@ -3127,26 +2916,8 @@
                 <w:szCs w:val="20"/>
                 <w:lang w:val="sv-SE" w:eastAsia="ar-SA"/>
               </w:rPr>
-              <w:t>var</w:t>
-            </w:r>
-            <w:r>
-              <w:rPr>
-                <w:rFonts w:ascii="Arial" w:hAnsi="Arial"/>
-                <w:szCs w:val="20"/>
-                <w:lang w:val="sv-SE" w:eastAsia="ar-SA"/>
-              </w:rPr>
-              <w:t xml:space="preserve"> ännu inte godkänt av </w:t>
-            </w:r>
-            <w:proofErr w:type="spellStart"/>
-            <w:r>
-              <w:rPr>
-                <w:rFonts w:ascii="Arial" w:hAnsi="Arial"/>
-                <w:szCs w:val="20"/>
-                <w:lang w:val="sv-SE" w:eastAsia="ar-SA"/>
-              </w:rPr>
-              <w:t>Cehis</w:t>
-            </w:r>
-            <w:proofErr w:type="spellEnd"/>
+              <w:t xml:space="preserve"> ännu inte godkänt av Cehis</w:t>
+            </w:r>
             <w:r>
               <w:rPr>
                 <w:rFonts w:ascii="Arial" w:hAnsi="Arial"/>
@@ -3293,25 +3064,7 @@
                 <w:szCs w:val="22"/>
                 <w:lang w:val="sv-SE"/>
               </w:rPr>
-              <w:t xml:space="preserve">mmunicera </w:t>
-            </w:r>
-            <w:proofErr w:type="spellStart"/>
-            <w:r>
-              <w:rPr>
-                <w:rFonts w:ascii="Arial" w:hAnsi="Arial" w:cs="Arial"/>
-                <w:szCs w:val="22"/>
-                <w:lang w:val="sv-SE"/>
-              </w:rPr>
-              <w:t>välkodad</w:t>
-            </w:r>
-            <w:proofErr w:type="spellEnd"/>
-            <w:r>
-              <w:rPr>
-                <w:rFonts w:ascii="Arial" w:hAnsi="Arial" w:cs="Arial"/>
-                <w:szCs w:val="22"/>
-                <w:lang w:val="sv-SE"/>
-              </w:rPr>
-              <w:t xml:space="preserve"> information.</w:t>
+              <w:t>mmunicera välkodad information.</w:t>
             </w:r>
           </w:p>
           <w:p>
@@ -3377,18 +3130,7 @@
                 <w:szCs w:val="22"/>
                 <w:lang w:val="sv-SE"/>
               </w:rPr>
-              <w:t xml:space="preserve"> </w:t>
-            </w:r>
-            <w:bookmarkStart w:id="12" w:name="_GoBack"/>
-            <w:bookmarkEnd w:id="12"/>
-            <w:r>
-              <w:rPr>
-                <w:rFonts w:ascii="Arial" w:hAnsi="Arial" w:cs="Arial"/>
-                <w:i/>
-                <w:szCs w:val="22"/>
-                <w:lang w:val="sv-SE"/>
-              </w:rPr>
-              <w:t xml:space="preserve">ha en begränsad levnadstid </w:t>
+              <w:t xml:space="preserve"> ha en begränsad levnadstid </w:t>
             </w:r>
             <w:r>
               <w:rPr>
@@ -3678,9 +3420,28 @@
         <w:color w:val="333333"/>
         <w:szCs w:val="12"/>
       </w:rPr>
-      <w:t xml:space="preserve">Center för </w:t>
+      <w:t>Center för eHälsa i samverkan</w:t>
     </w:r>
-    <w:proofErr w:type="spellStart"/>
+    <w:r>
+      <w:rPr>
+        <w:color w:val="333333"/>
+        <w:szCs w:val="12"/>
+      </w:rPr>
+      <w:t xml:space="preserve"> koordinerar landstingens och regionernas samarbete för att </w:t>
+    </w:r>
+    <w:r>
+      <w:rPr>
+        <w:szCs w:val="12"/>
+      </w:rPr>
+      <w:t>förverkliga strategin för Nationell eHälsa – tillgänglig och säker information inom vård och omsorg</w:t>
+    </w:r>
+    <w:r>
+      <w:rPr>
+        <w:color w:val="333333"/>
+        <w:szCs w:val="12"/>
+      </w:rPr>
+      <w:t xml:space="preserve">. Centret ska skapa den långsiktighet som krävs för att utveckla och införa gemensamma eHälsostöd, infrastruktur och standarder som förbättrar informationstillgänglighet, kvalitet och patientsäkerhet. </w:t>
+    </w:r>
     <w:r>
       <w:rPr>
         <w:i/>
@@ -3688,96 +3449,7 @@
         <w:color w:val="333333"/>
         <w:szCs w:val="12"/>
       </w:rPr>
-      <w:t>eHälsa</w:t>
-    </w:r>
-    <w:proofErr w:type="spellEnd"/>
-    <w:r>
-      <w:rPr>
-        <w:i/>
-        <w:iCs/>
-        <w:color w:val="333333"/>
-        <w:szCs w:val="12"/>
-      </w:rPr>
-      <w:t xml:space="preserve"> i samverkan</w:t>
-    </w:r>
-    <w:r>
-      <w:rPr>
-        <w:color w:val="333333"/>
-        <w:szCs w:val="12"/>
-      </w:rPr>
-      <w:t xml:space="preserve"> koordinerar landstingens och regionernas samarbete för att </w:t>
-    </w:r>
-    <w:r>
-      <w:rPr>
-        <w:szCs w:val="12"/>
-      </w:rPr>
-      <w:t xml:space="preserve">förverkliga strategin för Nationell </w:t>
-    </w:r>
-    <w:proofErr w:type="spellStart"/>
-    <w:r>
-      <w:rPr>
-        <w:szCs w:val="12"/>
-      </w:rPr>
-      <w:t>eHälsa</w:t>
-    </w:r>
-    <w:proofErr w:type="spellEnd"/>
-    <w:r>
-      <w:rPr>
-        <w:szCs w:val="12"/>
-      </w:rPr>
-      <w:t xml:space="preserve"> – tillgänglig och säker information inom vård och omsorg</w:t>
-    </w:r>
-    <w:r>
-      <w:rPr>
-        <w:color w:val="333333"/>
-        <w:szCs w:val="12"/>
-      </w:rPr>
-      <w:t xml:space="preserve">. Centret ska skapa den långsiktighet som krävs för att utveckla och införa gemensamma </w:t>
-    </w:r>
-    <w:proofErr w:type="spellStart"/>
-    <w:r>
-      <w:rPr>
-        <w:color w:val="333333"/>
-        <w:szCs w:val="12"/>
-      </w:rPr>
-      <w:t>eHälsostöd</w:t>
-    </w:r>
-    <w:proofErr w:type="spellEnd"/>
-    <w:r>
-      <w:rPr>
-        <w:color w:val="333333"/>
-        <w:szCs w:val="12"/>
-      </w:rPr>
-      <w:t xml:space="preserve">, infrastruktur och standarder som förbättrar informationstillgänglighet, kvalitet och patientsäkerhet. </w:t>
-    </w:r>
-    <w:r>
-      <w:rPr>
-        <w:i/>
-        <w:iCs/>
-        <w:color w:val="333333"/>
-        <w:szCs w:val="12"/>
-      </w:rPr>
-      <w:t xml:space="preserve">Center för </w:t>
-    </w:r>
-    <w:proofErr w:type="spellStart"/>
-    <w:r>
-      <w:rPr>
-        <w:i/>
-        <w:iCs/>
-        <w:color w:val="333333"/>
-        <w:szCs w:val="12"/>
-      </w:rPr>
-      <w:t>eHälsa</w:t>
-    </w:r>
-    <w:proofErr w:type="spellEnd"/>
-    <w:r>
-      <w:rPr>
-        <w:i/>
-        <w:iCs/>
-        <w:color w:val="333333"/>
-        <w:szCs w:val="12"/>
-      </w:rPr>
-      <w:t xml:space="preserve"> i samverkan</w:t>
+      <w:t>Center för eHälsa i samverkan</w:t>
     </w:r>
     <w:r>
       <w:rPr>
@@ -4149,7 +3821,7 @@
                               <w:sz w:val="16"/>
                               <w:szCs w:val="16"/>
                             </w:rPr>
-                            <w:t>5</w:t>
+                            <w:t>3</w:t>
                           </w:r>
                           <w:r>
                             <w:rPr>
@@ -4240,7 +3912,7 @@
                         <w:sz w:val="16"/>
                         <w:szCs w:val="16"/>
                       </w:rPr>
-                      <w:t>5</w:t>
+                      <w:t>3</w:t>
                     </w:r>
                     <w:r>
                       <w:rPr>
@@ -4428,25 +4100,7 @@
               <w:sz w:val="14"/>
               <w:szCs w:val="14"/>
             </w:rPr>
-            <w:t xml:space="preserve">Center för </w:t>
-          </w:r>
-          <w:proofErr w:type="spellStart"/>
-          <w:r>
-            <w:rPr>
-              <w:rFonts w:cs="Georgia"/>
-              <w:sz w:val="14"/>
-              <w:szCs w:val="14"/>
-            </w:rPr>
-            <w:t>eHälsa</w:t>
-          </w:r>
-          <w:proofErr w:type="spellEnd"/>
-          <w:r>
-            <w:rPr>
-              <w:rFonts w:cs="Georgia"/>
-              <w:sz w:val="14"/>
-              <w:szCs w:val="14"/>
-            </w:rPr>
-            <w:t xml:space="preserve"> i samverkan</w:t>
+            <w:t>Center för eHälsa i samverkan</w:t>
           </w:r>
         </w:p>
         <w:p>
@@ -4476,23 +4130,13 @@
               <w:szCs w:val="12"/>
             </w:rPr>
           </w:pPr>
-          <w:proofErr w:type="spellStart"/>
           <w:r>
             <w:rPr>
               <w:rFonts w:cs="Georgia"/>
               <w:sz w:val="12"/>
               <w:szCs w:val="12"/>
             </w:rPr>
-            <w:t>Vxl</w:t>
-          </w:r>
-          <w:proofErr w:type="spellEnd"/>
-          <w:r>
-            <w:rPr>
-              <w:rFonts w:cs="Georgia"/>
-              <w:sz w:val="12"/>
-              <w:szCs w:val="12"/>
-            </w:rPr>
-            <w:t>: 08-452 70 00</w:t>
+            <w:t>Vxl: 08-452 70 00</w:t>
           </w:r>
         </w:p>
         <w:p>
@@ -4504,7 +4148,6 @@
               <w:szCs w:val="12"/>
             </w:rPr>
           </w:pPr>
-          <w:proofErr w:type="gramStart"/>
           <w:r>
             <w:rPr>
               <w:rFonts w:cs="Georgia"/>
@@ -4537,16 +4180,7 @@
               <w:sz w:val="12"/>
               <w:szCs w:val="12"/>
             </w:rPr>
-            <w:t>070</w:t>
-          </w:r>
-          <w:proofErr w:type="gramEnd"/>
-          <w:r>
-            <w:rPr>
-              <w:rFonts w:cs="Georgia"/>
-              <w:sz w:val="12"/>
-              <w:szCs w:val="12"/>
-            </w:rPr>
-            <w:t>-9785404</w:t>
+            <w:t>070-9785404</w:t>
           </w:r>
         </w:p>
         <w:p>
@@ -10058,7 +9692,7 @@
 </file>
 
 <file path=customXml/itemProps1.xml><?xml version="1.0" encoding="utf-8"?>
-<ds:datastoreItem xmlns:ds="http://schemas.openxmlformats.org/officeDocument/2006/customXml" ds:itemID="{C33068C3-382B-4AAD-AB08-01D42BAAA2FE}">
+<ds:datastoreItem xmlns:ds="http://schemas.openxmlformats.org/officeDocument/2006/customXml" ds:itemID="{D199F1AF-6AEE-4273-BCAE-4DBFCF5596A9}">
   <ds:schemaRefs>
     <ds:schemaRef ds:uri="http://schemas.openxmlformats.org/officeDocument/2006/bibliography"/>
   </ds:schemaRefs>

</xml_diff>

<commit_message>
Uppdaterat TKB och AB
</commit_message>
<xml_diff>
--- a/ServiceInteractions/riv/clinicalprocess/healthcond/rheuma/trunk/docs/Arkitekturella beslut.docx
+++ b/ServiceInteractions/riv/clinicalprocess/healthcond/rheuma/trunk/docs/Arkitekturella beslut.docx
@@ -81,6 +81,7 @@
           <w:szCs w:val="56"/>
         </w:rPr>
       </w:pPr>
+      <w:proofErr w:type="spellStart"/>
       <w:r>
         <w:rPr>
           <w:rFonts w:ascii="Arial" w:hAnsi="Arial" w:cs="Arial"/>
@@ -95,7 +96,16 @@
           <w:sz w:val="56"/>
           <w:szCs w:val="56"/>
         </w:rPr>
-        <w:t>rkitekturella beslut</w:t>
+        <w:t>rkitekturella</w:t>
+      </w:r>
+      <w:proofErr w:type="spellEnd"/>
+      <w:r>
+        <w:rPr>
+          <w:rFonts w:ascii="Arial" w:hAnsi="Arial" w:cs="Arial"/>
+          <w:sz w:val="56"/>
+          <w:szCs w:val="56"/>
+        </w:rPr>
+        <w:t xml:space="preserve"> beslut</w:t>
       </w:r>
     </w:p>
     <w:p>
@@ -119,16 +129,6 @@
           <w:szCs w:val="32"/>
         </w:rPr>
         <w:t xml:space="preserve"> </w:t>
-      </w:r>
-      <w:r>
-        <w:rPr>
-          <w:rFonts w:ascii="Arial" w:hAnsi="Arial" w:cs="Arial"/>
-          <w:i/>
-          <w:iCs/>
-          <w:sz w:val="32"/>
-          <w:szCs w:val="32"/>
-        </w:rPr>
-        <w:t>(Beslut som påverkar arkitekturens utformning)</w:t>
       </w:r>
     </w:p>
     <w:p>
@@ -157,7 +157,7 @@
           <w:sz w:val="36"/>
           <w:szCs w:val="36"/>
         </w:rPr>
-        <w:t>1.0 RC1</w:t>
+        <w:t>RC1</w:t>
       </w:r>
     </w:p>
     <w:p>
@@ -173,14 +173,12 @@
       <w:pPr>
         <w:jc w:val="center"/>
         <w:rPr>
-          <w:color w:val="92D050"/>
           <w:sz w:val="36"/>
           <w:szCs w:val="36"/>
         </w:rPr>
       </w:pPr>
       <w:r>
         <w:rPr>
-          <w:color w:val="92D050"/>
           <w:sz w:val="36"/>
           <w:szCs w:val="36"/>
         </w:rPr>
@@ -188,7 +186,6 @@
       </w:r>
       <w:r>
         <w:rPr>
-          <w:color w:val="92D050"/>
           <w:sz w:val="36"/>
           <w:szCs w:val="36"/>
         </w:rPr>
@@ -196,7 +193,6 @@
       </w:r>
       <w:r>
         <w:rPr>
-          <w:color w:val="92D050"/>
           <w:sz w:val="36"/>
           <w:szCs w:val="36"/>
         </w:rPr>
@@ -204,7 +200,6 @@
       </w:r>
       <w:r>
         <w:rPr>
-          <w:color w:val="92D050"/>
           <w:sz w:val="36"/>
           <w:szCs w:val="36"/>
         </w:rPr>
@@ -212,7 +207,6 @@
       </w:r>
       <w:r>
         <w:rPr>
-          <w:color w:val="92D050"/>
           <w:sz w:val="36"/>
           <w:szCs w:val="36"/>
         </w:rPr>
@@ -220,7 +214,6 @@
       </w:r>
       <w:r>
         <w:rPr>
-          <w:color w:val="92D050"/>
           <w:sz w:val="36"/>
           <w:szCs w:val="36"/>
         </w:rPr>
@@ -228,7 +221,6 @@
       </w:r>
       <w:r>
         <w:rPr>
-          <w:color w:val="92D050"/>
           <w:sz w:val="36"/>
           <w:szCs w:val="36"/>
         </w:rPr>
@@ -757,7 +749,13 @@
           <w:b/>
         </w:rPr>
         <w:lastRenderedPageBreak/>
-        <w:t>Revisions historik</w:t>
+        <w:t>Revisions</w:t>
+      </w:r>
+      <w:r>
+        <w:rPr>
+          <w:b/>
+        </w:rPr>
+        <w:t>historik</w:t>
       </w:r>
     </w:p>
     <w:p>
@@ -872,12 +870,37 @@
                 <w:sz w:val="20"/>
               </w:rPr>
             </w:pPr>
+            <w:proofErr w:type="spellStart"/>
             <w:r>
               <w:rPr>
                 <w:b/>
                 <w:sz w:val="20"/>
               </w:rPr>
-              <w:t>Ändringar gjorda av</w:t>
+              <w:t>Ändringar</w:t>
+            </w:r>
+            <w:proofErr w:type="spellEnd"/>
+            <w:r>
+              <w:rPr>
+                <w:b/>
+                <w:sz w:val="20"/>
+              </w:rPr>
+              <w:t xml:space="preserve"> </w:t>
+            </w:r>
+            <w:proofErr w:type="spellStart"/>
+            <w:r>
+              <w:rPr>
+                <w:b/>
+                <w:sz w:val="20"/>
+              </w:rPr>
+              <w:t>gjorda</w:t>
+            </w:r>
+            <w:proofErr w:type="spellEnd"/>
+            <w:r>
+              <w:rPr>
+                <w:b/>
+                <w:sz w:val="20"/>
+              </w:rPr>
+              <w:t xml:space="preserve"> av</w:t>
             </w:r>
           </w:p>
         </w:tc>
@@ -895,12 +918,21 @@
                 <w:sz w:val="20"/>
               </w:rPr>
             </w:pPr>
+            <w:proofErr w:type="spellStart"/>
             <w:r>
               <w:rPr>
                 <w:b/>
                 <w:sz w:val="20"/>
               </w:rPr>
-              <w:t>Granskad av</w:t>
+              <w:t>Granskad</w:t>
+            </w:r>
+            <w:proofErr w:type="spellEnd"/>
+            <w:r>
+              <w:rPr>
+                <w:b/>
+                <w:sz w:val="20"/>
+              </w:rPr>
+              <w:t xml:space="preserve"> av</w:t>
             </w:r>
           </w:p>
         </w:tc>
@@ -1088,9 +1120,6 @@
               <w:jc w:val="center"/>
             </w:pPr>
             <w:r>
-              <w:t xml:space="preserve">1.0 </w:t>
-            </w:r>
-            <w:r>
               <w:t>RC1</w:t>
             </w:r>
           </w:p>
@@ -1108,8 +1137,6 @@
             <w:r>
               <w:t>2014-02-12</w:t>
             </w:r>
-            <w:bookmarkStart w:id="1" w:name="_GoBack"/>
-            <w:bookmarkEnd w:id="1"/>
           </w:p>
         </w:tc>
         <w:tc>
@@ -1140,15 +1167,15 @@
             <w:pPr>
               <w:pStyle w:val="TableText"/>
               <w:ind w:right="0"/>
-              <w:rPr>
-                <w:lang w:val="sv-SE"/>
-              </w:rPr>
             </w:pPr>
             <w:r>
-              <w:rPr>
-                <w:lang w:val="sv-SE"/>
-              </w:rPr>
-              <w:t>Björn Genfors, Mawell</w:t>
+              <w:t xml:space="preserve">Björn Genfors, </w:t>
+            </w:r>
+            <w:r>
+              <w:t xml:space="preserve">Marcus Claus, </w:t>
+            </w:r>
+            <w:r>
+              <w:t>Mawell</w:t>
             </w:r>
           </w:p>
         </w:tc>
@@ -1161,22 +1188,17 @@
               <w:pStyle w:val="TableText"/>
               <w:ind w:right="0"/>
               <w:jc w:val="center"/>
-              <w:rPr>
-                <w:lang w:val="sv-SE"/>
-              </w:rPr>
             </w:pPr>
           </w:p>
         </w:tc>
       </w:tr>
     </w:tbl>
-    <w:p/>
     <w:p>
       <w:pPr>
         <w:rPr>
-          <w:sz w:val="36"/>
+          <w:lang w:val="en-US"/>
         </w:rPr>
       </w:pPr>
-      <w:bookmarkStart w:id="2" w:name="_Toc185913451"/>
     </w:p>
     <w:p>
       <w:pPr>
@@ -1184,6 +1206,7 @@
           <w:b/>
         </w:rPr>
       </w:pPr>
+      <w:bookmarkStart w:id="1" w:name="_Toc185913451"/>
       <w:r>
         <w:rPr>
           <w:b/>
@@ -1340,7 +1363,13 @@
               <w:rPr>
                 <w:lang w:val="sv-SE"/>
               </w:rPr>
-              <w:t>Tjanstekontraktsbeskrivning clinicalprocess_healthcond_rheuma</w:t>
+              <w:t>Tjä</w:t>
+            </w:r>
+            <w:r>
+              <w:rPr>
+                <w:lang w:val="sv-SE"/>
+              </w:rPr>
+              <w:t>nstekontraktsbeskrivning clinicalprocess_healthcond_rheuma</w:t>
             </w:r>
             <w:r>
               <w:rPr>
@@ -1362,12 +1391,14 @@
                 <w:lang w:val="sv-SE"/>
               </w:rPr>
             </w:pPr>
+            <w:proofErr w:type="gramStart"/>
             <w:r>
               <w:rPr>
                 <w:lang w:val="sv-SE"/>
               </w:rPr>
               <w:t>---</w:t>
             </w:r>
+            <w:proofErr w:type="gramEnd"/>
           </w:p>
         </w:tc>
         <w:tc>
@@ -1427,72 +1458,112 @@
         <w:pStyle w:val="Rubrik1"/>
         <w:ind w:left="720"/>
       </w:pPr>
-      <w:bookmarkStart w:id="3" w:name="_Toc379202696"/>
+      <w:bookmarkStart w:id="2" w:name="_Toc379202696"/>
       <w:r>
         <w:lastRenderedPageBreak/>
         <w:t>Inledning</w:t>
       </w:r>
+      <w:bookmarkEnd w:id="1"/>
       <w:bookmarkEnd w:id="2"/>
-      <w:bookmarkEnd w:id="3"/>
     </w:p>
     <w:p>
       <w:r>
-        <w:t xml:space="preserve">Detta dokument beskriver de viktiga arkitekturella beslut (AB) som fattats under </w:t>
+        <w:t xml:space="preserve">Detta dokument beskriver de viktiga </w:t>
+      </w:r>
+      <w:proofErr w:type="spellStart"/>
+      <w:r>
+        <w:t>arkitekturella</w:t>
+      </w:r>
+      <w:proofErr w:type="spellEnd"/>
+      <w:r>
+        <w:t xml:space="preserve"> beslut (AB) som fattats under </w:t>
       </w:r>
       <w:r>
-        <w:t>utvecklingen av GetRheumaticArthritisData-kontraktet</w:t>
+        <w:t xml:space="preserve">utvecklingen av </w:t>
+      </w:r>
+      <w:proofErr w:type="spellStart"/>
+      <w:r>
+        <w:t>GetRheumaticArthritisData</w:t>
+      </w:r>
+      <w:proofErr w:type="spellEnd"/>
+      <w:r>
+        <w:t>-kontraktet</w:t>
       </w:r>
       <w:r>
-        <w:t>. Ett arkitekturellt beslut kan innefatta alla aspekter av arkitekturen såsom systemstruktur, funktionalitet, standarduppfyllnad samt operationella aspekter.</w:t>
+        <w:t xml:space="preserve">. </w:t>
       </w:r>
     </w:p>
+    <w:p/>
     <w:p>
-      <w:pPr>
-        <w:pStyle w:val="Brdtext"/>
-        <w:rPr>
-          <w:lang w:val="sv-SE"/>
-        </w:rPr>
-      </w:pPr>
       <w:r>
-        <w:rPr>
-          <w:lang w:val="sv-SE"/>
-        </w:rPr>
+        <w:t xml:space="preserve">Ett </w:t>
+      </w:r>
+      <w:proofErr w:type="spellStart"/>
+      <w:r>
+        <w:t>arkitekturellt</w:t>
+      </w:r>
+      <w:proofErr w:type="spellEnd"/>
+      <w:r>
+        <w:t xml:space="preserve"> beslut kan innefatta alla aspekter av arkitekturen såsom systemstruktur, funktionalitet, standarduppfyllnad samt operationella aspekter.</w:t>
+      </w:r>
+      <w:r>
+        <w:t xml:space="preserve"> </w:t>
+      </w:r>
+      <w:r>
         <w:t>En arkitektur kan delvis förstås genom de beslut som fattats för att komma fram till den, därför är det viktigt att dessa beslut dokumenteras. Varje beslut som beskrivs i detta dokument motiveras och dess påverkan på resten av arkitekturen eller andra faktorer beskrivs.</w:t>
       </w:r>
     </w:p>
     <w:p>
       <w:pPr>
-        <w:rPr>
-          <w:b/>
-        </w:rPr>
-      </w:pPr>
-    </w:p>
-    <w:p>
-      <w:pPr>
         <w:pStyle w:val="Rubrik2"/>
       </w:pPr>
-      <w:bookmarkStart w:id="4" w:name="_Toc264866304"/>
-      <w:bookmarkStart w:id="5" w:name="_Toc185913452"/>
-      <w:bookmarkStart w:id="6" w:name="_Toc379202697"/>
+      <w:bookmarkStart w:id="3" w:name="_Toc264866304"/>
+      <w:bookmarkStart w:id="4" w:name="_Toc185913452"/>
+      <w:bookmarkStart w:id="5" w:name="_Toc379202697"/>
       <w:r>
         <w:t>Syfte</w:t>
       </w:r>
+      <w:bookmarkEnd w:id="3"/>
       <w:bookmarkEnd w:id="4"/>
       <w:bookmarkEnd w:id="5"/>
-      <w:bookmarkEnd w:id="6"/>
     </w:p>
+    <w:p/>
     <w:p>
       <w:pPr>
         <w:pStyle w:val="Brdtext"/>
         <w:rPr>
-          <w:lang w:val="sv-SE"/>
+          <w:rFonts w:ascii="Georgia" w:eastAsia="Calibri" w:hAnsi="Georgia"/>
+          <w:sz w:val="20"/>
+          <w:szCs w:val="22"/>
+          <w:lang w:val="sv-SE" w:eastAsia="en-US"/>
         </w:rPr>
       </w:pPr>
       <w:r>
         <w:rPr>
-          <w:lang w:val="sv-SE"/>
+          <w:rFonts w:ascii="Georgia" w:eastAsia="Calibri" w:hAnsi="Georgia"/>
+          <w:sz w:val="20"/>
+          <w:szCs w:val="22"/>
+          <w:lang w:val="sv-SE" w:eastAsia="en-US"/>
         </w:rPr>
-        <w:t>Syftet med detta dokument:</w:t>
+        <w:t>Syftet med detta dokument</w:t>
+      </w:r>
+      <w:r>
+        <w:rPr>
+          <w:rFonts w:ascii="Georgia" w:eastAsia="Calibri" w:hAnsi="Georgia"/>
+          <w:sz w:val="20"/>
+          <w:szCs w:val="22"/>
+          <w:lang w:val="sv-SE" w:eastAsia="en-US"/>
+        </w:rPr>
+        <w:t xml:space="preserve"> är att</w:t>
+      </w:r>
+      <w:r>
+        <w:rPr>
+          <w:rFonts w:ascii="Georgia" w:eastAsia="Calibri" w:hAnsi="Georgia"/>
+          <w:sz w:val="20"/>
+          <w:szCs w:val="22"/>
+          <w:lang w:val="sv-SE" w:eastAsia="en-US"/>
+        </w:rPr>
+        <w:t>:</w:t>
       </w:r>
     </w:p>
     <w:p>
@@ -1507,14 +1578,40 @@
         <w:suppressAutoHyphens/>
         <w:spacing w:before="0" w:after="120" w:line="240" w:lineRule="atLeast"/>
         <w:rPr>
-          <w:lang w:val="sv-SE"/>
+          <w:rFonts w:ascii="Georgia" w:eastAsia="Calibri" w:hAnsi="Georgia"/>
+          <w:sz w:val="20"/>
+          <w:szCs w:val="22"/>
+          <w:lang w:val="sv-SE" w:eastAsia="en-US"/>
         </w:rPr>
       </w:pPr>
       <w:r>
         <w:rPr>
-          <w:lang w:val="sv-SE"/>
+          <w:rFonts w:ascii="Georgia" w:eastAsia="Calibri" w:hAnsi="Georgia"/>
+          <w:sz w:val="20"/>
+          <w:szCs w:val="22"/>
+          <w:lang w:val="sv-SE" w:eastAsia="en-US"/>
         </w:rPr>
-        <w:t>Etablera en enda plats där alla viktiga arkitekturella beslut samlas</w:t>
+        <w:t xml:space="preserve">Etablera en enda plats där alla viktiga </w:t>
+      </w:r>
+      <w:proofErr w:type="spellStart"/>
+      <w:r>
+        <w:rPr>
+          <w:rFonts w:ascii="Georgia" w:eastAsia="Calibri" w:hAnsi="Georgia"/>
+          <w:sz w:val="20"/>
+          <w:szCs w:val="22"/>
+          <w:lang w:val="sv-SE" w:eastAsia="en-US"/>
+        </w:rPr>
+        <w:t>arkitekturella</w:t>
+      </w:r>
+      <w:proofErr w:type="spellEnd"/>
+      <w:r>
+        <w:rPr>
+          <w:rFonts w:ascii="Georgia" w:eastAsia="Calibri" w:hAnsi="Georgia"/>
+          <w:sz w:val="20"/>
+          <w:szCs w:val="22"/>
+          <w:lang w:val="sv-SE" w:eastAsia="en-US"/>
+        </w:rPr>
+        <w:t xml:space="preserve"> beslut samlas</w:t>
       </w:r>
     </w:p>
     <w:p>
@@ -1529,12 +1626,18 @@
         <w:suppressAutoHyphens/>
         <w:spacing w:before="0" w:after="120" w:line="240" w:lineRule="atLeast"/>
         <w:rPr>
-          <w:lang w:val="sv-SE"/>
+          <w:rFonts w:ascii="Georgia" w:eastAsia="Calibri" w:hAnsi="Georgia"/>
+          <w:sz w:val="20"/>
+          <w:szCs w:val="22"/>
+          <w:lang w:val="sv-SE" w:eastAsia="en-US"/>
         </w:rPr>
       </w:pPr>
       <w:r>
         <w:rPr>
-          <w:lang w:val="sv-SE"/>
+          <w:rFonts w:ascii="Georgia" w:eastAsia="Calibri" w:hAnsi="Georgia"/>
+          <w:sz w:val="20"/>
+          <w:szCs w:val="22"/>
+          <w:lang w:val="sv-SE" w:eastAsia="en-US"/>
         </w:rPr>
         <w:t>Explicit uttrycka skälen till och resultatet av att beslut har fattats</w:t>
       </w:r>
@@ -1551,12 +1654,18 @@
         <w:suppressAutoHyphens/>
         <w:spacing w:before="0" w:after="120" w:line="240" w:lineRule="atLeast"/>
         <w:rPr>
-          <w:lang w:val="sv-SE"/>
+          <w:rFonts w:ascii="Georgia" w:eastAsia="Calibri" w:hAnsi="Georgia"/>
+          <w:sz w:val="20"/>
+          <w:szCs w:val="22"/>
+          <w:lang w:val="sv-SE" w:eastAsia="en-US"/>
         </w:rPr>
       </w:pPr>
       <w:r>
         <w:rPr>
-          <w:lang w:val="sv-SE"/>
+          <w:rFonts w:ascii="Georgia" w:eastAsia="Calibri" w:hAnsi="Georgia"/>
+          <w:sz w:val="20"/>
+          <w:szCs w:val="22"/>
+          <w:lang w:val="sv-SE" w:eastAsia="en-US"/>
         </w:rPr>
         <w:t>Säkerställa att arkitekturen är utbyggbar och att den stödjer ett system i utveckling</w:t>
       </w:r>
@@ -1573,18 +1682,27 @@
         <w:suppressAutoHyphens/>
         <w:spacing w:before="0" w:after="120" w:line="240" w:lineRule="atLeast"/>
         <w:rPr>
-          <w:lang w:val="sv-SE"/>
+          <w:rFonts w:ascii="Georgia" w:eastAsia="Calibri" w:hAnsi="Georgia"/>
+          <w:sz w:val="20"/>
+          <w:szCs w:val="22"/>
+          <w:lang w:val="sv-SE" w:eastAsia="en-US"/>
         </w:rPr>
       </w:pPr>
       <w:r>
         <w:rPr>
-          <w:lang w:val="sv-SE"/>
+          <w:rFonts w:ascii="Georgia" w:eastAsia="Calibri" w:hAnsi="Georgia"/>
+          <w:sz w:val="20"/>
+          <w:szCs w:val="22"/>
+          <w:lang w:val="sv-SE" w:eastAsia="en-US"/>
         </w:rPr>
         <w:t>Säkerställa att nya personer som startar i projektet snabbt kan sätta sig in i arkitekturen och skälen till att den ser ut som den gör.</w:t>
       </w:r>
       <w:r>
         <w:rPr>
-          <w:lang w:val="sv-SE"/>
+          <w:rFonts w:ascii="Georgia" w:eastAsia="Calibri" w:hAnsi="Georgia"/>
+          <w:sz w:val="20"/>
+          <w:szCs w:val="22"/>
+          <w:lang w:val="sv-SE" w:eastAsia="en-US"/>
         </w:rPr>
         <w:br/>
       </w:r>
@@ -1593,33 +1711,32 @@
       <w:pPr>
         <w:pStyle w:val="Rubrik2"/>
       </w:pPr>
-      <w:bookmarkStart w:id="7" w:name="_Toc379202698"/>
+      <w:bookmarkStart w:id="6" w:name="_Toc379202698"/>
       <w:r>
         <w:t>Begrepp</w:t>
       </w:r>
-      <w:bookmarkEnd w:id="7"/>
+      <w:bookmarkEnd w:id="6"/>
     </w:p>
+    <w:p/>
     <w:p>
       <w:pPr>
         <w:pStyle w:val="Brdtext"/>
         <w:rPr>
-          <w:lang w:val="sv-SE"/>
+          <w:rFonts w:ascii="Georgia" w:eastAsia="Calibri" w:hAnsi="Georgia"/>
+          <w:sz w:val="20"/>
+          <w:szCs w:val="22"/>
+          <w:lang w:val="sv-SE" w:eastAsia="en-US"/>
         </w:rPr>
       </w:pPr>
       <w:r>
         <w:rPr>
-          <w:lang w:val="sv-SE"/>
+          <w:rFonts w:ascii="Georgia" w:eastAsia="Calibri" w:hAnsi="Georgia"/>
+          <w:sz w:val="20"/>
+          <w:szCs w:val="22"/>
+          <w:lang w:val="sv-SE" w:eastAsia="en-US"/>
         </w:rPr>
         <w:t xml:space="preserve">I texten relateras till följande begrepp, vilka man läsa mer om enligt hänvisningarna. </w:t>
       </w:r>
-    </w:p>
-    <w:p>
-      <w:pPr>
-        <w:pStyle w:val="Brdtext"/>
-        <w:rPr>
-          <w:lang w:val="sv-SE"/>
-        </w:rPr>
-      </w:pPr>
     </w:p>
     <w:tbl>
       <w:tblPr>
@@ -1996,44 +2113,41 @@
         <w:pStyle w:val="Rubrik1"/>
         <w:ind w:left="720"/>
       </w:pPr>
-      <w:bookmarkStart w:id="8" w:name="_Toc264866307"/>
-      <w:bookmarkStart w:id="9" w:name="_Toc185913455"/>
-      <w:bookmarkStart w:id="10" w:name="_Toc379202699"/>
+      <w:bookmarkStart w:id="7" w:name="_Toc264866307"/>
+      <w:bookmarkStart w:id="8" w:name="_Toc185913455"/>
+      <w:bookmarkStart w:id="9" w:name="_Toc379202699"/>
+      <w:proofErr w:type="spellStart"/>
       <w:r>
         <w:lastRenderedPageBreak/>
-        <w:t>Arkitekturella beslut</w:t>
+        <w:t>Arkitekturella</w:t>
       </w:r>
+      <w:proofErr w:type="spellEnd"/>
+      <w:r>
+        <w:t xml:space="preserve"> beslut</w:t>
+      </w:r>
+      <w:bookmarkEnd w:id="7"/>
       <w:bookmarkEnd w:id="8"/>
       <w:bookmarkEnd w:id="9"/>
-      <w:bookmarkEnd w:id="10"/>
     </w:p>
     <w:p>
       <w:pPr>
         <w:pStyle w:val="Rubrik2"/>
       </w:pPr>
-      <w:bookmarkStart w:id="11" w:name="_Toc379202700"/>
-      <w:bookmarkStart w:id="12" w:name="_Toc185913456"/>
+      <w:bookmarkStart w:id="10" w:name="_Toc379202700"/>
+      <w:bookmarkStart w:id="11" w:name="_Toc185913456"/>
       <w:r>
         <w:t>AB</w:t>
       </w:r>
       <w:r>
         <w:t xml:space="preserve">: </w:t>
       </w:r>
-      <w:r>
-        <w:t xml:space="preserve">Beslut om att utveckla ett </w:t>
-      </w:r>
-      <w:r>
-        <w:t xml:space="preserve">temporärt </w:t>
-      </w:r>
-      <w:r>
-        <w:t>monolitiskt kontrakt</w:t>
-      </w:r>
+      <w:bookmarkEnd w:id="10"/>
       <w:bookmarkEnd w:id="11"/>
       <w:r>
-        <w:t xml:space="preserve"> </w:t>
+        <w:t>Beslut om typ av tjänstekontrakt som behöver utvecklas</w:t>
       </w:r>
-      <w:bookmarkEnd w:id="12"/>
     </w:p>
+    <w:p/>
     <w:tbl>
       <w:tblPr>
         <w:tblW w:w="9316" w:type="dxa"/>
@@ -2150,12 +2264,27 @@
               </w:tabs>
               <w:snapToGrid w:val="0"/>
               <w:ind w:left="0" w:firstLine="0"/>
+              <w:rPr>
+                <w:sz w:val="22"/>
+              </w:rPr>
             </w:pPr>
             <w:r>
               <w:rPr>
                 <w:sz w:val="22"/>
               </w:rPr>
-              <w:t>Syftet är att ge patienten åtkomst till sina reumatismdata från journalsystem.</w:t>
+              <w:t>Syftet är att ge patienten åtkomst till sina r</w:t>
+            </w:r>
+            <w:r>
+              <w:rPr>
+                <w:sz w:val="22"/>
+              </w:rPr>
+              <w:t>eumatismdata från journalsystem</w:t>
+            </w:r>
+            <w:r>
+              <w:rPr>
+                <w:sz w:val="22"/>
+              </w:rPr>
+              <w:t>.</w:t>
             </w:r>
           </w:p>
         </w:tc>
@@ -2209,12 +2338,57 @@
               </w:tabs>
               <w:snapToGrid w:val="0"/>
               <w:ind w:left="0" w:firstLine="0"/>
+              <w:rPr>
+                <w:sz w:val="22"/>
+              </w:rPr>
             </w:pPr>
             <w:r>
               <w:rPr>
                 <w:sz w:val="22"/>
               </w:rPr>
-              <w:t>Det är viktigt att hålla uppsatt deadline</w:t>
+              <w:t xml:space="preserve">Det är </w:t>
+            </w:r>
+            <w:r>
+              <w:rPr>
+                <w:sz w:val="22"/>
+              </w:rPr>
+              <w:t>nödvändigt</w:t>
+            </w:r>
+            <w:r>
+              <w:rPr>
+                <w:sz w:val="22"/>
+              </w:rPr>
+              <w:t xml:space="preserve"> att hålla uppsatt deadline</w:t>
+            </w:r>
+            <w:r>
+              <w:rPr>
+                <w:sz w:val="22"/>
+              </w:rPr>
+              <w:t xml:space="preserve"> i projektet (piloter) samt ta hänsyn till producerande system </w:t>
+            </w:r>
+            <w:r>
+              <w:rPr>
+                <w:sz w:val="22"/>
+              </w:rPr>
+              <w:t xml:space="preserve">(beslutsstödsjournalen Reuma) </w:t>
+            </w:r>
+            <w:r>
+              <w:rPr>
+                <w:sz w:val="22"/>
+              </w:rPr>
+              <w:t xml:space="preserve">vad gäller vissa begränsningar i förmåga i närtid att ge högstrukturerad och kodad information via </w:t>
+            </w:r>
+            <w:r>
+              <w:rPr>
+                <w:sz w:val="22"/>
+              </w:rPr>
+              <w:t>tjänste</w:t>
+            </w:r>
+            <w:r>
+              <w:rPr>
+                <w:sz w:val="22"/>
+              </w:rPr>
+              <w:t>kontrakt.</w:t>
             </w:r>
           </w:p>
         </w:tc>
@@ -2291,7 +2465,114 @@
               </w:tabs>
               <w:snapToGrid w:val="0"/>
               <w:ind w:left="0" w:firstLine="0"/>
+              <w:rPr>
+                <w:sz w:val="22"/>
+              </w:rPr>
             </w:pPr>
+            <w:r>
+              <w:rPr>
+                <w:sz w:val="22"/>
+              </w:rPr>
+              <w:t xml:space="preserve">Det är nödvändigt att komma vidare i projektet och visa på fungerande informationsförsörjning från beslutsstödsjournalen </w:t>
+            </w:r>
+            <w:r>
+              <w:rPr>
+                <w:sz w:val="22"/>
+              </w:rPr>
+              <w:t xml:space="preserve">(Reuma) </w:t>
+            </w:r>
+            <w:r>
+              <w:rPr>
+                <w:sz w:val="22"/>
+              </w:rPr>
+              <w:t>till konsumerande e</w:t>
+            </w:r>
+            <w:r>
+              <w:rPr>
+                <w:sz w:val="22"/>
+              </w:rPr>
+              <w:t>-</w:t>
+            </w:r>
+            <w:r>
+              <w:rPr>
+                <w:sz w:val="22"/>
+              </w:rPr>
+              <w:t>tjänst för patienten</w:t>
+            </w:r>
+            <w:r>
+              <w:rPr>
+                <w:sz w:val="22"/>
+              </w:rPr>
+              <w:t xml:space="preserve">, i </w:t>
+            </w:r>
+            <w:r>
+              <w:rPr>
+                <w:sz w:val="22"/>
+              </w:rPr>
+              <w:t xml:space="preserve">avvaktan på att information i framtiden kan </w:t>
+            </w:r>
+            <w:r>
+              <w:rPr>
+                <w:sz w:val="22"/>
+              </w:rPr>
+              <w:t xml:space="preserve">ges via </w:t>
+            </w:r>
+            <w:r>
+              <w:rPr>
+                <w:sz w:val="22"/>
+              </w:rPr>
+              <w:t xml:space="preserve">andra </w:t>
+            </w:r>
+            <w:r>
+              <w:rPr>
+                <w:sz w:val="22"/>
+              </w:rPr>
+              <w:t xml:space="preserve">kontrakt </w:t>
+            </w:r>
+            <w:r>
+              <w:rPr>
+                <w:sz w:val="22"/>
+              </w:rPr>
+              <w:t>som är under fram</w:t>
+            </w:r>
+            <w:r>
+              <w:rPr>
+                <w:sz w:val="22"/>
+              </w:rPr>
+              <w:t>tagande</w:t>
+            </w:r>
+            <w:r>
+              <w:rPr>
+                <w:sz w:val="22"/>
+              </w:rPr>
+              <w:t xml:space="preserve"> inom ramen för andra projekt (t.ex. inom </w:t>
+            </w:r>
+            <w:proofErr w:type="spellStart"/>
+            <w:r>
+              <w:rPr>
+                <w:sz w:val="22"/>
+              </w:rPr>
+              <w:t>NPDi</w:t>
+            </w:r>
+            <w:proofErr w:type="spellEnd"/>
+            <w:r>
+              <w:rPr>
+                <w:sz w:val="22"/>
+              </w:rPr>
+              <w:t>, kontrakt för ”grunddata”)</w:t>
+            </w:r>
+            <w:r>
+              <w:rPr>
+                <w:sz w:val="22"/>
+              </w:rPr>
+              <w:t>.</w:t>
+            </w:r>
+            <w:r>
+              <w:rPr>
+                <w:sz w:val="22"/>
+              </w:rPr>
+              <w:t xml:space="preserve"> </w:t>
+            </w:r>
           </w:p>
         </w:tc>
       </w:tr>
@@ -2381,7 +2662,7 @@
                 <w:smallCaps/>
                 <w:lang w:val="sv-SE"/>
               </w:rPr>
-              <w:t xml:space="preserve">Utveckla ett </w:t>
+              <w:t>Utveckla ett kontrakt</w:t>
             </w:r>
             <w:r>
               <w:rPr>
@@ -2390,81 +2671,80 @@
                 <w:smallCaps/>
                 <w:lang w:val="sv-SE"/>
               </w:rPr>
-              <w:t xml:space="preserve">temporärt </w:t>
-            </w:r>
-            <w:r>
-              <w:rPr>
-                <w:b/>
-                <w:bCs/>
-                <w:smallCaps/>
-                <w:lang w:val="sv-SE"/>
-              </w:rPr>
-              <w:t>monolitiskt kontrakt</w:t>
+              <w:t xml:space="preserve"> för tidsbegränsat bruk</w:t>
             </w:r>
           </w:p>
           <w:p>
             <w:pPr>
-              <w:pStyle w:val="TableText"/>
-              <w:ind w:left="0"/>
-              <w:rPr>
-                <w:sz w:val="20"/>
-                <w:lang w:val="sv-SE"/>
-              </w:rPr>
+              <w:pStyle w:val="PontusSvar"/>
+              <w:tabs>
+                <w:tab w:val="clear" w:pos="643"/>
+              </w:tabs>
+              <w:snapToGrid w:val="0"/>
+              <w:ind w:left="0" w:firstLine="0"/>
             </w:pPr>
             <w:r>
-              <w:rPr>
-                <w:sz w:val="20"/>
-                <w:lang w:val="sv-SE"/>
-              </w:rPr>
               <w:br/>
             </w:r>
             <w:r>
               <w:rPr>
-                <w:lang w:val="sv-SE"/>
+                <w:sz w:val="22"/>
               </w:rPr>
               <w:t xml:space="preserve">Utveckla ett kontrakt som </w:t>
             </w:r>
             <w:r>
               <w:rPr>
-                <w:lang w:val="sv-SE"/>
+                <w:sz w:val="22"/>
               </w:rPr>
               <w:t>t</w:t>
             </w:r>
             <w:r>
               <w:rPr>
-                <w:lang w:val="sv-SE"/>
+                <w:sz w:val="22"/>
               </w:rPr>
               <w:t>i</w:t>
             </w:r>
             <w:r>
               <w:rPr>
-                <w:lang w:val="sv-SE"/>
+                <w:sz w:val="22"/>
               </w:rPr>
               <w:t>ll</w:t>
             </w:r>
             <w:r>
               <w:rPr>
-                <w:lang w:val="sv-SE"/>
+                <w:sz w:val="22"/>
               </w:rPr>
               <w:t xml:space="preserve"> sin informationsarkitektur är hårt kopplat</w:t>
             </w:r>
             <w:r>
               <w:rPr>
-                <w:lang w:val="sv-SE"/>
+                <w:sz w:val="22"/>
               </w:rPr>
               <w:t xml:space="preserve"> till Reuma beslutsstödsjournal, men </w:t>
             </w:r>
             <w:r>
               <w:rPr>
-                <w:lang w:val="sv-SE"/>
+                <w:sz w:val="22"/>
               </w:rPr>
               <w:t>som har</w:t>
             </w:r>
             <w:r>
               <w:rPr>
-                <w:lang w:val="sv-SE"/>
-              </w:rPr>
-              <w:t xml:space="preserve"> begränsad levnadstid.</w:t>
+                <w:sz w:val="22"/>
+              </w:rPr>
+              <w:t xml:space="preserve"> begränsad levnadstid, i syfte att tillgodose projektets informationsförsörjningsbehov</w:t>
+            </w:r>
+            <w:r>
+              <w:rPr>
+                <w:sz w:val="22"/>
+              </w:rPr>
+              <w:t xml:space="preserve"> i närtid</w:t>
+            </w:r>
+            <w:r>
+              <w:rPr>
+                <w:sz w:val="22"/>
+              </w:rPr>
+              <w:t>.</w:t>
             </w:r>
           </w:p>
         </w:tc>
@@ -2549,76 +2829,235 @@
                 <w:smallCaps/>
                 <w:lang w:val="sv-SE"/>
               </w:rPr>
-              <w:t>Dela upp datamängden i flera delar och överför den via redan eller snart existerande kontrakt</w:t>
+              <w:t>Dela upp datamängd</w:t>
+            </w:r>
+            <w:r>
+              <w:rPr>
+                <w:b/>
+                <w:bCs/>
+                <w:smallCaps/>
+                <w:lang w:val="sv-SE"/>
+              </w:rPr>
+              <w:t>en i flera delar och överför dessa</w:t>
+            </w:r>
+            <w:r>
+              <w:rPr>
+                <w:b/>
+                <w:bCs/>
+                <w:smallCaps/>
+                <w:lang w:val="sv-SE"/>
+              </w:rPr>
+              <w:t xml:space="preserve"> via </w:t>
+            </w:r>
+            <w:r>
+              <w:rPr>
+                <w:b/>
+                <w:bCs/>
+                <w:smallCaps/>
+                <w:lang w:val="sv-SE"/>
+              </w:rPr>
+              <w:t xml:space="preserve">andra tjänstekontrakt som </w:t>
+            </w:r>
+            <w:r>
+              <w:rPr>
+                <w:b/>
+                <w:bCs/>
+                <w:smallCaps/>
+                <w:lang w:val="sv-SE"/>
+              </w:rPr>
+              <w:t xml:space="preserve">redan finns eller </w:t>
+            </w:r>
+            <w:r>
+              <w:rPr>
+                <w:b/>
+                <w:bCs/>
+                <w:smallCaps/>
+                <w:lang w:val="sv-SE"/>
+              </w:rPr>
+              <w:t>är under framtagande</w:t>
             </w:r>
           </w:p>
           <w:p>
             <w:pPr>
-              <w:pStyle w:val="TableText"/>
-              <w:ind w:left="0"/>
-              <w:rPr>
-                <w:sz w:val="20"/>
-                <w:lang w:val="sv-SE"/>
-              </w:rPr>
+              <w:pStyle w:val="PontusSvar"/>
+              <w:tabs>
+                <w:tab w:val="clear" w:pos="643"/>
+              </w:tabs>
+              <w:snapToGrid w:val="0"/>
+              <w:ind w:left="0" w:firstLine="0"/>
             </w:pPr>
             <w:r>
-              <w:rPr>
-                <w:sz w:val="20"/>
-                <w:lang w:val="sv-SE"/>
-              </w:rPr>
               <w:br/>
             </w:r>
             <w:r>
               <w:rPr>
-                <w:lang w:val="sv-SE"/>
+                <w:sz w:val="22"/>
               </w:rPr>
               <w:t>Beskriv</w:t>
             </w:r>
             <w:r>
               <w:rPr>
-                <w:lang w:val="sv-SE"/>
+                <w:sz w:val="22"/>
               </w:rPr>
               <w:t>a</w:t>
             </w:r>
             <w:r>
               <w:rPr>
-                <w:lang w:val="sv-SE"/>
-              </w:rPr>
-              <w:t xml:space="preserve"> en mappningsstrategi för informationen som ska överföras, där ett fåtal redan existerande, eller snart existerande </w:t>
-            </w:r>
-            <w:r>
-              <w:rPr>
-                <w:lang w:val="sv-SE"/>
-              </w:rPr>
-              <w:t xml:space="preserve">atomära </w:t>
-            </w:r>
-            <w:r>
-              <w:rPr>
-                <w:lang w:val="sv-SE"/>
-              </w:rPr>
-              <w:t>kontrakt används för att föra över data (</w:t>
-            </w:r>
-            <w:r>
-              <w:rPr>
-                <w:lang w:val="sv-SE"/>
-              </w:rPr>
-              <w:t xml:space="preserve">potentiella kandidater för detta: GetMeasurement, GetObservation, GetCareContacts, </w:t>
-            </w:r>
-            <w:r>
-              <w:rPr>
-                <w:lang w:val="sv-SE"/>
+                <w:sz w:val="22"/>
+              </w:rPr>
+              <w:t xml:space="preserve"> en </w:t>
+            </w:r>
+            <w:r>
+              <w:rPr>
+                <w:sz w:val="22"/>
+              </w:rPr>
+              <w:t xml:space="preserve">mappnings- och </w:t>
+            </w:r>
+            <w:r>
+              <w:rPr>
+                <w:sz w:val="22"/>
+              </w:rPr>
+              <w:t>tillämpningss</w:t>
+            </w:r>
+            <w:r>
+              <w:rPr>
+                <w:sz w:val="22"/>
+              </w:rPr>
+              <w:t>trategi för informationen som ska överföras</w:t>
+            </w:r>
+            <w:r>
+              <w:rPr>
+                <w:sz w:val="22"/>
+              </w:rPr>
+              <w:t xml:space="preserve"> från beslutsstödsjournalen</w:t>
+            </w:r>
+            <w:r>
+              <w:rPr>
+                <w:sz w:val="22"/>
+              </w:rPr>
+              <w:t xml:space="preserve">, där ett </w:t>
+            </w:r>
+            <w:r>
+              <w:rPr>
+                <w:sz w:val="22"/>
+              </w:rPr>
+              <w:t xml:space="preserve">antal andra </w:t>
+            </w:r>
+            <w:r>
+              <w:rPr>
+                <w:sz w:val="22"/>
+              </w:rPr>
+              <w:t>kontrakt</w:t>
+            </w:r>
+            <w:r>
+              <w:rPr>
+                <w:sz w:val="22"/>
+              </w:rPr>
+              <w:t xml:space="preserve"> </w:t>
+            </w:r>
+            <w:r>
+              <w:rPr>
+                <w:sz w:val="22"/>
+              </w:rPr>
+              <w:t>används för att föra över data</w:t>
+            </w:r>
+            <w:r>
+              <w:rPr>
+                <w:sz w:val="22"/>
+              </w:rPr>
+              <w:t>.</w:t>
+            </w:r>
+            <w:r>
+              <w:rPr>
+                <w:sz w:val="22"/>
+              </w:rPr>
+              <w:t xml:space="preserve"> (</w:t>
+            </w:r>
+            <w:r>
+              <w:rPr>
+                <w:sz w:val="22"/>
+              </w:rPr>
+              <w:t>potentiella kandidater för detta</w:t>
+            </w:r>
+            <w:r>
+              <w:rPr>
+                <w:sz w:val="22"/>
+              </w:rPr>
+              <w:t xml:space="preserve"> är de mer strukturerade</w:t>
+            </w:r>
+            <w:r>
+              <w:rPr>
+                <w:sz w:val="22"/>
+              </w:rPr>
+              <w:t xml:space="preserve"> </w:t>
+            </w:r>
+            <w:proofErr w:type="spellStart"/>
+            <w:r>
+              <w:rPr>
+                <w:sz w:val="22"/>
+              </w:rPr>
+              <w:t>GetMeasurement</w:t>
+            </w:r>
+            <w:proofErr w:type="spellEnd"/>
+            <w:r>
+              <w:rPr>
+                <w:sz w:val="22"/>
+              </w:rPr>
+              <w:t xml:space="preserve">, </w:t>
+            </w:r>
+            <w:proofErr w:type="spellStart"/>
+            <w:r>
+              <w:rPr>
+                <w:sz w:val="22"/>
+              </w:rPr>
+              <w:t>GetObservation</w:t>
+            </w:r>
+            <w:proofErr w:type="spellEnd"/>
+            <w:r>
+              <w:rPr>
+                <w:sz w:val="22"/>
+              </w:rPr>
+              <w:t xml:space="preserve">, </w:t>
+            </w:r>
+            <w:proofErr w:type="spellStart"/>
+            <w:r>
+              <w:rPr>
+                <w:sz w:val="22"/>
+              </w:rPr>
+              <w:t>GetCareContacts</w:t>
+            </w:r>
+            <w:proofErr w:type="spellEnd"/>
+            <w:r>
+              <w:rPr>
+                <w:sz w:val="22"/>
+              </w:rPr>
+              <w:t xml:space="preserve">, </w:t>
+            </w:r>
+            <w:proofErr w:type="spellStart"/>
+            <w:r>
+              <w:rPr>
+                <w:sz w:val="22"/>
+              </w:rPr>
+              <w:t>GetMedicationHistory</w:t>
+            </w:r>
+            <w:proofErr w:type="spellEnd"/>
+            <w:r>
+              <w:rPr>
+                <w:sz w:val="22"/>
+              </w:rPr>
+              <w:t xml:space="preserve"> samt </w:t>
+            </w:r>
+            <w:proofErr w:type="spellStart"/>
+            <w:r>
+              <w:rPr>
+                <w:sz w:val="22"/>
               </w:rPr>
               <w:t>GetCareDocumentation</w:t>
             </w:r>
-            <w:r>
-              <w:rPr>
-                <w:lang w:val="sv-SE"/>
-              </w:rPr>
-              <w:t xml:space="preserve"> och GetMedicationHistory</w:t>
-            </w:r>
-            <w:r>
-              <w:rPr>
-                <w:lang w:val="sv-SE"/>
+            <w:proofErr w:type="spellEnd"/>
+            <w:r>
+              <w:rPr>
+                <w:sz w:val="22"/>
               </w:rPr>
               <w:t>).</w:t>
             </w:r>
@@ -2772,7 +3211,61 @@
                 <w:szCs w:val="20"/>
                 <w:lang w:val="sv-SE" w:eastAsia="ar-SA"/>
               </w:rPr>
-              <w:t xml:space="preserve">Beslutet fattades med en proof-of-concept-visning </w:t>
+              <w:t xml:space="preserve">Beslutet fattades med en </w:t>
+            </w:r>
+            <w:proofErr w:type="spellStart"/>
+            <w:r>
+              <w:rPr>
+                <w:rFonts w:ascii="Arial" w:hAnsi="Arial"/>
+                <w:szCs w:val="20"/>
+                <w:lang w:val="sv-SE" w:eastAsia="ar-SA"/>
+              </w:rPr>
+              <w:t>proof</w:t>
+            </w:r>
+            <w:proofErr w:type="spellEnd"/>
+            <w:r>
+              <w:rPr>
+                <w:rFonts w:ascii="Arial" w:hAnsi="Arial"/>
+                <w:szCs w:val="20"/>
+                <w:lang w:val="sv-SE" w:eastAsia="ar-SA"/>
+              </w:rPr>
+              <w:t>-</w:t>
+            </w:r>
+            <w:proofErr w:type="spellStart"/>
+            <w:r>
+              <w:rPr>
+                <w:rFonts w:ascii="Arial" w:hAnsi="Arial"/>
+                <w:szCs w:val="20"/>
+                <w:lang w:val="sv-SE" w:eastAsia="ar-SA"/>
+              </w:rPr>
+              <w:t>of</w:t>
+            </w:r>
+            <w:proofErr w:type="spellEnd"/>
+            <w:r>
+              <w:rPr>
+                <w:rFonts w:ascii="Arial" w:hAnsi="Arial"/>
+                <w:szCs w:val="20"/>
+                <w:lang w:val="sv-SE" w:eastAsia="ar-SA"/>
+              </w:rPr>
+              <w:t>-</w:t>
+            </w:r>
+            <w:proofErr w:type="spellStart"/>
+            <w:r>
+              <w:rPr>
+                <w:rFonts w:ascii="Arial" w:hAnsi="Arial"/>
+                <w:szCs w:val="20"/>
+                <w:lang w:val="sv-SE" w:eastAsia="ar-SA"/>
+              </w:rPr>
+              <w:t>concept</w:t>
+            </w:r>
+            <w:proofErr w:type="spellEnd"/>
+            <w:r>
+              <w:rPr>
+                <w:rFonts w:ascii="Arial" w:hAnsi="Arial"/>
+                <w:szCs w:val="20"/>
+                <w:lang w:val="sv-SE" w:eastAsia="ar-SA"/>
+              </w:rPr>
+              <w:t xml:space="preserve">-visning </w:t>
             </w:r>
             <w:r>
               <w:rPr>
@@ -2832,7 +3325,7 @@
                 <w:szCs w:val="20"/>
                 <w:lang w:val="sv-SE" w:eastAsia="ar-SA"/>
               </w:rPr>
-              <w:t xml:space="preserve">Ett förarbete till ett monolitiskt kontrakt var redan gjort, och all tidplanering av arbetsmoment efter kontraktsutveckling var byggd på detta förarbete. Uppdelning av data på flera kontrakt skulle dessutom orsaka </w:t>
+              <w:t xml:space="preserve">Ett förarbete till ett </w:t>
             </w:r>
             <w:r>
               <w:rPr>
@@ -2840,7 +3333,47 @@
                 <w:szCs w:val="20"/>
                 <w:lang w:val="sv-SE" w:eastAsia="ar-SA"/>
               </w:rPr>
-              <w:t xml:space="preserve">att antalet arbetsmoment nerströms skulle öka, och därmed ta </w:t>
+              <w:t>tidsbegränsat</w:t>
+            </w:r>
+            <w:r>
+              <w:rPr>
+                <w:rFonts w:ascii="Arial" w:hAnsi="Arial"/>
+                <w:szCs w:val="20"/>
+                <w:lang w:val="sv-SE" w:eastAsia="ar-SA"/>
+              </w:rPr>
+              <w:t xml:space="preserve"> kontrakt var redan gjort</w:t>
+            </w:r>
+            <w:r>
+              <w:rPr>
+                <w:rFonts w:ascii="Arial" w:hAnsi="Arial"/>
+                <w:szCs w:val="20"/>
+                <w:lang w:val="sv-SE" w:eastAsia="ar-SA"/>
+              </w:rPr>
+              <w:t xml:space="preserve"> inom ramen för projektet</w:t>
+            </w:r>
+            <w:r>
+              <w:rPr>
+                <w:rFonts w:ascii="Arial" w:hAnsi="Arial"/>
+                <w:szCs w:val="20"/>
+                <w:lang w:val="sv-SE" w:eastAsia="ar-SA"/>
+              </w:rPr>
+              <w:t xml:space="preserve">, och all tidplanering av arbetsmoment efter kontraktsutveckling var byggd på detta förarbete. Uppdelning av data på flera kontrakt skulle </w:t>
+            </w:r>
+            <w:r>
+              <w:rPr>
+                <w:rFonts w:ascii="Arial" w:hAnsi="Arial"/>
+                <w:szCs w:val="20"/>
+                <w:lang w:val="sv-SE" w:eastAsia="ar-SA"/>
+              </w:rPr>
+              <w:t xml:space="preserve">leda till merarbete inom flera områden, </w:t>
+            </w:r>
+            <w:r>
+              <w:rPr>
+                <w:rFonts w:ascii="Arial" w:hAnsi="Arial"/>
+                <w:szCs w:val="20"/>
+                <w:lang w:val="sv-SE" w:eastAsia="ar-SA"/>
+              </w:rPr>
+              <w:t xml:space="preserve">ta </w:t>
             </w:r>
             <w:r>
               <w:rPr>
@@ -2892,23 +3425,25 @@
                 <w:szCs w:val="20"/>
                 <w:lang w:val="sv-SE" w:eastAsia="ar-SA"/>
               </w:rPr>
-              <w:t xml:space="preserve">Exempelvis </w:t>
-            </w:r>
+              <w:t xml:space="preserve">De nya kontrakt som är under framtagande och </w:t>
+            </w:r>
+            <w:proofErr w:type="gramStart"/>
             <w:r>
               <w:rPr>
                 <w:rFonts w:ascii="Arial" w:hAnsi="Arial"/>
                 <w:szCs w:val="20"/>
                 <w:lang w:val="sv-SE" w:eastAsia="ar-SA"/>
               </w:rPr>
-              <w:t xml:space="preserve">GetMeasurement som allra säkrast skulle behöva användas </w:t>
-            </w:r>
+              <w:t>framgent</w:t>
+            </w:r>
+            <w:proofErr w:type="gramEnd"/>
             <w:r>
               <w:rPr>
                 <w:rFonts w:ascii="Arial" w:hAnsi="Arial"/>
                 <w:szCs w:val="20"/>
                 <w:lang w:val="sv-SE" w:eastAsia="ar-SA"/>
               </w:rPr>
-              <w:t>var</w:t>
+              <w:t xml:space="preserve"> bedöms kunna användas, e</w:t>
             </w:r>
             <w:r>
               <w:rPr>
@@ -2916,7 +3451,83 @@
                 <w:szCs w:val="20"/>
                 <w:lang w:val="sv-SE" w:eastAsia="ar-SA"/>
               </w:rPr>
-              <w:t xml:space="preserve"> ännu inte godkänt av Cehis</w:t>
+              <w:t xml:space="preserve">xempelvis </w:t>
+            </w:r>
+            <w:proofErr w:type="spellStart"/>
+            <w:r>
+              <w:rPr>
+                <w:rFonts w:ascii="Arial" w:hAnsi="Arial"/>
+                <w:szCs w:val="20"/>
+                <w:lang w:val="sv-SE" w:eastAsia="ar-SA"/>
+              </w:rPr>
+              <w:t>GetMeasurement</w:t>
+            </w:r>
+            <w:proofErr w:type="spellEnd"/>
+            <w:r>
+              <w:rPr>
+                <w:rFonts w:ascii="Arial" w:hAnsi="Arial"/>
+                <w:szCs w:val="20"/>
+                <w:lang w:val="sv-SE" w:eastAsia="ar-SA"/>
+              </w:rPr>
+              <w:t xml:space="preserve">, och </w:t>
+            </w:r>
+            <w:proofErr w:type="spellStart"/>
+            <w:r>
+              <w:rPr>
+                <w:rFonts w:ascii="Arial" w:hAnsi="Arial"/>
+                <w:szCs w:val="20"/>
+                <w:lang w:val="sv-SE" w:eastAsia="ar-SA"/>
+              </w:rPr>
+              <w:t>GetMedicationHistory</w:t>
+            </w:r>
+            <w:proofErr w:type="spellEnd"/>
+            <w:r>
+              <w:rPr>
+                <w:rFonts w:ascii="Arial" w:hAnsi="Arial"/>
+                <w:szCs w:val="20"/>
+                <w:lang w:val="sv-SE" w:eastAsia="ar-SA"/>
+              </w:rPr>
+              <w:t>,</w:t>
+            </w:r>
+            <w:r>
+              <w:rPr>
+                <w:rFonts w:ascii="Arial" w:hAnsi="Arial"/>
+                <w:szCs w:val="20"/>
+                <w:lang w:val="sv-SE" w:eastAsia="ar-SA"/>
+              </w:rPr>
+              <w:t xml:space="preserve"> </w:t>
+            </w:r>
+            <w:r>
+              <w:rPr>
+                <w:rFonts w:ascii="Arial" w:hAnsi="Arial"/>
+                <w:szCs w:val="20"/>
+                <w:lang w:val="sv-SE" w:eastAsia="ar-SA"/>
+              </w:rPr>
+              <w:t>är/</w:t>
+            </w:r>
+            <w:r>
+              <w:rPr>
+                <w:rFonts w:ascii="Arial" w:hAnsi="Arial"/>
+                <w:szCs w:val="20"/>
+                <w:lang w:val="sv-SE" w:eastAsia="ar-SA"/>
+              </w:rPr>
+              <w:t>var</w:t>
+            </w:r>
+            <w:r>
+              <w:rPr>
+                <w:rFonts w:ascii="Arial" w:hAnsi="Arial"/>
+                <w:szCs w:val="20"/>
+                <w:lang w:val="sv-SE" w:eastAsia="ar-SA"/>
+              </w:rPr>
+              <w:t xml:space="preserve"> ännu inte godkända</w:t>
+            </w:r>
+            <w:r>
+              <w:rPr>
+                <w:rFonts w:ascii="Arial" w:hAnsi="Arial"/>
+                <w:szCs w:val="20"/>
+                <w:lang w:val="sv-SE" w:eastAsia="ar-SA"/>
+              </w:rPr>
+              <w:t xml:space="preserve"> av Cehis</w:t>
             </w:r>
             <w:r>
               <w:rPr>
@@ -2984,7 +3595,7 @@
                 <w:szCs w:val="20"/>
                 <w:lang w:val="sv-SE" w:eastAsia="ar-SA"/>
               </w:rPr>
-              <w:t xml:space="preserve"> höggradigt kodad data, vilket krävs av </w:t>
+              <w:t xml:space="preserve"> höggradigt kodad data, vilket </w:t>
             </w:r>
             <w:r>
               <w:rPr>
@@ -2992,15 +3603,7 @@
                 <w:szCs w:val="20"/>
                 <w:lang w:val="sv-SE" w:eastAsia="ar-SA"/>
               </w:rPr>
-              <w:t>ovan nämnda</w:t>
-            </w:r>
-            <w:r>
-              <w:rPr>
-                <w:rFonts w:ascii="Arial" w:hAnsi="Arial"/>
-                <w:szCs w:val="20"/>
-                <w:lang w:val="sv-SE" w:eastAsia="ar-SA"/>
-              </w:rPr>
-              <w:t xml:space="preserve"> kontrakt.</w:t>
+              <w:t>kommer krävas vid användning av vissa andra kontrakt som är under framtagande.</w:t>
             </w:r>
           </w:p>
           <w:p>
@@ -3017,7 +3620,42 @@
                 <w:rFonts w:ascii="Arial" w:hAnsi="Arial" w:cs="Arial"/>
                 <w:lang w:val="sv-SE"/>
               </w:rPr>
-              <w:t>Det kontrakt som tas fram är så välstrukturerat som situationen tillåter. Gemensamma typer som har använts i ett f</w:t>
+              <w:t xml:space="preserve">Det kontrakt som tas fram är </w:t>
+            </w:r>
+            <w:r>
+              <w:rPr>
+                <w:rFonts w:ascii="Arial" w:hAnsi="Arial" w:cs="Arial"/>
+                <w:lang w:val="sv-SE"/>
+              </w:rPr>
+              <w:t xml:space="preserve">emellertid </w:t>
+            </w:r>
+            <w:r>
+              <w:rPr>
+                <w:rFonts w:ascii="Arial" w:hAnsi="Arial" w:cs="Arial"/>
+                <w:lang w:val="sv-SE"/>
+              </w:rPr>
+              <w:t xml:space="preserve">så </w:t>
+            </w:r>
+            <w:r>
+              <w:rPr>
+                <w:rFonts w:ascii="Arial" w:hAnsi="Arial" w:cs="Arial"/>
+                <w:lang w:val="sv-SE"/>
+              </w:rPr>
+              <w:t>strukturerat som situationen tillåter</w:t>
+            </w:r>
+            <w:r>
+              <w:rPr>
+                <w:rFonts w:ascii="Arial" w:hAnsi="Arial" w:cs="Arial"/>
+                <w:lang w:val="sv-SE"/>
+              </w:rPr>
+              <w:t xml:space="preserve"> i dagsläget</w:t>
+            </w:r>
+            <w:r>
+              <w:rPr>
+                <w:rFonts w:ascii="Arial" w:hAnsi="Arial" w:cs="Arial"/>
+                <w:lang w:val="sv-SE"/>
+              </w:rPr>
+              <w:t>. Gemensamma typer som har använts i ett f</w:t>
             </w:r>
             <w:r>
               <w:rPr>
@@ -3064,7 +3702,25 @@
                 <w:szCs w:val="22"/>
                 <w:lang w:val="sv-SE"/>
               </w:rPr>
-              <w:t>mmunicera välkodad information.</w:t>
+              <w:t xml:space="preserve">mmunicera </w:t>
+            </w:r>
+            <w:proofErr w:type="spellStart"/>
+            <w:r>
+              <w:rPr>
+                <w:rFonts w:ascii="Arial" w:hAnsi="Arial" w:cs="Arial"/>
+                <w:szCs w:val="22"/>
+                <w:lang w:val="sv-SE"/>
+              </w:rPr>
+              <w:t>välkodad</w:t>
+            </w:r>
+            <w:proofErr w:type="spellEnd"/>
+            <w:r>
+              <w:rPr>
+                <w:rFonts w:ascii="Arial" w:hAnsi="Arial" w:cs="Arial"/>
+                <w:szCs w:val="22"/>
+                <w:lang w:val="sv-SE"/>
+              </w:rPr>
+              <w:t xml:space="preserve"> information.</w:t>
             </w:r>
           </w:p>
           <w:p>
@@ -3072,88 +3728,69 @@
               <w:pStyle w:val="Brdtext"/>
               <w:rPr>
                 <w:rFonts w:ascii="Arial" w:hAnsi="Arial" w:cs="Arial"/>
+                <w:sz w:val="24"/>
+                <w:lang w:val="sv-SE"/>
+              </w:rPr>
+            </w:pPr>
+            <w:r>
+              <w:rPr>
+                <w:rFonts w:ascii="Arial" w:hAnsi="Arial" w:cs="Arial"/>
                 <w:szCs w:val="22"/>
                 <w:lang w:val="sv-SE"/>
               </w:rPr>
-            </w:pPr>
-          </w:p>
-          <w:p>
-            <w:pPr>
-              <w:pStyle w:val="Brdtext"/>
+              <w:t>Detta kontrak</w:t>
+            </w:r>
+            <w:r>
               <w:rPr>
                 <w:rFonts w:ascii="Arial" w:hAnsi="Arial" w:cs="Arial"/>
-                <w:i/>
-                <w:sz w:val="24"/>
-                <w:lang w:val="sv-SE"/>
-              </w:rPr>
-            </w:pPr>
+                <w:szCs w:val="22"/>
+                <w:lang w:val="sv-SE"/>
+              </w:rPr>
+              <w:t>t</w:t>
+            </w:r>
             <w:r>
               <w:rPr>
                 <w:rFonts w:ascii="Arial" w:hAnsi="Arial" w:cs="Arial"/>
-                <w:i/>
                 <w:szCs w:val="22"/>
                 <w:lang w:val="sv-SE"/>
               </w:rPr>
-              <w:t>Detta kontrak</w:t>
+              <w:t xml:space="preserve"> ska</w:t>
             </w:r>
             <w:r>
               <w:rPr>
                 <w:rFonts w:ascii="Arial" w:hAnsi="Arial" w:cs="Arial"/>
-                <w:i/>
                 <w:szCs w:val="22"/>
                 <w:lang w:val="sv-SE"/>
               </w:rPr>
-              <w:t>t</w:t>
+              <w:t>, liksom domänen,</w:t>
             </w:r>
             <w:r>
               <w:rPr>
                 <w:rFonts w:ascii="Arial" w:hAnsi="Arial" w:cs="Arial"/>
-                <w:i/>
                 <w:szCs w:val="22"/>
                 <w:lang w:val="sv-SE"/>
               </w:rPr>
-              <w:t xml:space="preserve"> ska</w:t>
+              <w:t xml:space="preserve"> ha en begränsad levnadstid </w:t>
             </w:r>
             <w:r>
               <w:rPr>
                 <w:rFonts w:ascii="Arial" w:hAnsi="Arial" w:cs="Arial"/>
-                <w:i/>
                 <w:szCs w:val="22"/>
                 <w:lang w:val="sv-SE"/>
               </w:rPr>
-              <w:t>, liksom domänen,</w:t>
+              <w:t xml:space="preserve">och får bara finnas på gemensamma tjänsteplattformen till </w:t>
             </w:r>
             <w:r>
               <w:rPr>
                 <w:rFonts w:ascii="Arial" w:hAnsi="Arial" w:cs="Arial"/>
-                <w:i/>
                 <w:szCs w:val="22"/>
                 <w:lang w:val="sv-SE"/>
               </w:rPr>
-              <w:t xml:space="preserve"> ha en begränsad levnadstid </w:t>
+              <w:t>utgången av kvartal 3 2014.</w:t>
             </w:r>
             <w:r>
               <w:rPr>
                 <w:rFonts w:ascii="Arial" w:hAnsi="Arial" w:cs="Arial"/>
-                <w:i/>
-                <w:szCs w:val="22"/>
-                <w:lang w:val="sv-SE"/>
-              </w:rPr>
-              <w:t xml:space="preserve">och får bara finnas på gemensamma tjänsteplattformen till </w:t>
-            </w:r>
-            <w:r>
-              <w:rPr>
-                <w:rFonts w:ascii="Arial" w:hAnsi="Arial" w:cs="Arial"/>
-                <w:i/>
-                <w:szCs w:val="22"/>
-                <w:lang w:val="sv-SE"/>
-              </w:rPr>
-              <w:t>utgången av kvartal 3 2014.</w:t>
-            </w:r>
-            <w:r>
-              <w:rPr>
-                <w:rFonts w:ascii="Arial" w:hAnsi="Arial" w:cs="Arial"/>
-                <w:i/>
                 <w:szCs w:val="22"/>
                 <w:lang w:val="sv-SE"/>
               </w:rPr>
@@ -3218,16 +3855,7 @@
                 <w:szCs w:val="22"/>
                 <w:lang w:val="sv-SE"/>
               </w:rPr>
-              <w:t xml:space="preserve">Konsekvenserna av detta beslut är att alternativ 2 </w:t>
-            </w:r>
-            <w:r>
-              <w:rPr>
-                <w:rFonts w:ascii="Arial" w:hAnsi="Arial" w:cs="Arial"/>
-                <w:i/>
-                <w:szCs w:val="22"/>
-                <w:lang w:val="sv-SE"/>
-              </w:rPr>
-              <w:t>kanske</w:t>
+              <w:t>Konsekvenserna av detta beslut är att alternativ 2 realiseras något senare än vad som skulle vara fallet</w:t>
             </w:r>
             <w:r>
               <w:rPr>
@@ -3235,23 +3863,17 @@
                 <w:szCs w:val="22"/>
                 <w:lang w:val="sv-SE"/>
               </w:rPr>
-              <w:t xml:space="preserve"> realiseras något senare än vad som skulle vara fallet om fullt fokus låg på alternativ 2 från början, men </w:t>
-            </w:r>
+              <w:t xml:space="preserve"> om det vore möjligt att möta projektets deadline och anpassa producentsystemet i motsvarande avseenden, </w:t>
+            </w:r>
+            <w:bookmarkStart w:id="12" w:name="_GoBack"/>
+            <w:bookmarkEnd w:id="12"/>
             <w:r>
               <w:rPr>
                 <w:rFonts w:ascii="Arial" w:hAnsi="Arial" w:cs="Arial"/>
                 <w:szCs w:val="22"/>
                 <w:lang w:val="sv-SE"/>
               </w:rPr>
-              <w:t xml:space="preserve">i så fall </w:t>
-            </w:r>
-            <w:r>
-              <w:rPr>
-                <w:rFonts w:ascii="Arial" w:hAnsi="Arial" w:cs="Arial"/>
-                <w:szCs w:val="22"/>
-                <w:lang w:val="sv-SE"/>
-              </w:rPr>
-              <w:t>enbart i mycket begränsad utsträckning.</w:t>
+              <w:t>enligt alternativ 2.</w:t>
             </w:r>
           </w:p>
         </w:tc>
@@ -3307,6 +3929,13 @@
                 <w:lang w:val="sv-SE"/>
               </w:rPr>
             </w:pPr>
+            <w:r>
+              <w:rPr>
+                <w:sz w:val="20"/>
+                <w:lang w:val="sv-SE"/>
+              </w:rPr>
+              <w:t>-</w:t>
+            </w:r>
           </w:p>
         </w:tc>
       </w:tr>
@@ -3412,7 +4041,7 @@
     <w:pPr>
       <w:pStyle w:val="Sidfot"/>
     </w:pPr>
-    <w:bookmarkStart w:id="26" w:name="Footer"/>
+    <w:bookmarkStart w:id="23" w:name="Footer"/>
     <w:r>
       <w:rPr>
         <w:i/>
@@ -3420,28 +4049,9 @@
         <w:color w:val="333333"/>
         <w:szCs w:val="12"/>
       </w:rPr>
-      <w:t>Center för eHälsa i samverkan</w:t>
+      <w:t xml:space="preserve">Center för </w:t>
     </w:r>
-    <w:r>
-      <w:rPr>
-        <w:color w:val="333333"/>
-        <w:szCs w:val="12"/>
-      </w:rPr>
-      <w:t xml:space="preserve"> koordinerar landstingens och regionernas samarbete för att </w:t>
-    </w:r>
-    <w:r>
-      <w:rPr>
-        <w:szCs w:val="12"/>
-      </w:rPr>
-      <w:t>förverkliga strategin för Nationell eHälsa – tillgänglig och säker information inom vård och omsorg</w:t>
-    </w:r>
-    <w:r>
-      <w:rPr>
-        <w:color w:val="333333"/>
-        <w:szCs w:val="12"/>
-      </w:rPr>
-      <w:t xml:space="preserve">. Centret ska skapa den långsiktighet som krävs för att utveckla och införa gemensamma eHälsostöd, infrastruktur och standarder som förbättrar informationstillgänglighet, kvalitet och patientsäkerhet. </w:t>
-    </w:r>
+    <w:proofErr w:type="spellStart"/>
     <w:r>
       <w:rPr>
         <w:i/>
@@ -3449,16 +4059,105 @@
         <w:color w:val="333333"/>
         <w:szCs w:val="12"/>
       </w:rPr>
-      <w:t>Center för eHälsa i samverkan</w:t>
+      <w:t>eHälsa</w:t>
+    </w:r>
+    <w:proofErr w:type="spellEnd"/>
+    <w:r>
+      <w:rPr>
+        <w:i/>
+        <w:iCs/>
+        <w:color w:val="333333"/>
+        <w:szCs w:val="12"/>
+      </w:rPr>
+      <w:t xml:space="preserve"> i samverkan</w:t>
     </w:r>
     <w:r>
       <w:rPr>
         <w:color w:val="333333"/>
         <w:szCs w:val="12"/>
       </w:rPr>
+      <w:t xml:space="preserve"> koordinerar landstingens och regionernas samarbete för att </w:t>
+    </w:r>
+    <w:r>
+      <w:rPr>
+        <w:szCs w:val="12"/>
+      </w:rPr>
+      <w:t xml:space="preserve">förverkliga strategin för Nationell </w:t>
+    </w:r>
+    <w:proofErr w:type="spellStart"/>
+    <w:r>
+      <w:rPr>
+        <w:szCs w:val="12"/>
+      </w:rPr>
+      <w:t>eHälsa</w:t>
+    </w:r>
+    <w:proofErr w:type="spellEnd"/>
+    <w:r>
+      <w:rPr>
+        <w:szCs w:val="12"/>
+      </w:rPr>
+      <w:t xml:space="preserve"> – tillgänglig och säker information inom vård och omsorg</w:t>
+    </w:r>
+    <w:r>
+      <w:rPr>
+        <w:color w:val="333333"/>
+        <w:szCs w:val="12"/>
+      </w:rPr>
+      <w:t xml:space="preserve">. Centret ska skapa den långsiktighet som krävs för att utveckla och införa gemensamma </w:t>
+    </w:r>
+    <w:proofErr w:type="spellStart"/>
+    <w:r>
+      <w:rPr>
+        <w:color w:val="333333"/>
+        <w:szCs w:val="12"/>
+      </w:rPr>
+      <w:t>eHälsostöd</w:t>
+    </w:r>
+    <w:proofErr w:type="spellEnd"/>
+    <w:r>
+      <w:rPr>
+        <w:color w:val="333333"/>
+        <w:szCs w:val="12"/>
+      </w:rPr>
+      <w:t xml:space="preserve">, infrastruktur och standarder som förbättrar informationstillgänglighet, kvalitet och patientsäkerhet. </w:t>
+    </w:r>
+    <w:r>
+      <w:rPr>
+        <w:i/>
+        <w:iCs/>
+        <w:color w:val="333333"/>
+        <w:szCs w:val="12"/>
+      </w:rPr>
+      <w:t xml:space="preserve">Center för </w:t>
+    </w:r>
+    <w:proofErr w:type="spellStart"/>
+    <w:r>
+      <w:rPr>
+        <w:i/>
+        <w:iCs/>
+        <w:color w:val="333333"/>
+        <w:szCs w:val="12"/>
+      </w:rPr>
+      <w:t>eHälsa</w:t>
+    </w:r>
+    <w:proofErr w:type="spellEnd"/>
+    <w:r>
+      <w:rPr>
+        <w:i/>
+        <w:iCs/>
+        <w:color w:val="333333"/>
+        <w:szCs w:val="12"/>
+      </w:rPr>
+      <w:t xml:space="preserve"> i samverkan</w:t>
+    </w:r>
+    <w:r>
+      <w:rPr>
+        <w:color w:val="333333"/>
+        <w:szCs w:val="12"/>
+      </w:rPr>
       <w:t xml:space="preserve"> styrs av representanter från landsting och regioner, Sveriges Kommuner och Landsting (SKL), kommunerna och de privata vårdgivarna.</w:t>
     </w:r>
-    <w:bookmarkEnd w:id="26"/>
+    <w:bookmarkEnd w:id="23"/>
     <w:r>
       <w:rPr>
         <w:rFonts w:cs="Georgia"/>
@@ -3821,7 +4520,7 @@
                               <w:sz w:val="16"/>
                               <w:szCs w:val="16"/>
                             </w:rPr>
-                            <w:t>3</w:t>
+                            <w:t>6</w:t>
                           </w:r>
                           <w:r>
                             <w:rPr>
@@ -3837,16 +4536,31 @@
                             </w:rPr>
                             <w:t xml:space="preserve"> (</w:t>
                           </w:r>
-                          <w:fldSimple w:instr=" SECTIONPAGES   \* MERGEFORMAT ">
-                            <w:r>
-                              <w:rPr>
-                                <w:noProof/>
-                                <w:sz w:val="16"/>
-                                <w:szCs w:val="16"/>
-                              </w:rPr>
-                              <w:t>6</w:t>
-                            </w:r>
-                          </w:fldSimple>
+                          <w:r>
+                            <w:fldChar w:fldCharType="begin"/>
+                          </w:r>
+                          <w:r>
+                            <w:instrText xml:space="preserve"> SECTIONPAGES   \* MERGEFORMAT </w:instrText>
+                          </w:r>
+                          <w:r>
+                            <w:fldChar w:fldCharType="separate"/>
+                          </w:r>
+                          <w:r>
+                            <w:rPr>
+                              <w:noProof/>
+                              <w:sz w:val="16"/>
+                              <w:szCs w:val="16"/>
+                            </w:rPr>
+                            <w:t>6</w:t>
+                          </w:r>
+                          <w:r>
+                            <w:rPr>
+                              <w:noProof/>
+                              <w:sz w:val="16"/>
+                              <w:szCs w:val="16"/>
+                            </w:rPr>
+                            <w:fldChar w:fldCharType="end"/>
+                          </w:r>
                           <w:r>
                             <w:rPr>
                               <w:sz w:val="16"/>
@@ -3912,7 +4626,7 @@
                         <w:sz w:val="16"/>
                         <w:szCs w:val="16"/>
                       </w:rPr>
-                      <w:t>3</w:t>
+                      <w:t>6</w:t>
                     </w:r>
                     <w:r>
                       <w:rPr>
@@ -3928,16 +4642,31 @@
                       </w:rPr>
                       <w:t xml:space="preserve"> (</w:t>
                     </w:r>
-                    <w:fldSimple w:instr=" SECTIONPAGES   \* MERGEFORMAT ">
-                      <w:r>
-                        <w:rPr>
-                          <w:noProof/>
-                          <w:sz w:val="16"/>
-                          <w:szCs w:val="16"/>
-                        </w:rPr>
-                        <w:t>6</w:t>
-                      </w:r>
-                    </w:fldSimple>
+                    <w:r>
+                      <w:fldChar w:fldCharType="begin"/>
+                    </w:r>
+                    <w:r>
+                      <w:instrText xml:space="preserve"> SECTIONPAGES   \* MERGEFORMAT </w:instrText>
+                    </w:r>
+                    <w:r>
+                      <w:fldChar w:fldCharType="separate"/>
+                    </w:r>
+                    <w:r>
+                      <w:rPr>
+                        <w:noProof/>
+                        <w:sz w:val="16"/>
+                        <w:szCs w:val="16"/>
+                      </w:rPr>
+                      <w:t>6</w:t>
+                    </w:r>
+                    <w:r>
+                      <w:rPr>
+                        <w:noProof/>
+                        <w:sz w:val="16"/>
+                        <w:szCs w:val="16"/>
+                      </w:rPr>
+                      <w:fldChar w:fldCharType="end"/>
+                    </w:r>
                     <w:r>
                       <w:rPr>
                         <w:sz w:val="16"/>
@@ -4033,16 +4762,16 @@
     </w:r>
     <w:bookmarkStart w:id="16" w:name="Date"/>
     <w:r>
-      <w:t>27</w:t>
+      <w:t>12</w:t>
     </w:r>
     <w:r>
       <w:t xml:space="preserve"> </w:t>
     </w:r>
     <w:r>
-      <w:t>januari</w:t>
+      <w:t xml:space="preserve">februari </w:t>
     </w:r>
     <w:r>
-      <w:t xml:space="preserve"> 201</w:t>
+      <w:t>201</w:t>
     </w:r>
     <w:bookmarkEnd w:id="16"/>
     <w:r>
@@ -4100,7 +4829,25 @@
               <w:sz w:val="14"/>
               <w:szCs w:val="14"/>
             </w:rPr>
-            <w:t>Center för eHälsa i samverkan</w:t>
+            <w:t xml:space="preserve">Center för </w:t>
+          </w:r>
+          <w:proofErr w:type="spellStart"/>
+          <w:r>
+            <w:rPr>
+              <w:rFonts w:cs="Georgia"/>
+              <w:sz w:val="14"/>
+              <w:szCs w:val="14"/>
+            </w:rPr>
+            <w:t>eHälsa</w:t>
+          </w:r>
+          <w:proofErr w:type="spellEnd"/>
+          <w:r>
+            <w:rPr>
+              <w:rFonts w:cs="Georgia"/>
+              <w:sz w:val="14"/>
+              <w:szCs w:val="14"/>
+            </w:rPr>
+            <w:t xml:space="preserve"> i samverkan</w:t>
           </w:r>
         </w:p>
         <w:p>
@@ -4148,118 +4895,6 @@
               <w:szCs w:val="12"/>
             </w:rPr>
           </w:pPr>
-          <w:r>
-            <w:rPr>
-              <w:rFonts w:cs="Georgia"/>
-              <w:sz w:val="12"/>
-              <w:szCs w:val="12"/>
-            </w:rPr>
-            <w:t>Tel:</w:t>
-          </w:r>
-          <w:r>
-            <w:rPr>
-              <w:rFonts w:cs="Georgia"/>
-              <w:sz w:val="12"/>
-              <w:szCs w:val="12"/>
-            </w:rPr>
-            <w:t xml:space="preserve"> </w:t>
-          </w:r>
-          <w:bookmarkStart w:id="19" w:name="PhoneDirect"/>
-          <w:bookmarkEnd w:id="19"/>
-          <w:r>
-            <w:rPr>
-              <w:rFonts w:cs="Georgia"/>
-              <w:sz w:val="12"/>
-              <w:szCs w:val="12"/>
-            </w:rPr>
-            <w:t xml:space="preserve"> </w:t>
-          </w:r>
-          <w:r>
-            <w:rPr>
-              <w:rFonts w:cs="Georgia"/>
-              <w:sz w:val="12"/>
-              <w:szCs w:val="12"/>
-            </w:rPr>
-            <w:t>070-9785404</w:t>
-          </w:r>
-        </w:p>
-        <w:p>
-          <w:pPr>
-            <w:pStyle w:val="Sidhuvud"/>
-            <w:rPr>
-              <w:rFonts w:cs="Georgia"/>
-              <w:color w:val="31849B" w:themeColor="accent5" w:themeShade="BF"/>
-              <w:sz w:val="12"/>
-              <w:szCs w:val="12"/>
-            </w:rPr>
-          </w:pPr>
-          <w:bookmarkStart w:id="20" w:name="LMobile"/>
-          <w:bookmarkEnd w:id="20"/>
-          <w:r>
-            <w:rPr>
-              <w:rFonts w:cs="Georgia"/>
-              <w:sz w:val="12"/>
-              <w:szCs w:val="12"/>
-            </w:rPr>
-            <w:t xml:space="preserve"> </w:t>
-          </w:r>
-          <w:bookmarkStart w:id="21" w:name="Mobile"/>
-          <w:bookmarkEnd w:id="21"/>
-          <w:r>
-            <w:rPr>
-              <w:rFonts w:cs="Georgia"/>
-              <w:color w:val="31849B" w:themeColor="accent5" w:themeShade="BF"/>
-              <w:sz w:val="12"/>
-              <w:szCs w:val="12"/>
-            </w:rPr>
-            <w:fldChar w:fldCharType="begin"/>
-          </w:r>
-          <w:r>
-            <w:rPr>
-              <w:rFonts w:cs="Georgia"/>
-              <w:color w:val="31849B" w:themeColor="accent5" w:themeShade="BF"/>
-              <w:sz w:val="12"/>
-              <w:szCs w:val="12"/>
-            </w:rPr>
-            <w:instrText xml:space="preserve"> DOCPROPERTY  "arknummer" \* MERGEFORMAT </w:instrText>
-          </w:r>
-          <w:r>
-            <w:rPr>
-              <w:rFonts w:cs="Georgia"/>
-              <w:color w:val="31849B" w:themeColor="accent5" w:themeShade="BF"/>
-              <w:sz w:val="12"/>
-              <w:szCs w:val="12"/>
-            </w:rPr>
-            <w:fldChar w:fldCharType="separate"/>
-          </w:r>
-          <w:r>
-            <w:rPr>
-              <w:rFonts w:cs="Georgia"/>
-              <w:color w:val="31849B" w:themeColor="accent5" w:themeShade="BF"/>
-              <w:sz w:val="12"/>
-              <w:szCs w:val="12"/>
-            </w:rPr>
-            <w:t>ARK_0023</w:t>
-          </w:r>
-          <w:r>
-            <w:rPr>
-              <w:rFonts w:cs="Georgia"/>
-              <w:color w:val="31849B" w:themeColor="accent5" w:themeShade="BF"/>
-              <w:sz w:val="12"/>
-              <w:szCs w:val="12"/>
-            </w:rPr>
-            <w:fldChar w:fldCharType="end"/>
-          </w:r>
-        </w:p>
-        <w:p>
-          <w:pPr>
-            <w:pStyle w:val="Sidhuvud"/>
-            <w:rPr>
-              <w:rFonts w:cs="Georgia"/>
-              <w:sz w:val="12"/>
-              <w:szCs w:val="12"/>
-            </w:rPr>
-          </w:pPr>
         </w:p>
         <w:p>
           <w:pPr>
@@ -4276,7 +4911,7 @@
               <w:sz w:val="12"/>
               <w:szCs w:val="12"/>
             </w:rPr>
-            <w:t>Björn Genfors</w:t>
+            <w:t>Journal på nätet</w:t>
           </w:r>
         </w:p>
         <w:p>
@@ -4288,8 +4923,8 @@
               <w:szCs w:val="12"/>
             </w:rPr>
           </w:pPr>
-          <w:bookmarkStart w:id="22" w:name="Email"/>
-          <w:bookmarkEnd w:id="22"/>
+          <w:bookmarkStart w:id="19" w:name="Email"/>
+          <w:bookmarkEnd w:id="19"/>
         </w:p>
       </w:tc>
       <w:tc>
@@ -4315,10 +4950,10 @@
           <w:r>
             <w:t xml:space="preserve"> </w:t>
           </w:r>
-          <w:bookmarkStart w:id="23" w:name="slask"/>
-          <w:bookmarkStart w:id="24" w:name="Addressee"/>
-          <w:bookmarkEnd w:id="23"/>
-          <w:bookmarkEnd w:id="24"/>
+          <w:bookmarkStart w:id="20" w:name="slask"/>
+          <w:bookmarkStart w:id="21" w:name="Addressee"/>
+          <w:bookmarkEnd w:id="20"/>
+          <w:bookmarkEnd w:id="21"/>
         </w:p>
       </w:tc>
     </w:tr>
@@ -4411,8 +5046,8 @@
     <w:pPr>
       <w:pStyle w:val="Sidhuvud"/>
     </w:pPr>
-    <w:bookmarkStart w:id="25" w:name="Radera2"/>
-    <w:bookmarkEnd w:id="25"/>
+    <w:bookmarkStart w:id="22" w:name="Radera2"/>
+    <w:bookmarkEnd w:id="22"/>
   </w:p>
   <w:p>
     <w:pPr>
@@ -4533,16 +5168,31 @@
                             </w:rPr>
                             <w:t xml:space="preserve"> (</w:t>
                           </w:r>
-                          <w:fldSimple w:instr=" SECTIONPAGES   \* MERGEFORMAT ">
-                            <w:r>
-                              <w:rPr>
-                                <w:noProof/>
-                                <w:sz w:val="16"/>
-                                <w:szCs w:val="16"/>
-                              </w:rPr>
-                              <w:t>6</w:t>
-                            </w:r>
-                          </w:fldSimple>
+                          <w:r>
+                            <w:fldChar w:fldCharType="begin"/>
+                          </w:r>
+                          <w:r>
+                            <w:instrText xml:space="preserve"> SECTIONPAGES   \* MERGEFORMAT </w:instrText>
+                          </w:r>
+                          <w:r>
+                            <w:fldChar w:fldCharType="separate"/>
+                          </w:r>
+                          <w:r>
+                            <w:rPr>
+                              <w:noProof/>
+                              <w:sz w:val="16"/>
+                              <w:szCs w:val="16"/>
+                            </w:rPr>
+                            <w:t>6</w:t>
+                          </w:r>
+                          <w:r>
+                            <w:rPr>
+                              <w:noProof/>
+                              <w:sz w:val="16"/>
+                              <w:szCs w:val="16"/>
+                            </w:rPr>
+                            <w:fldChar w:fldCharType="end"/>
+                          </w:r>
                           <w:r>
                             <w:rPr>
                               <w:sz w:val="16"/>
@@ -4624,16 +5274,31 @@
                       </w:rPr>
                       <w:t xml:space="preserve"> (</w:t>
                     </w:r>
-                    <w:fldSimple w:instr=" SECTIONPAGES   \* MERGEFORMAT ">
-                      <w:r>
-                        <w:rPr>
-                          <w:noProof/>
-                          <w:sz w:val="16"/>
-                          <w:szCs w:val="16"/>
-                        </w:rPr>
-                        <w:t>6</w:t>
-                      </w:r>
-                    </w:fldSimple>
+                    <w:r>
+                      <w:fldChar w:fldCharType="begin"/>
+                    </w:r>
+                    <w:r>
+                      <w:instrText xml:space="preserve"> SECTIONPAGES   \* MERGEFORMAT </w:instrText>
+                    </w:r>
+                    <w:r>
+                      <w:fldChar w:fldCharType="separate"/>
+                    </w:r>
+                    <w:r>
+                      <w:rPr>
+                        <w:noProof/>
+                        <w:sz w:val="16"/>
+                        <w:szCs w:val="16"/>
+                      </w:rPr>
+                      <w:t>6</w:t>
+                    </w:r>
+                    <w:r>
+                      <w:rPr>
+                        <w:noProof/>
+                        <w:sz w:val="16"/>
+                        <w:szCs w:val="16"/>
+                      </w:rPr>
+                      <w:fldChar w:fldCharType="end"/>
+                    </w:r>
                     <w:r>
                       <w:rPr>
                         <w:sz w:val="16"/>
@@ -6481,7 +7146,7 @@
   <w:abstractNum w:abstractNumId="19">
     <w:nsid w:val="4C935620"/>
     <w:multiLevelType w:val="multilevel"/>
-    <w:tmpl w:val="241ED9A2"/>
+    <w:tmpl w:val="680E62B8"/>
     <w:lvl w:ilvl="0">
       <w:start w:val="1"/>
       <w:numFmt w:val="decimal"/>
@@ -7825,6 +8490,9 @@
     <w:abstractNumId w:val="6"/>
   </w:num>
   <w:num w:numId="31">
+    <w:abstractNumId w:val="19"/>
+  </w:num>
+  <w:num w:numId="32">
     <w:abstractNumId w:val="19"/>
   </w:num>
 </w:numbering>
@@ -8030,7 +8698,7 @@
     <w:autoRedefine/>
     <w:uiPriority w:val="9"/>
     <w:qFormat/>
-    <w:rsid w:val="00DE35C6"/>
+    <w:rsid w:val="001F2F8E"/>
     <w:pPr>
       <w:keepNext/>
       <w:keepLines/>
@@ -8251,7 +8919,7 @@
     <w:basedOn w:val="Standardstycketeckensnitt"/>
     <w:link w:val="Rubrik2"/>
     <w:uiPriority w:val="9"/>
-    <w:rsid w:val="00DE35C6"/>
+    <w:rsid w:val="001F2F8E"/>
     <w:rPr>
       <w:rFonts w:ascii="Georgia" w:eastAsia="Times New Roman" w:hAnsi="Georgia"/>
       <w:bCs/>
@@ -8817,7 +9485,7 @@
     <w:autoRedefine/>
     <w:uiPriority w:val="9"/>
     <w:qFormat/>
-    <w:rsid w:val="00DE35C6"/>
+    <w:rsid w:val="001F2F8E"/>
     <w:pPr>
       <w:keepNext/>
       <w:keepLines/>
@@ -9038,7 +9706,7 @@
     <w:basedOn w:val="Standardstycketeckensnitt"/>
     <w:link w:val="Rubrik2"/>
     <w:uiPriority w:val="9"/>
-    <w:rsid w:val="00DE35C6"/>
+    <w:rsid w:val="001F2F8E"/>
     <w:rPr>
       <w:rFonts w:ascii="Georgia" w:eastAsia="Times New Roman" w:hAnsi="Georgia"/>
       <w:bCs/>
@@ -9692,7 +10360,7 @@
 </file>
 
 <file path=customXml/itemProps1.xml><?xml version="1.0" encoding="utf-8"?>
-<ds:datastoreItem xmlns:ds="http://schemas.openxmlformats.org/officeDocument/2006/customXml" ds:itemID="{D199F1AF-6AEE-4273-BCAE-4DBFCF5596A9}">
+<ds:datastoreItem xmlns:ds="http://schemas.openxmlformats.org/officeDocument/2006/customXml" ds:itemID="{1488553D-1281-4CB2-8198-09248A133A10}">
   <ds:schemaRefs>
     <ds:schemaRef ds:uri="http://schemas.openxmlformats.org/officeDocument/2006/bibliography"/>
   </ds:schemaRefs>

</xml_diff>

<commit_message>
uppdaterat AB och TKB om aggregerande tjänst
</commit_message>
<xml_diff>
--- a/ServiceInteractions/riv/clinicalprocess/healthcond/rheuma/trunk/docs/Arkitekturella beslut.docx
+++ b/ServiceInteractions/riv/clinicalprocess/healthcond/rheuma/trunk/docs/Arkitekturella beslut.docx
@@ -157,7 +157,7 @@
           <w:sz w:val="36"/>
           <w:szCs w:val="36"/>
         </w:rPr>
-        <w:t>RC1</w:t>
+        <w:t>RC2</w:t>
       </w:r>
     </w:p>
     <w:p>
@@ -224,7 +224,7 @@
           <w:sz w:val="36"/>
           <w:szCs w:val="36"/>
         </w:rPr>
-        <w:t>12</w:t>
+        <w:t>20</w:t>
       </w:r>
     </w:p>
     <w:p>
@@ -318,7 +318,7 @@
       <w:r>
         <w:fldChar w:fldCharType="separate"/>
       </w:r>
-      <w:hyperlink w:anchor="_Toc379202696" w:history="1">
+      <w:hyperlink w:anchor="_Toc380624629" w:history="1">
         <w:r>
           <w:rPr>
             <w:rStyle w:val="Hyperlnk"/>
@@ -356,7 +356,7 @@
           <w:rPr>
             <w:webHidden/>
           </w:rPr>
-          <w:instrText xml:space="preserve"> PAGEREF _Toc379202696 \h </w:instrText>
+          <w:instrText xml:space="preserve"> PAGEREF _Toc380624629 \h </w:instrText>
         </w:r>
         <w:r>
           <w:rPr>
@@ -397,7 +397,7 @@
           <w:lang w:eastAsia="sv-SE"/>
         </w:rPr>
       </w:pPr>
-      <w:hyperlink w:anchor="_Toc379202697" w:history="1">
+      <w:hyperlink w:anchor="_Toc380624630" w:history="1">
         <w:r>
           <w:rPr>
             <w:rStyle w:val="Hyperlnk"/>
@@ -440,7 +440,7 @@
             <w:noProof/>
             <w:webHidden/>
           </w:rPr>
-          <w:instrText xml:space="preserve"> PAGEREF _Toc379202697 \h </w:instrText>
+          <w:instrText xml:space="preserve"> PAGEREF _Toc380624630 \h </w:instrText>
         </w:r>
         <w:r>
           <w:rPr>
@@ -485,7 +485,7 @@
           <w:lang w:eastAsia="sv-SE"/>
         </w:rPr>
       </w:pPr>
-      <w:hyperlink w:anchor="_Toc379202698" w:history="1">
+      <w:hyperlink w:anchor="_Toc380624631" w:history="1">
         <w:r>
           <w:rPr>
             <w:rStyle w:val="Hyperlnk"/>
@@ -528,7 +528,7 @@
             <w:noProof/>
             <w:webHidden/>
           </w:rPr>
-          <w:instrText xml:space="preserve"> PAGEREF _Toc379202698 \h </w:instrText>
+          <w:instrText xml:space="preserve"> PAGEREF _Toc380624631 \h </w:instrText>
         </w:r>
         <w:r>
           <w:rPr>
@@ -572,7 +572,7 @@
           <w:lang w:eastAsia="sv-SE"/>
         </w:rPr>
       </w:pPr>
-      <w:hyperlink w:anchor="_Toc379202699" w:history="1">
+      <w:hyperlink w:anchor="_Toc380624632" w:history="1">
         <w:r>
           <w:rPr>
             <w:rStyle w:val="Hyperlnk"/>
@@ -610,7 +610,7 @@
           <w:rPr>
             <w:webHidden/>
           </w:rPr>
-          <w:instrText xml:space="preserve"> PAGEREF _Toc379202699 \h </w:instrText>
+          <w:instrText xml:space="preserve"> PAGEREF _Toc380624632 \h </w:instrText>
         </w:r>
         <w:r>
           <w:rPr>
@@ -651,7 +651,7 @@
           <w:lang w:eastAsia="sv-SE"/>
         </w:rPr>
       </w:pPr>
-      <w:hyperlink w:anchor="_Toc379202700" w:history="1">
+      <w:hyperlink w:anchor="_Toc380624633" w:history="1">
         <w:r>
           <w:rPr>
             <w:rStyle w:val="Hyperlnk"/>
@@ -673,7 +673,7 @@
             <w:rStyle w:val="Hyperlnk"/>
             <w:noProof/>
           </w:rPr>
-          <w:t>AB: Beslut om att utveckla ett monolitiskt kontrakt</w:t>
+          <w:t>AB: Beslut om typ av tjänstekontrakt som behöver utvecklas</w:t>
         </w:r>
         <w:r>
           <w:rPr>
@@ -694,7 +694,7 @@
             <w:noProof/>
             <w:webHidden/>
           </w:rPr>
-          <w:instrText xml:space="preserve"> PAGEREF _Toc379202700 \h </w:instrText>
+          <w:instrText xml:space="preserve"> PAGEREF _Toc380624633 \h </w:instrText>
         </w:r>
         <w:r>
           <w:rPr>
@@ -726,6 +726,94 @@
       </w:hyperlink>
     </w:p>
     <w:p>
+      <w:pPr>
+        <w:pStyle w:val="Innehll2"/>
+        <w:tabs>
+          <w:tab w:val="left" w:pos="880"/>
+          <w:tab w:val="right" w:leader="dot" w:pos="8664"/>
+        </w:tabs>
+        <w:rPr>
+          <w:rFonts w:asciiTheme="minorHAnsi" w:eastAsiaTheme="minorEastAsia" w:hAnsiTheme="minorHAnsi" w:cstheme="minorBidi"/>
+          <w:noProof/>
+          <w:sz w:val="22"/>
+          <w:lang w:eastAsia="sv-SE"/>
+        </w:rPr>
+      </w:pPr>
+      <w:hyperlink w:anchor="_Toc380624634" w:history="1">
+        <w:r>
+          <w:rPr>
+            <w:rStyle w:val="Hyperlnk"/>
+            <w:noProof/>
+          </w:rPr>
+          <w:t>2.2.</w:t>
+        </w:r>
+        <w:r>
+          <w:rPr>
+            <w:rFonts w:asciiTheme="minorHAnsi" w:eastAsiaTheme="minorEastAsia" w:hAnsiTheme="minorHAnsi" w:cstheme="minorBidi"/>
+            <w:noProof/>
+            <w:sz w:val="22"/>
+            <w:lang w:eastAsia="sv-SE"/>
+          </w:rPr>
+          <w:tab/>
+        </w:r>
+        <w:r>
+          <w:rPr>
+            <w:rStyle w:val="Hyperlnk"/>
+            <w:noProof/>
+          </w:rPr>
+          <w:t>AB: Beslut om aggregerande tjänst</w:t>
+        </w:r>
+        <w:r>
+          <w:rPr>
+            <w:noProof/>
+            <w:webHidden/>
+          </w:rPr>
+          <w:tab/>
+        </w:r>
+        <w:r>
+          <w:rPr>
+            <w:noProof/>
+            <w:webHidden/>
+          </w:rPr>
+          <w:fldChar w:fldCharType="begin"/>
+        </w:r>
+        <w:r>
+          <w:rPr>
+            <w:noProof/>
+            <w:webHidden/>
+          </w:rPr>
+          <w:instrText xml:space="preserve"> PAGEREF _Toc380624634 \h </w:instrText>
+        </w:r>
+        <w:r>
+          <w:rPr>
+            <w:noProof/>
+            <w:webHidden/>
+          </w:rPr>
+        </w:r>
+        <w:r>
+          <w:rPr>
+            <w:noProof/>
+            <w:webHidden/>
+          </w:rPr>
+          <w:fldChar w:fldCharType="separate"/>
+        </w:r>
+        <w:r>
+          <w:rPr>
+            <w:noProof/>
+            <w:webHidden/>
+          </w:rPr>
+          <w:t>6</w:t>
+        </w:r>
+        <w:r>
+          <w:rPr>
+            <w:noProof/>
+            <w:webHidden/>
+          </w:rPr>
+          <w:fldChar w:fldCharType="end"/>
+        </w:r>
+      </w:hyperlink>
+    </w:p>
+    <w:p>
       <w:r>
         <w:fldChar w:fldCharType="end"/>
       </w:r>
@@ -737,6 +825,8 @@
       <w:r>
         <w:br w:type="page"/>
       </w:r>
+      <w:bookmarkStart w:id="1" w:name="_GoBack"/>
+      <w:bookmarkEnd w:id="1"/>
     </w:p>
     <w:p>
       <w:pPr>
@@ -1157,8 +1247,6 @@
               </w:rPr>
               <w:t>Korrigerat svenskt namn så det följer regelverket. Korrigerat versionsangivelse på förstasidan.</w:t>
             </w:r>
-            <w:bookmarkStart w:id="1" w:name="_GoBack"/>
-            <w:bookmarkEnd w:id="1"/>
           </w:p>
         </w:tc>
         <w:tc>
@@ -1194,14 +1282,107 @@
           </w:p>
         </w:tc>
       </w:tr>
+      <w:tr>
+        <w:tc>
+          <w:tcPr>
+            <w:tcW w:w="964" w:type="dxa"/>
+          </w:tcPr>
+          <w:p>
+            <w:pPr>
+              <w:pStyle w:val="TableText"/>
+              <w:ind w:right="0"/>
+              <w:jc w:val="center"/>
+            </w:pPr>
+            <w:r>
+              <w:t>RC2</w:t>
+            </w:r>
+          </w:p>
+        </w:tc>
+        <w:tc>
+          <w:tcPr>
+            <w:tcW w:w="1224" w:type="dxa"/>
+          </w:tcPr>
+          <w:p>
+            <w:pPr>
+              <w:pStyle w:val="TableText"/>
+              <w:ind w:right="0"/>
+              <w:jc w:val="center"/>
+            </w:pPr>
+            <w:r>
+              <w:t>2014-02-20</w:t>
+            </w:r>
+          </w:p>
+        </w:tc>
+        <w:tc>
+          <w:tcPr>
+            <w:tcW w:w="4140" w:type="dxa"/>
+          </w:tcPr>
+          <w:p>
+            <w:pPr>
+              <w:pStyle w:val="TableText"/>
+              <w:ind w:right="0"/>
+              <w:rPr>
+                <w:lang w:val="sv-SE"/>
+              </w:rPr>
+            </w:pPr>
+            <w:r>
+              <w:rPr>
+                <w:lang w:val="sv-SE"/>
+              </w:rPr>
+              <w:t>Addera</w:t>
+            </w:r>
+            <w:r>
+              <w:rPr>
+                <w:lang w:val="sv-SE"/>
+              </w:rPr>
+              <w:t>t notering/beslut om att aggregerad tjä</w:t>
+            </w:r>
+            <w:r>
+              <w:rPr>
+                <w:lang w:val="sv-SE"/>
+              </w:rPr>
+              <w:t>nst inte behövs</w:t>
+            </w:r>
+          </w:p>
+        </w:tc>
+        <w:tc>
+          <w:tcPr>
+            <w:tcW w:w="1980" w:type="dxa"/>
+          </w:tcPr>
+          <w:p>
+            <w:pPr>
+              <w:pStyle w:val="TableText"/>
+              <w:ind w:right="0"/>
+              <w:rPr>
+                <w:lang w:val="sv-SE"/>
+              </w:rPr>
+            </w:pPr>
+            <w:r>
+              <w:rPr>
+                <w:lang w:val="sv-SE"/>
+              </w:rPr>
+              <w:t>Marcus Claus</w:t>
+            </w:r>
+          </w:p>
+        </w:tc>
+        <w:tc>
+          <w:tcPr>
+            <w:tcW w:w="1440" w:type="dxa"/>
+          </w:tcPr>
+          <w:p>
+            <w:pPr>
+              <w:pStyle w:val="TableText"/>
+              <w:ind w:right="0"/>
+              <w:jc w:val="center"/>
+              <w:rPr>
+                <w:lang w:val="sv-SE"/>
+              </w:rPr>
+            </w:pPr>
+          </w:p>
+        </w:tc>
+      </w:tr>
     </w:tbl>
-    <w:p>
-      <w:pPr>
-        <w:rPr>
-          <w:lang w:val="en-US"/>
-        </w:rPr>
-      </w:pPr>
-    </w:p>
+    <w:p/>
     <w:p>
       <w:pPr>
         <w:rPr>
@@ -1460,7 +1641,7 @@
         <w:pStyle w:val="Rubrik1"/>
         <w:ind w:left="720"/>
       </w:pPr>
-      <w:bookmarkStart w:id="3" w:name="_Toc379202696"/>
+      <w:bookmarkStart w:id="3" w:name="_Toc380624629"/>
       <w:r>
         <w:lastRenderedPageBreak/>
         <w:t>Inledning</w:t>
@@ -1521,7 +1702,7 @@
       </w:pPr>
       <w:bookmarkStart w:id="4" w:name="_Toc264866304"/>
       <w:bookmarkStart w:id="5" w:name="_Toc185913452"/>
-      <w:bookmarkStart w:id="6" w:name="_Toc379202697"/>
+      <w:bookmarkStart w:id="6" w:name="_Toc380624630"/>
       <w:r>
         <w:t>Syfte</w:t>
       </w:r>
@@ -1713,7 +1894,7 @@
       <w:pPr>
         <w:pStyle w:val="Rubrik2"/>
       </w:pPr>
-      <w:bookmarkStart w:id="7" w:name="_Toc379202698"/>
+      <w:bookmarkStart w:id="7" w:name="_Toc380624631"/>
       <w:r>
         <w:t>Begrepp</w:t>
       </w:r>
@@ -2262,14 +2443,7 @@
                 <w:bCs/>
                 <w:lang w:val="sv-SE"/>
               </w:rPr>
-              <w:t xml:space="preserve"> </w:t>
-            </w:r>
-            <w:r>
-              <w:rPr>
-                <w:bCs/>
-                <w:lang w:val="sv-SE"/>
-              </w:rPr>
-              <w:t>vård- och omsorgs</w:t>
+              <w:t xml:space="preserve"> vård- och omsorgs</w:t>
             </w:r>
             <w:r>
               <w:rPr>
@@ -2361,7 +2535,7 @@
       </w:pPr>
       <w:bookmarkStart w:id="8" w:name="_Toc264866307"/>
       <w:bookmarkStart w:id="9" w:name="_Toc185913455"/>
-      <w:bookmarkStart w:id="10" w:name="_Toc379202699"/>
+      <w:bookmarkStart w:id="10" w:name="_Toc380624632"/>
       <w:proofErr w:type="spellStart"/>
       <w:r>
         <w:lastRenderedPageBreak/>
@@ -2379,8 +2553,8 @@
       <w:pPr>
         <w:pStyle w:val="Rubrik2"/>
       </w:pPr>
-      <w:bookmarkStart w:id="11" w:name="_Toc379202700"/>
-      <w:bookmarkStart w:id="12" w:name="_Toc185913456"/>
+      <w:bookmarkStart w:id="11" w:name="_Toc185913456"/>
+      <w:bookmarkStart w:id="12" w:name="_Toc380624633"/>
       <w:r>
         <w:t>AB</w:t>
       </w:r>
@@ -2388,10 +2562,10 @@
         <w:t xml:space="preserve">: </w:t>
       </w:r>
       <w:bookmarkEnd w:id="11"/>
-      <w:bookmarkEnd w:id="12"/>
       <w:r>
         <w:t>Beslut om typ av tjänstekontrakt som behöver utvecklas</w:t>
       </w:r>
+      <w:bookmarkEnd w:id="12"/>
     </w:p>
     <w:p/>
     <w:tbl>
@@ -4382,6 +4556,31 @@
           <w:lang w:val="sv-SE"/>
         </w:rPr>
       </w:pPr>
+    </w:p>
+    <w:p>
+      <w:pPr>
+        <w:pStyle w:val="Rubrik2"/>
+      </w:pPr>
+      <w:bookmarkStart w:id="13" w:name="_Toc380624634"/>
+      <w:r>
+        <w:t xml:space="preserve">AB: Beslut om </w:t>
+      </w:r>
+      <w:r>
+        <w:t>aggregerande tjänst</w:t>
+      </w:r>
+      <w:bookmarkEnd w:id="13"/>
+    </w:p>
+    <w:p/>
+    <w:p>
+      <w:r>
+        <w:t xml:space="preserve">För </w:t>
+      </w:r>
+      <w:r>
+        <w:t xml:space="preserve">denna tjänstedomäns </w:t>
+      </w:r>
+      <w:r>
+        <w:t>tjänstekontrakt behöver inte någon aggregerande tjänst tas fram och installeras eftersom endast ett (1) källsystem (producent) finns.</w:t>
+      </w:r>
     </w:p>
     <w:p>
       <w:pPr>
@@ -4476,7 +4675,7 @@
     <w:pPr>
       <w:pStyle w:val="Sidfot"/>
     </w:pPr>
-    <w:bookmarkStart w:id="23" w:name="Footer"/>
+    <w:bookmarkStart w:id="24" w:name="Footer"/>
     <w:r>
       <w:rPr>
         <w:i/>
@@ -4592,7 +4791,7 @@
       </w:rPr>
       <w:t xml:space="preserve"> styrs av representanter från landsting och regioner, Sveriges Kommuner och Landsting (SKL), kommunerna och de privata vårdgivarna.</w:t>
     </w:r>
-    <w:bookmarkEnd w:id="23"/>
+    <w:bookmarkEnd w:id="24"/>
     <w:r>
       <w:rPr>
         <w:rFonts w:cs="Georgia"/>
@@ -4823,12 +5022,12 @@
     <w:r>
       <w:tab/>
     </w:r>
-    <w:bookmarkStart w:id="13" w:name="Date1"/>
+    <w:bookmarkStart w:id="14" w:name="Date1"/>
     <w:r>
       <w:t>2</w:t>
     </w:r>
     <w:r>
-      <w:t>7</w:t>
+      <w:t>0</w:t>
     </w:r>
     <w:r>
       <w:t xml:space="preserve"> </w:t>
@@ -4839,7 +5038,7 @@
     <w:r>
       <w:t xml:space="preserve"> 201</w:t>
     </w:r>
-    <w:bookmarkEnd w:id="13"/>
+    <w:bookmarkEnd w:id="14"/>
     <w:r>
       <w:t>4</w:t>
     </w:r>
@@ -4853,13 +5052,13 @@
     <w:r>
       <w:tab/>
     </w:r>
-    <w:bookmarkStart w:id="14" w:name="LDnr1"/>
-    <w:bookmarkEnd w:id="14"/>
+    <w:bookmarkStart w:id="15" w:name="LDnr1"/>
+    <w:bookmarkEnd w:id="15"/>
     <w:r>
       <w:t xml:space="preserve"> </w:t>
     </w:r>
-    <w:bookmarkStart w:id="15" w:name="Dnr1"/>
-    <w:bookmarkEnd w:id="15"/>
+    <w:bookmarkStart w:id="16" w:name="Dnr1"/>
+    <w:bookmarkEnd w:id="16"/>
     <w:r>
       <w:rPr>
         <w:rFonts w:cs="Georgia"/>
@@ -4955,7 +5154,7 @@
                               <w:sz w:val="16"/>
                               <w:szCs w:val="16"/>
                             </w:rPr>
-                            <w:t>3</w:t>
+                            <w:t>2</w:t>
                           </w:r>
                           <w:r>
                             <w:rPr>
@@ -4971,16 +5170,31 @@
                             </w:rPr>
                             <w:t xml:space="preserve"> (</w:t>
                           </w:r>
-                          <w:fldSimple w:instr=" SECTIONPAGES   \* MERGEFORMAT ">
-                            <w:r>
-                              <w:rPr>
-                                <w:noProof/>
-                                <w:sz w:val="16"/>
-                                <w:szCs w:val="16"/>
-                              </w:rPr>
-                              <w:t>6</w:t>
-                            </w:r>
-                          </w:fldSimple>
+                          <w:r>
+                            <w:fldChar w:fldCharType="begin"/>
+                          </w:r>
+                          <w:r>
+                            <w:instrText xml:space="preserve"> SECTIONPAGES   \* MERGEFORMAT </w:instrText>
+                          </w:r>
+                          <w:r>
+                            <w:fldChar w:fldCharType="separate"/>
+                          </w:r>
+                          <w:r>
+                            <w:rPr>
+                              <w:noProof/>
+                              <w:sz w:val="16"/>
+                              <w:szCs w:val="16"/>
+                            </w:rPr>
+                            <w:t>6</w:t>
+                          </w:r>
+                          <w:r>
+                            <w:rPr>
+                              <w:noProof/>
+                              <w:sz w:val="16"/>
+                              <w:szCs w:val="16"/>
+                            </w:rPr>
+                            <w:fldChar w:fldCharType="end"/>
+                          </w:r>
                           <w:r>
                             <w:rPr>
                               <w:sz w:val="16"/>
@@ -5046,7 +5260,7 @@
                         <w:sz w:val="16"/>
                         <w:szCs w:val="16"/>
                       </w:rPr>
-                      <w:t>3</w:t>
+                      <w:t>2</w:t>
                     </w:r>
                     <w:r>
                       <w:rPr>
@@ -5062,16 +5276,31 @@
                       </w:rPr>
                       <w:t xml:space="preserve"> (</w:t>
                     </w:r>
-                    <w:fldSimple w:instr=" SECTIONPAGES   \* MERGEFORMAT ">
-                      <w:r>
-                        <w:rPr>
-                          <w:noProof/>
-                          <w:sz w:val="16"/>
-                          <w:szCs w:val="16"/>
-                        </w:rPr>
-                        <w:t>6</w:t>
-                      </w:r>
-                    </w:fldSimple>
+                    <w:r>
+                      <w:fldChar w:fldCharType="begin"/>
+                    </w:r>
+                    <w:r>
+                      <w:instrText xml:space="preserve"> SECTIONPAGES   \* MERGEFORMAT </w:instrText>
+                    </w:r>
+                    <w:r>
+                      <w:fldChar w:fldCharType="separate"/>
+                    </w:r>
+                    <w:r>
+                      <w:rPr>
+                        <w:noProof/>
+                        <w:sz w:val="16"/>
+                        <w:szCs w:val="16"/>
+                      </w:rPr>
+                      <w:t>6</w:t>
+                    </w:r>
+                    <w:r>
+                      <w:rPr>
+                        <w:noProof/>
+                        <w:sz w:val="16"/>
+                        <w:szCs w:val="16"/>
+                      </w:rPr>
+                      <w:fldChar w:fldCharType="end"/>
+                    </w:r>
                     <w:r>
                       <w:rPr>
                         <w:sz w:val="16"/>
@@ -5165,9 +5394,9 @@
     <w:r>
       <w:tab/>
     </w:r>
-    <w:bookmarkStart w:id="16" w:name="Date"/>
+    <w:bookmarkStart w:id="17" w:name="Date"/>
     <w:r>
-      <w:t>12</w:t>
+      <w:t>20</w:t>
     </w:r>
     <w:r>
       <w:t xml:space="preserve"> </w:t>
@@ -5178,7 +5407,7 @@
     <w:r>
       <w:t>201</w:t>
     </w:r>
-    <w:bookmarkEnd w:id="16"/>
+    <w:bookmarkEnd w:id="17"/>
     <w:r>
       <w:t>4</w:t>
     </w:r>
@@ -5192,13 +5421,13 @@
     <w:r>
       <w:tab/>
     </w:r>
-    <w:bookmarkStart w:id="17" w:name="LDnr"/>
-    <w:bookmarkEnd w:id="17"/>
+    <w:bookmarkStart w:id="18" w:name="LDnr"/>
+    <w:bookmarkEnd w:id="18"/>
     <w:r>
       <w:t xml:space="preserve"> </w:t>
     </w:r>
-    <w:bookmarkStart w:id="18" w:name="Dnr"/>
-    <w:bookmarkEnd w:id="18"/>
+    <w:bookmarkStart w:id="19" w:name="Dnr"/>
+    <w:bookmarkEnd w:id="19"/>
   </w:p>
   <w:p/>
   <w:tbl>
@@ -5328,8 +5557,8 @@
               <w:szCs w:val="12"/>
             </w:rPr>
           </w:pPr>
-          <w:bookmarkStart w:id="19" w:name="Email"/>
-          <w:bookmarkEnd w:id="19"/>
+          <w:bookmarkStart w:id="20" w:name="Email"/>
+          <w:bookmarkEnd w:id="20"/>
         </w:p>
       </w:tc>
       <w:tc>
@@ -5355,10 +5584,10 @@
           <w:r>
             <w:t xml:space="preserve"> </w:t>
           </w:r>
-          <w:bookmarkStart w:id="20" w:name="slask"/>
-          <w:bookmarkStart w:id="21" w:name="Addressee"/>
-          <w:bookmarkEnd w:id="20"/>
+          <w:bookmarkStart w:id="21" w:name="slask"/>
+          <w:bookmarkStart w:id="22" w:name="Addressee"/>
           <w:bookmarkEnd w:id="21"/>
+          <w:bookmarkEnd w:id="22"/>
         </w:p>
       </w:tc>
     </w:tr>
@@ -5451,8 +5680,8 @@
     <w:pPr>
       <w:pStyle w:val="Sidhuvud"/>
     </w:pPr>
-    <w:bookmarkStart w:id="22" w:name="Radera2"/>
-    <w:bookmarkEnd w:id="22"/>
+    <w:bookmarkStart w:id="23" w:name="Radera2"/>
+    <w:bookmarkEnd w:id="23"/>
   </w:p>
   <w:p>
     <w:pPr>
@@ -5573,16 +5802,31 @@
                             </w:rPr>
                             <w:t xml:space="preserve"> (</w:t>
                           </w:r>
-                          <w:fldSimple w:instr=" SECTIONPAGES   \* MERGEFORMAT ">
-                            <w:r>
-                              <w:rPr>
-                                <w:noProof/>
-                                <w:sz w:val="16"/>
-                                <w:szCs w:val="16"/>
-                              </w:rPr>
-                              <w:t>6</w:t>
-                            </w:r>
-                          </w:fldSimple>
+                          <w:r>
+                            <w:fldChar w:fldCharType="begin"/>
+                          </w:r>
+                          <w:r>
+                            <w:instrText xml:space="preserve"> SECTIONPAGES   \* MERGEFORMAT </w:instrText>
+                          </w:r>
+                          <w:r>
+                            <w:fldChar w:fldCharType="separate"/>
+                          </w:r>
+                          <w:r>
+                            <w:rPr>
+                              <w:noProof/>
+                              <w:sz w:val="16"/>
+                              <w:szCs w:val="16"/>
+                            </w:rPr>
+                            <w:t>6</w:t>
+                          </w:r>
+                          <w:r>
+                            <w:rPr>
+                              <w:noProof/>
+                              <w:sz w:val="16"/>
+                              <w:szCs w:val="16"/>
+                            </w:rPr>
+                            <w:fldChar w:fldCharType="end"/>
+                          </w:r>
                           <w:r>
                             <w:rPr>
                               <w:sz w:val="16"/>
@@ -5664,16 +5908,31 @@
                       </w:rPr>
                       <w:t xml:space="preserve"> (</w:t>
                     </w:r>
-                    <w:fldSimple w:instr=" SECTIONPAGES   \* MERGEFORMAT ">
-                      <w:r>
-                        <w:rPr>
-                          <w:noProof/>
-                          <w:sz w:val="16"/>
-                          <w:szCs w:val="16"/>
-                        </w:rPr>
-                        <w:t>6</w:t>
-                      </w:r>
-                    </w:fldSimple>
+                    <w:r>
+                      <w:fldChar w:fldCharType="begin"/>
+                    </w:r>
+                    <w:r>
+                      <w:instrText xml:space="preserve"> SECTIONPAGES   \* MERGEFORMAT </w:instrText>
+                    </w:r>
+                    <w:r>
+                      <w:fldChar w:fldCharType="separate"/>
+                    </w:r>
+                    <w:r>
+                      <w:rPr>
+                        <w:noProof/>
+                        <w:sz w:val="16"/>
+                        <w:szCs w:val="16"/>
+                      </w:rPr>
+                      <w:t>6</w:t>
+                    </w:r>
+                    <w:r>
+                      <w:rPr>
+                        <w:noProof/>
+                        <w:sz w:val="16"/>
+                        <w:szCs w:val="16"/>
+                      </w:rPr>
+                      <w:fldChar w:fldCharType="end"/>
+                    </w:r>
                     <w:r>
                       <w:rPr>
                         <w:sz w:val="16"/>
@@ -7521,7 +7780,7 @@
   <w:abstractNum w:abstractNumId="19">
     <w:nsid w:val="4C935620"/>
     <w:multiLevelType w:val="multilevel"/>
-    <w:tmpl w:val="680E62B8"/>
+    <w:tmpl w:val="E97025C6"/>
     <w:lvl w:ilvl="0">
       <w:start w:val="1"/>
       <w:numFmt w:val="decimal"/>
@@ -8289,6 +8548,119 @@
     </w:lvl>
   </w:abstractNum>
   <w:abstractNum w:abstractNumId="26">
+    <w:nsid w:val="580F0805"/>
+    <w:multiLevelType w:val="multilevel"/>
+    <w:tmpl w:val="97F88548"/>
+    <w:lvl w:ilvl="0">
+      <w:start w:val="2"/>
+      <w:numFmt w:val="decimal"/>
+      <w:lvlText w:val="%1"/>
+      <w:lvlJc w:val="left"/>
+      <w:pPr>
+        <w:ind w:left="360" w:hanging="360"/>
+      </w:pPr>
+      <w:rPr>
+        <w:rFonts w:hint="default"/>
+      </w:rPr>
+    </w:lvl>
+    <w:lvl w:ilvl="1">
+      <w:start w:val="2"/>
+      <w:numFmt w:val="decimal"/>
+      <w:lvlText w:val="%1-%2"/>
+      <w:lvlJc w:val="left"/>
+      <w:pPr>
+        <w:ind w:left="1080" w:hanging="720"/>
+      </w:pPr>
+      <w:rPr>
+        <w:rFonts w:hint="default"/>
+      </w:rPr>
+    </w:lvl>
+    <w:lvl w:ilvl="2">
+      <w:start w:val="1"/>
+      <w:numFmt w:val="decimal"/>
+      <w:lvlText w:val="%1-%2.%3"/>
+      <w:lvlJc w:val="left"/>
+      <w:pPr>
+        <w:ind w:left="1440" w:hanging="720"/>
+      </w:pPr>
+      <w:rPr>
+        <w:rFonts w:hint="default"/>
+      </w:rPr>
+    </w:lvl>
+    <w:lvl w:ilvl="3">
+      <w:start w:val="1"/>
+      <w:numFmt w:val="decimal"/>
+      <w:lvlText w:val="%1-%2.%3.%4"/>
+      <w:lvlJc w:val="left"/>
+      <w:pPr>
+        <w:ind w:left="2160" w:hanging="1080"/>
+      </w:pPr>
+      <w:rPr>
+        <w:rFonts w:hint="default"/>
+      </w:rPr>
+    </w:lvl>
+    <w:lvl w:ilvl="4">
+      <w:start w:val="1"/>
+      <w:numFmt w:val="decimal"/>
+      <w:lvlText w:val="%1-%2.%3.%4.%5"/>
+      <w:lvlJc w:val="left"/>
+      <w:pPr>
+        <w:ind w:left="2520" w:hanging="1080"/>
+      </w:pPr>
+      <w:rPr>
+        <w:rFonts w:hint="default"/>
+      </w:rPr>
+    </w:lvl>
+    <w:lvl w:ilvl="5">
+      <w:start w:val="1"/>
+      <w:numFmt w:val="decimal"/>
+      <w:lvlText w:val="%1-%2.%3.%4.%5.%6"/>
+      <w:lvlJc w:val="left"/>
+      <w:pPr>
+        <w:ind w:left="3240" w:hanging="1440"/>
+      </w:pPr>
+      <w:rPr>
+        <w:rFonts w:hint="default"/>
+      </w:rPr>
+    </w:lvl>
+    <w:lvl w:ilvl="6">
+      <w:start w:val="1"/>
+      <w:numFmt w:val="decimal"/>
+      <w:lvlText w:val="%1-%2.%3.%4.%5.%6.%7"/>
+      <w:lvlJc w:val="left"/>
+      <w:pPr>
+        <w:ind w:left="3960" w:hanging="1800"/>
+      </w:pPr>
+      <w:rPr>
+        <w:rFonts w:hint="default"/>
+      </w:rPr>
+    </w:lvl>
+    <w:lvl w:ilvl="7">
+      <w:start w:val="1"/>
+      <w:numFmt w:val="decimal"/>
+      <w:lvlText w:val="%1-%2.%3.%4.%5.%6.%7.%8"/>
+      <w:lvlJc w:val="left"/>
+      <w:pPr>
+        <w:ind w:left="4320" w:hanging="1800"/>
+      </w:pPr>
+      <w:rPr>
+        <w:rFonts w:hint="default"/>
+      </w:rPr>
+    </w:lvl>
+    <w:lvl w:ilvl="8">
+      <w:start w:val="1"/>
+      <w:numFmt w:val="decimal"/>
+      <w:lvlText w:val="%1-%2.%3.%4.%5.%6.%7.%8.%9"/>
+      <w:lvlJc w:val="left"/>
+      <w:pPr>
+        <w:ind w:left="5040" w:hanging="2160"/>
+      </w:pPr>
+      <w:rPr>
+        <w:rFonts w:hint="default"/>
+      </w:rPr>
+    </w:lvl>
+  </w:abstractNum>
+  <w:abstractNum w:abstractNumId="27">
     <w:nsid w:val="59316431"/>
     <w:multiLevelType w:val="hybridMultilevel"/>
     <w:tmpl w:val="490242FE"/>
@@ -8402,7 +8774,7 @@
       </w:rPr>
     </w:lvl>
   </w:abstractNum>
-  <w:abstractNum w:abstractNumId="27">
+  <w:abstractNum w:abstractNumId="28">
     <w:nsid w:val="5E3C00B9"/>
     <w:multiLevelType w:val="hybridMultilevel"/>
     <w:tmpl w:val="C96CE034"/>
@@ -8516,7 +8888,7 @@
       </w:rPr>
     </w:lvl>
   </w:abstractNum>
-  <w:abstractNum w:abstractNumId="28">
+  <w:abstractNum w:abstractNumId="29">
     <w:nsid w:val="5E4F4507"/>
     <w:multiLevelType w:val="multilevel"/>
     <w:tmpl w:val="F7785DE2"/>
@@ -8602,7 +8974,7 @@
       </w:pPr>
     </w:lvl>
   </w:abstractNum>
-  <w:abstractNum w:abstractNumId="29">
+  <w:abstractNum w:abstractNumId="30">
     <w:nsid w:val="71371A8B"/>
     <w:multiLevelType w:val="multilevel"/>
     <w:tmpl w:val="041D001D"/>
@@ -8688,7 +9060,7 @@
       </w:pPr>
     </w:lvl>
   </w:abstractNum>
-  <w:abstractNum w:abstractNumId="30">
+  <w:abstractNum w:abstractNumId="31">
     <w:nsid w:val="7EB964F8"/>
     <w:multiLevelType w:val="multilevel"/>
     <w:tmpl w:val="2BFE1C0A"/>
@@ -8796,7 +9168,7 @@
     <w:abstractNumId w:val="25"/>
   </w:num>
   <w:num w:numId="8">
-    <w:abstractNumId w:val="26"/>
+    <w:abstractNumId w:val="27"/>
   </w:num>
   <w:num w:numId="9">
     <w:abstractNumId w:val="18"/>
@@ -8808,7 +9180,7 @@
     <w:abstractNumId w:val="13"/>
   </w:num>
   <w:num w:numId="12">
-    <w:abstractNumId w:val="27"/>
+    <w:abstractNumId w:val="28"/>
   </w:num>
   <w:num w:numId="13">
     <w:abstractNumId w:val="15"/>
@@ -8823,7 +9195,7 @@
     <w:abstractNumId w:val="24"/>
   </w:num>
   <w:num w:numId="17">
-    <w:abstractNumId w:val="29"/>
+    <w:abstractNumId w:val="30"/>
   </w:num>
   <w:num w:numId="18">
     <w:abstractNumId w:val="22"/>
@@ -8853,13 +9225,13 @@
     <w:abstractNumId w:val="8"/>
   </w:num>
   <w:num w:numId="27">
-    <w:abstractNumId w:val="30"/>
+    <w:abstractNumId w:val="31"/>
   </w:num>
   <w:num w:numId="28">
     <w:abstractNumId w:val="12"/>
   </w:num>
   <w:num w:numId="29">
-    <w:abstractNumId w:val="28"/>
+    <w:abstractNumId w:val="29"/>
   </w:num>
   <w:num w:numId="30">
     <w:abstractNumId w:val="6"/>
@@ -8869,6 +9241,39 @@
   </w:num>
   <w:num w:numId="32">
     <w:abstractNumId w:val="19"/>
+  </w:num>
+  <w:num w:numId="33">
+    <w:abstractNumId w:val="19"/>
+    <w:lvlOverride w:ilvl="0">
+      <w:startOverride w:val="1"/>
+    </w:lvlOverride>
+    <w:lvlOverride w:ilvl="1">
+      <w:startOverride w:val="1"/>
+    </w:lvlOverride>
+    <w:lvlOverride w:ilvl="2">
+      <w:startOverride w:val="1"/>
+    </w:lvlOverride>
+    <w:lvlOverride w:ilvl="3">
+      <w:startOverride w:val="1"/>
+    </w:lvlOverride>
+    <w:lvlOverride w:ilvl="4">
+      <w:startOverride w:val="1"/>
+    </w:lvlOverride>
+    <w:lvlOverride w:ilvl="5">
+      <w:startOverride w:val="1"/>
+    </w:lvlOverride>
+    <w:lvlOverride w:ilvl="6">
+      <w:startOverride w:val="1"/>
+    </w:lvlOverride>
+    <w:lvlOverride w:ilvl="7">
+      <w:startOverride w:val="1"/>
+    </w:lvlOverride>
+    <w:lvlOverride w:ilvl="8">
+      <w:startOverride w:val="1"/>
+    </w:lvlOverride>
+  </w:num>
+  <w:num w:numId="34">
+    <w:abstractNumId w:val="26"/>
   </w:num>
 </w:numbering>
 </file>
@@ -9073,7 +9478,7 @@
     <w:autoRedefine/>
     <w:uiPriority w:val="9"/>
     <w:qFormat/>
-    <w:rsid w:val="001F2F8E"/>
+    <w:rsid w:val="009B31C6"/>
     <w:pPr>
       <w:keepNext/>
       <w:keepLines/>
@@ -9294,7 +9699,7 @@
     <w:basedOn w:val="Standardstycketeckensnitt"/>
     <w:link w:val="Rubrik2"/>
     <w:uiPriority w:val="9"/>
-    <w:rsid w:val="001F2F8E"/>
+    <w:rsid w:val="009B31C6"/>
     <w:rPr>
       <w:rFonts w:ascii="Georgia" w:eastAsia="Times New Roman" w:hAnsi="Georgia"/>
       <w:bCs/>
@@ -9860,7 +10265,7 @@
     <w:autoRedefine/>
     <w:uiPriority w:val="9"/>
     <w:qFormat/>
-    <w:rsid w:val="001F2F8E"/>
+    <w:rsid w:val="009B31C6"/>
     <w:pPr>
       <w:keepNext/>
       <w:keepLines/>
@@ -10081,7 +10486,7 @@
     <w:basedOn w:val="Standardstycketeckensnitt"/>
     <w:link w:val="Rubrik2"/>
     <w:uiPriority w:val="9"/>
-    <w:rsid w:val="001F2F8E"/>
+    <w:rsid w:val="009B31C6"/>
     <w:rPr>
       <w:rFonts w:ascii="Georgia" w:eastAsia="Times New Roman" w:hAnsi="Georgia"/>
       <w:bCs/>
@@ -10735,7 +11140,7 @@
 </file>
 
 <file path=customXml/itemProps1.xml><?xml version="1.0" encoding="utf-8"?>
-<ds:datastoreItem xmlns:ds="http://schemas.openxmlformats.org/officeDocument/2006/customXml" ds:itemID="{F246D269-2037-4B97-99A4-2F641272987F}">
+<ds:datastoreItem xmlns:ds="http://schemas.openxmlformats.org/officeDocument/2006/customXml" ds:itemID="{D03685ED-7681-4103-95A2-AC17877B2ACA}">
   <ds:schemaRefs>
     <ds:schemaRef ds:uri="http://schemas.openxmlformats.org/officeDocument/2006/bibliography"/>
   </ds:schemaRefs>

</xml_diff>

<commit_message>
rättat versionr till att följa leos anvisning om 3-ställiga formatet x.y.RCn
</commit_message>
<xml_diff>
--- a/ServiceInteractions/riv/clinicalprocess/healthcond/rheuma/trunk/docs/Arkitekturella beslut.docx
+++ b/ServiceInteractions/riv/clinicalprocess/healthcond/rheuma/trunk/docs/Arkitekturella beslut.docx
@@ -141,6 +141,13 @@
           <w:szCs w:val="36"/>
         </w:rPr>
         <w:t xml:space="preserve">Version </w:t>
+      </w:r>
+      <w:r>
+        <w:rPr>
+          <w:sz w:val="36"/>
+          <w:szCs w:val="36"/>
+        </w:rPr>
+        <w:t>1.0.</w:t>
       </w:r>
       <w:r>
         <w:rPr>
@@ -1347,6 +1354,11 @@
               <w:jc w:val="center"/>
             </w:pPr>
             <w:r>
+              <w:t>1.0.</w:t>
+            </w:r>
+            <w:bookmarkStart w:id="1" w:name="_GoBack"/>
+            <w:bookmarkEnd w:id="1"/>
+            <w:r>
               <w:t>RC3</w:t>
             </w:r>
           </w:p>
@@ -1404,8 +1416,6 @@
               </w:rPr>
               <w:t>Marcus Claus</w:t>
             </w:r>
-            <w:bookmarkStart w:id="1" w:name="_GoBack"/>
-            <w:bookmarkEnd w:id="1"/>
           </w:p>
         </w:tc>
         <w:tc>
@@ -4833,31 +4843,16 @@
                             </w:rPr>
                             <w:t xml:space="preserve"> (</w:t>
                           </w:r>
-                          <w:r>
-                            <w:fldChar w:fldCharType="begin"/>
-                          </w:r>
-                          <w:r>
-                            <w:instrText xml:space="preserve"> SECTIONPAGES   \* MERGEFORMAT </w:instrText>
-                          </w:r>
-                          <w:r>
-                            <w:fldChar w:fldCharType="separate"/>
-                          </w:r>
-                          <w:r>
-                            <w:rPr>
-                              <w:noProof/>
-                              <w:sz w:val="16"/>
-                              <w:szCs w:val="16"/>
-                            </w:rPr>
-                            <w:t>6</w:t>
-                          </w:r>
-                          <w:r>
-                            <w:rPr>
-                              <w:noProof/>
-                              <w:sz w:val="16"/>
-                              <w:szCs w:val="16"/>
-                            </w:rPr>
-                            <w:fldChar w:fldCharType="end"/>
-                          </w:r>
+                          <w:fldSimple w:instr=" SECTIONPAGES   \* MERGEFORMAT ">
+                            <w:r>
+                              <w:rPr>
+                                <w:noProof/>
+                                <w:sz w:val="16"/>
+                                <w:szCs w:val="16"/>
+                              </w:rPr>
+                              <w:t>6</w:t>
+                            </w:r>
+                          </w:fldSimple>
                           <w:r>
                             <w:rPr>
                               <w:sz w:val="16"/>
@@ -4939,31 +4934,16 @@
                       </w:rPr>
                       <w:t xml:space="preserve"> (</w:t>
                     </w:r>
-                    <w:r>
-                      <w:fldChar w:fldCharType="begin"/>
-                    </w:r>
-                    <w:r>
-                      <w:instrText xml:space="preserve"> SECTIONPAGES   \* MERGEFORMAT </w:instrText>
-                    </w:r>
-                    <w:r>
-                      <w:fldChar w:fldCharType="separate"/>
-                    </w:r>
-                    <w:r>
-                      <w:rPr>
-                        <w:noProof/>
-                        <w:sz w:val="16"/>
-                        <w:szCs w:val="16"/>
-                      </w:rPr>
-                      <w:t>6</w:t>
-                    </w:r>
-                    <w:r>
-                      <w:rPr>
-                        <w:noProof/>
-                        <w:sz w:val="16"/>
-                        <w:szCs w:val="16"/>
-                      </w:rPr>
-                      <w:fldChar w:fldCharType="end"/>
-                    </w:r>
+                    <w:fldSimple w:instr=" SECTIONPAGES   \* MERGEFORMAT ">
+                      <w:r>
+                        <w:rPr>
+                          <w:noProof/>
+                          <w:sz w:val="16"/>
+                          <w:szCs w:val="16"/>
+                        </w:rPr>
+                        <w:t>6</w:t>
+                      </w:r>
+                    </w:fldSimple>
                     <w:r>
                       <w:rPr>
                         <w:sz w:val="16"/>
@@ -5447,31 +5427,16 @@
                             </w:rPr>
                             <w:t xml:space="preserve"> (</w:t>
                           </w:r>
-                          <w:r>
-                            <w:fldChar w:fldCharType="begin"/>
-                          </w:r>
-                          <w:r>
-                            <w:instrText xml:space="preserve"> SECTIONPAGES   \* MERGEFORMAT </w:instrText>
-                          </w:r>
-                          <w:r>
-                            <w:fldChar w:fldCharType="separate"/>
-                          </w:r>
-                          <w:r>
-                            <w:rPr>
-                              <w:noProof/>
-                              <w:sz w:val="16"/>
-                              <w:szCs w:val="16"/>
-                            </w:rPr>
-                            <w:t>6</w:t>
-                          </w:r>
-                          <w:r>
-                            <w:rPr>
-                              <w:noProof/>
-                              <w:sz w:val="16"/>
-                              <w:szCs w:val="16"/>
-                            </w:rPr>
-                            <w:fldChar w:fldCharType="end"/>
-                          </w:r>
+                          <w:fldSimple w:instr=" SECTIONPAGES   \* MERGEFORMAT ">
+                            <w:r>
+                              <w:rPr>
+                                <w:noProof/>
+                                <w:sz w:val="16"/>
+                                <w:szCs w:val="16"/>
+                              </w:rPr>
+                              <w:t>6</w:t>
+                            </w:r>
+                          </w:fldSimple>
                           <w:r>
                             <w:rPr>
                               <w:sz w:val="16"/>
@@ -5553,31 +5518,16 @@
                       </w:rPr>
                       <w:t xml:space="preserve"> (</w:t>
                     </w:r>
-                    <w:r>
-                      <w:fldChar w:fldCharType="begin"/>
-                    </w:r>
-                    <w:r>
-                      <w:instrText xml:space="preserve"> SECTIONPAGES   \* MERGEFORMAT </w:instrText>
-                    </w:r>
-                    <w:r>
-                      <w:fldChar w:fldCharType="separate"/>
-                    </w:r>
-                    <w:r>
-                      <w:rPr>
-                        <w:noProof/>
-                        <w:sz w:val="16"/>
-                        <w:szCs w:val="16"/>
-                      </w:rPr>
-                      <w:t>6</w:t>
-                    </w:r>
-                    <w:r>
-                      <w:rPr>
-                        <w:noProof/>
-                        <w:sz w:val="16"/>
-                        <w:szCs w:val="16"/>
-                      </w:rPr>
-                      <w:fldChar w:fldCharType="end"/>
-                    </w:r>
+                    <w:fldSimple w:instr=" SECTIONPAGES   \* MERGEFORMAT ">
+                      <w:r>
+                        <w:rPr>
+                          <w:noProof/>
+                          <w:sz w:val="16"/>
+                          <w:szCs w:val="16"/>
+                        </w:rPr>
+                        <w:t>6</w:t>
+                      </w:r>
+                    </w:fldSimple>
                     <w:r>
                       <w:rPr>
                         <w:sz w:val="16"/>
@@ -10785,7 +10735,7 @@
 </file>
 
 <file path=customXml/itemProps1.xml><?xml version="1.0" encoding="utf-8"?>
-<ds:datastoreItem xmlns:ds="http://schemas.openxmlformats.org/officeDocument/2006/customXml" ds:itemID="{B330F285-21DC-4C66-A82D-C124E75C11F1}">
+<ds:datastoreItem xmlns:ds="http://schemas.openxmlformats.org/officeDocument/2006/customXml" ds:itemID="{F8408E5D-F1FE-46E6-9DB5-A53E58FEEA4B}">
   <ds:schemaRefs>
     <ds:schemaRef ds:uri="http://schemas.openxmlformats.org/officeDocument/2006/bibliography"/>
   </ds:schemaRefs>

</xml_diff>